<commit_message>
add the final report
</commit_message>
<xml_diff>
--- a/src/.vuepress/public/data/unisa/AdvancedAnalytic1/assignment2/assign2_report.docx
+++ b/src/.vuepress/public/data/unisa/AdvancedAnalytic1/assignment2/assign2_report.docx
@@ -4,6 +4,2408 @@
   <w:body>
     <w:p>
       <w:pPr>
+        <w:widowControl/>
+        <w:jc w:val="left"/>
+        <w:rPr>
+          <w:rFonts w:hint="eastAsia"/>
+        </w:rPr>
+      </w:pPr>
+    </w:p>
+    <w:p>
+      <w:pPr>
+        <w:widowControl/>
+        <w:jc w:val="center"/>
+        <w:rPr>
+          <w:rFonts w:hint="eastAsia"/>
+          <w:b/>
+          <w:sz w:val="52"/>
+        </w:rPr>
+      </w:pPr>
+    </w:p>
+    <w:p>
+      <w:pPr>
+        <w:widowControl/>
+        <w:jc w:val="center"/>
+        <w:rPr>
+          <w:rFonts w:hint="eastAsia"/>
+          <w:b/>
+          <w:sz w:val="52"/>
+        </w:rPr>
+      </w:pPr>
+    </w:p>
+    <w:p>
+      <w:pPr>
+        <w:widowControl/>
+        <w:jc w:val="center"/>
+        <w:rPr>
+          <w:rFonts w:hint="eastAsia"/>
+          <w:b/>
+          <w:sz w:val="52"/>
+        </w:rPr>
+      </w:pPr>
+    </w:p>
+    <w:p>
+      <w:pPr>
+        <w:widowControl/>
+        <w:jc w:val="center"/>
+        <w:rPr>
+          <w:rFonts w:hint="eastAsia"/>
+          <w:b/>
+          <w:sz w:val="52"/>
+        </w:rPr>
+      </w:pPr>
+      <w:r>
+        <w:rPr>
+          <w:rFonts w:hint="eastAsia"/>
+          <w:b/>
+          <w:sz w:val="52"/>
+        </w:rPr>
+        <w:t>The assignment 2 report</w:t>
+      </w:r>
+    </w:p>
+    <w:p>
+      <w:pPr>
+        <w:widowControl/>
+        <w:jc w:val="left"/>
+        <w:rPr>
+          <w:rFonts w:hint="eastAsia"/>
+        </w:rPr>
+      </w:pPr>
+    </w:p>
+    <w:p>
+      <w:pPr>
+        <w:widowControl/>
+        <w:jc w:val="left"/>
+        <w:rPr>
+          <w:rFonts w:hint="eastAsia"/>
+        </w:rPr>
+      </w:pPr>
+    </w:p>
+    <w:p>
+      <w:pPr>
+        <w:widowControl/>
+        <w:jc w:val="left"/>
+        <w:rPr>
+          <w:rFonts w:hint="eastAsia"/>
+        </w:rPr>
+      </w:pPr>
+    </w:p>
+    <w:p>
+      <w:pPr>
+        <w:widowControl/>
+        <w:jc w:val="left"/>
+        <w:rPr>
+          <w:rFonts w:hint="eastAsia"/>
+        </w:rPr>
+      </w:pPr>
+    </w:p>
+    <w:p>
+      <w:pPr>
+        <w:widowControl/>
+        <w:ind w:leftChars="2565" w:left="5386"/>
+        <w:jc w:val="left"/>
+        <w:rPr>
+          <w:rFonts w:hint="eastAsia"/>
+          <w:sz w:val="28"/>
+        </w:rPr>
+      </w:pPr>
+    </w:p>
+    <w:p>
+      <w:pPr>
+        <w:widowControl/>
+        <w:ind w:leftChars="2565" w:left="5386"/>
+        <w:jc w:val="left"/>
+        <w:rPr>
+          <w:rFonts w:hint="eastAsia"/>
+          <w:sz w:val="28"/>
+        </w:rPr>
+      </w:pPr>
+    </w:p>
+    <w:p>
+      <w:pPr>
+        <w:widowControl/>
+        <w:ind w:leftChars="2565" w:left="5386"/>
+        <w:jc w:val="left"/>
+        <w:rPr>
+          <w:rFonts w:hint="eastAsia"/>
+          <w:sz w:val="28"/>
+        </w:rPr>
+      </w:pPr>
+    </w:p>
+    <w:p>
+      <w:pPr>
+        <w:widowControl/>
+        <w:ind w:leftChars="2565" w:left="5386"/>
+        <w:jc w:val="left"/>
+        <w:rPr>
+          <w:rFonts w:hint="eastAsia"/>
+          <w:sz w:val="28"/>
+        </w:rPr>
+      </w:pPr>
+    </w:p>
+    <w:p>
+      <w:pPr>
+        <w:widowControl/>
+        <w:ind w:leftChars="2565" w:left="5386"/>
+        <w:jc w:val="left"/>
+        <w:rPr>
+          <w:rFonts w:hint="eastAsia"/>
+          <w:sz w:val="28"/>
+        </w:rPr>
+      </w:pPr>
+      <w:r>
+        <w:rPr>
+          <w:rFonts w:hint="eastAsia"/>
+          <w:sz w:val="28"/>
+        </w:rPr>
+        <w:t xml:space="preserve">Name: </w:t>
+      </w:r>
+      <w:proofErr w:type="spellStart"/>
+      <w:r>
+        <w:rPr>
+          <w:rFonts w:hint="eastAsia"/>
+          <w:sz w:val="28"/>
+        </w:rPr>
+        <w:t>Haiyue</w:t>
+      </w:r>
+      <w:proofErr w:type="spellEnd"/>
+      <w:r>
+        <w:rPr>
+          <w:rFonts w:hint="eastAsia"/>
+          <w:sz w:val="28"/>
+        </w:rPr>
+        <w:t xml:space="preserve"> Wang</w:t>
+      </w:r>
+    </w:p>
+    <w:p>
+      <w:pPr>
+        <w:widowControl/>
+        <w:jc w:val="left"/>
+        <w:rPr>
+          <w:rFonts w:hint="eastAsia"/>
+        </w:rPr>
+      </w:pPr>
+    </w:p>
+    <w:p>
+      <w:pPr>
+        <w:widowControl/>
+        <w:jc w:val="left"/>
+      </w:pPr>
+      <w:r>
+        <w:br w:type="page"/>
+      </w:r>
+    </w:p>
+    <w:sdt>
+      <w:sdtPr>
+        <w:rPr>
+          <w:lang w:val="zh-CN"/>
+        </w:rPr>
+        <w:id w:val="1279914567"/>
+        <w:docPartObj>
+          <w:docPartGallery w:val="Table of Contents"/>
+          <w:docPartUnique/>
+        </w:docPartObj>
+      </w:sdtPr>
+      <w:sdtEndPr>
+        <w:rPr>
+          <w:rFonts w:asciiTheme="minorHAnsi" w:eastAsiaTheme="minorEastAsia" w:hAnsiTheme="minorHAnsi" w:cstheme="minorBidi"/>
+          <w:color w:val="auto"/>
+          <w:kern w:val="2"/>
+          <w:sz w:val="21"/>
+          <w:szCs w:val="22"/>
+        </w:rPr>
+      </w:sdtEndPr>
+      <w:sdtContent>
+        <w:p>
+          <w:pPr>
+            <w:pStyle w:val="TOC"/>
+            <w:jc w:val="center"/>
+          </w:pPr>
+          <w:r>
+            <w:rPr>
+              <w:rFonts w:hint="eastAsia"/>
+              <w:lang w:val="zh-CN"/>
+            </w:rPr>
+            <w:t>Content</w:t>
+          </w:r>
+        </w:p>
+        <w:p>
+          <w:pPr>
+            <w:pStyle w:val="10"/>
+            <w:tabs>
+              <w:tab w:val="right" w:leader="dot" w:pos="8296"/>
+            </w:tabs>
+            <w:rPr>
+              <w:noProof/>
+            </w:rPr>
+          </w:pPr>
+          <w:r>
+            <w:fldChar w:fldCharType="begin"/>
+          </w:r>
+          <w:r>
+            <w:instrText xml:space="preserve"> TOC \o "1-3" \h \z \u </w:instrText>
+          </w:r>
+          <w:r>
+            <w:fldChar w:fldCharType="separate"/>
+          </w:r>
+          <w:hyperlink w:anchor="_Toc147606176" w:history="1">
+            <w:r>
+              <w:rPr>
+                <w:rStyle w:val="a3"/>
+                <w:noProof/>
+                <w:shd w:val="clear" w:color="auto" w:fill="FFFFFF"/>
+              </w:rPr>
+              <w:t>Dataset of Clements Gap Wind Farm Output</w:t>
+            </w:r>
+            <w:r>
+              <w:rPr>
+                <w:noProof/>
+                <w:webHidden/>
+              </w:rPr>
+              <w:tab/>
+            </w:r>
+            <w:r>
+              <w:rPr>
+                <w:noProof/>
+                <w:webHidden/>
+              </w:rPr>
+              <w:fldChar w:fldCharType="begin"/>
+            </w:r>
+            <w:r>
+              <w:rPr>
+                <w:noProof/>
+                <w:webHidden/>
+              </w:rPr>
+              <w:instrText xml:space="preserve"> PAGEREF _Toc147606176 \h </w:instrText>
+            </w:r>
+            <w:r>
+              <w:rPr>
+                <w:noProof/>
+                <w:webHidden/>
+              </w:rPr>
+            </w:r>
+            <w:r>
+              <w:rPr>
+                <w:noProof/>
+                <w:webHidden/>
+              </w:rPr>
+              <w:fldChar w:fldCharType="separate"/>
+            </w:r>
+            <w:r>
+              <w:rPr>
+                <w:noProof/>
+                <w:webHidden/>
+              </w:rPr>
+              <w:t>3</w:t>
+            </w:r>
+            <w:r>
+              <w:rPr>
+                <w:noProof/>
+                <w:webHidden/>
+              </w:rPr>
+              <w:fldChar w:fldCharType="end"/>
+            </w:r>
+          </w:hyperlink>
+        </w:p>
+        <w:p>
+          <w:pPr>
+            <w:pStyle w:val="20"/>
+            <w:tabs>
+              <w:tab w:val="left" w:pos="1050"/>
+              <w:tab w:val="right" w:leader="dot" w:pos="8296"/>
+            </w:tabs>
+            <w:rPr>
+              <w:noProof/>
+            </w:rPr>
+          </w:pPr>
+          <w:hyperlink w:anchor="_Toc147606178" w:history="1">
+            <w:r>
+              <w:rPr>
+                <w:rStyle w:val="a3"/>
+                <w:noProof/>
+              </w:rPr>
+              <w:t>1.1</w:t>
+            </w:r>
+            <w:r>
+              <w:rPr>
+                <w:noProof/>
+              </w:rPr>
+              <w:tab/>
+            </w:r>
+            <w:r>
+              <w:rPr>
+                <w:rStyle w:val="a3"/>
+                <w:noProof/>
+              </w:rPr>
+              <w:t>Find the best </w:t>
+            </w:r>
+            <w:r>
+              <w:rPr>
+                <w:rStyle w:val="a3"/>
+                <w:rFonts w:ascii="var(--font-family-heading)" w:hAnsi="var(--font-family-heading)"/>
+                <w:i/>
+                <w:iCs/>
+                <w:noProof/>
+              </w:rPr>
+              <w:t>ARMA(p,q)</w:t>
+            </w:r>
+            <w:r>
+              <w:rPr>
+                <w:rStyle w:val="a3"/>
+                <w:noProof/>
+              </w:rPr>
+              <w:t> model for the 2011 data.</w:t>
+            </w:r>
+            <w:r>
+              <w:rPr>
+                <w:noProof/>
+                <w:webHidden/>
+              </w:rPr>
+              <w:tab/>
+            </w:r>
+            <w:r>
+              <w:rPr>
+                <w:noProof/>
+                <w:webHidden/>
+              </w:rPr>
+              <w:fldChar w:fldCharType="begin"/>
+            </w:r>
+            <w:r>
+              <w:rPr>
+                <w:noProof/>
+                <w:webHidden/>
+              </w:rPr>
+              <w:instrText xml:space="preserve"> PAGEREF _Toc147606178 \h </w:instrText>
+            </w:r>
+            <w:r>
+              <w:rPr>
+                <w:noProof/>
+                <w:webHidden/>
+              </w:rPr>
+            </w:r>
+            <w:r>
+              <w:rPr>
+                <w:noProof/>
+                <w:webHidden/>
+              </w:rPr>
+              <w:fldChar w:fldCharType="separate"/>
+            </w:r>
+            <w:r>
+              <w:rPr>
+                <w:noProof/>
+                <w:webHidden/>
+              </w:rPr>
+              <w:t>3</w:t>
+            </w:r>
+            <w:r>
+              <w:rPr>
+                <w:noProof/>
+                <w:webHidden/>
+              </w:rPr>
+              <w:fldChar w:fldCharType="end"/>
+            </w:r>
+          </w:hyperlink>
+        </w:p>
+        <w:p>
+          <w:pPr>
+            <w:pStyle w:val="20"/>
+            <w:tabs>
+              <w:tab w:val="left" w:pos="1050"/>
+              <w:tab w:val="right" w:leader="dot" w:pos="8296"/>
+            </w:tabs>
+            <w:rPr>
+              <w:noProof/>
+            </w:rPr>
+          </w:pPr>
+          <w:hyperlink w:anchor="_Toc147606179" w:history="1">
+            <w:r>
+              <w:rPr>
+                <w:rStyle w:val="a3"/>
+                <w:noProof/>
+              </w:rPr>
+              <w:t>1.2</w:t>
+            </w:r>
+            <w:r>
+              <w:rPr>
+                <w:noProof/>
+              </w:rPr>
+              <w:tab/>
+            </w:r>
+            <w:r>
+              <w:rPr>
+                <w:rStyle w:val="a3"/>
+                <w:noProof/>
+              </w:rPr>
+              <w:t>Take the noise Zt from that model and check its </w:t>
+            </w:r>
+            <w:r>
+              <w:rPr>
+                <w:rStyle w:val="a3"/>
+                <w:i/>
+                <w:iCs/>
+                <w:noProof/>
+              </w:rPr>
+              <w:t>SACF</w:t>
+            </w:r>
+            <w:r>
+              <w:rPr>
+                <w:rStyle w:val="a3"/>
+                <w:noProof/>
+              </w:rPr>
+              <w:t>.</w:t>
+            </w:r>
+            <w:r>
+              <w:rPr>
+                <w:noProof/>
+                <w:webHidden/>
+              </w:rPr>
+              <w:tab/>
+            </w:r>
+            <w:r>
+              <w:rPr>
+                <w:noProof/>
+                <w:webHidden/>
+              </w:rPr>
+              <w:fldChar w:fldCharType="begin"/>
+            </w:r>
+            <w:r>
+              <w:rPr>
+                <w:noProof/>
+                <w:webHidden/>
+              </w:rPr>
+              <w:instrText xml:space="preserve"> PAGEREF _Toc147606179 \h </w:instrText>
+            </w:r>
+            <w:r>
+              <w:rPr>
+                <w:noProof/>
+                <w:webHidden/>
+              </w:rPr>
+            </w:r>
+            <w:r>
+              <w:rPr>
+                <w:noProof/>
+                <w:webHidden/>
+              </w:rPr>
+              <w:fldChar w:fldCharType="separate"/>
+            </w:r>
+            <w:r>
+              <w:rPr>
+                <w:noProof/>
+                <w:webHidden/>
+              </w:rPr>
+              <w:t>4</w:t>
+            </w:r>
+            <w:r>
+              <w:rPr>
+                <w:noProof/>
+                <w:webHidden/>
+              </w:rPr>
+              <w:fldChar w:fldCharType="end"/>
+            </w:r>
+          </w:hyperlink>
+        </w:p>
+        <w:p>
+          <w:pPr>
+            <w:pStyle w:val="20"/>
+            <w:tabs>
+              <w:tab w:val="left" w:pos="1050"/>
+              <w:tab w:val="right" w:leader="dot" w:pos="8296"/>
+            </w:tabs>
+            <w:rPr>
+              <w:noProof/>
+            </w:rPr>
+          </w:pPr>
+          <w:hyperlink w:anchor="_Toc147606180" w:history="1">
+            <w:r>
+              <w:rPr>
+                <w:rStyle w:val="a3"/>
+                <w:noProof/>
+              </w:rPr>
+              <w:t>1.3</w:t>
+            </w:r>
+            <w:r>
+              <w:rPr>
+                <w:noProof/>
+              </w:rPr>
+              <w:tab/>
+            </w:r>
+            <w:r>
+              <w:rPr>
+                <w:rStyle w:val="a3"/>
+                <w:noProof/>
+              </w:rPr>
+              <w:t>Calculate squared noise and show that it has the </w:t>
+            </w:r>
+            <w:r>
+              <w:rPr>
+                <w:rStyle w:val="a3"/>
+                <w:i/>
+                <w:iCs/>
+                <w:noProof/>
+              </w:rPr>
+              <w:t>ARCH</w:t>
+            </w:r>
+            <w:r>
+              <w:rPr>
+                <w:rStyle w:val="a3"/>
+                <w:noProof/>
+              </w:rPr>
+              <w:t> effect.</w:t>
+            </w:r>
+            <w:r>
+              <w:rPr>
+                <w:noProof/>
+                <w:webHidden/>
+              </w:rPr>
+              <w:tab/>
+            </w:r>
+            <w:r>
+              <w:rPr>
+                <w:noProof/>
+                <w:webHidden/>
+              </w:rPr>
+              <w:fldChar w:fldCharType="begin"/>
+            </w:r>
+            <w:r>
+              <w:rPr>
+                <w:noProof/>
+                <w:webHidden/>
+              </w:rPr>
+              <w:instrText xml:space="preserve"> PAGEREF _Toc147606180 \h </w:instrText>
+            </w:r>
+            <w:r>
+              <w:rPr>
+                <w:noProof/>
+                <w:webHidden/>
+              </w:rPr>
+            </w:r>
+            <w:r>
+              <w:rPr>
+                <w:noProof/>
+                <w:webHidden/>
+              </w:rPr>
+              <w:fldChar w:fldCharType="separate"/>
+            </w:r>
+            <w:r>
+              <w:rPr>
+                <w:noProof/>
+                <w:webHidden/>
+              </w:rPr>
+              <w:t>4</w:t>
+            </w:r>
+            <w:r>
+              <w:rPr>
+                <w:noProof/>
+                <w:webHidden/>
+              </w:rPr>
+              <w:fldChar w:fldCharType="end"/>
+            </w:r>
+          </w:hyperlink>
+        </w:p>
+        <w:p>
+          <w:pPr>
+            <w:pStyle w:val="20"/>
+            <w:tabs>
+              <w:tab w:val="left" w:pos="1050"/>
+              <w:tab w:val="right" w:leader="dot" w:pos="8296"/>
+            </w:tabs>
+            <w:rPr>
+              <w:noProof/>
+            </w:rPr>
+          </w:pPr>
+          <w:hyperlink w:anchor="_Toc147606181" w:history="1">
+            <w:r>
+              <w:rPr>
+                <w:rStyle w:val="a3"/>
+                <w:noProof/>
+              </w:rPr>
+              <w:t>1.4</w:t>
+            </w:r>
+            <w:r>
+              <w:rPr>
+                <w:noProof/>
+              </w:rPr>
+              <w:tab/>
+            </w:r>
+            <w:r>
+              <w:rPr>
+                <w:rStyle w:val="a3"/>
+                <w:noProof/>
+              </w:rPr>
+              <w:t>Find the best </w:t>
+            </w:r>
+            <w:r>
+              <w:rPr>
+                <w:rStyle w:val="a3"/>
+                <w:i/>
+                <w:iCs/>
+                <w:noProof/>
+              </w:rPr>
+              <w:t>ARCH</w:t>
+            </w:r>
+            <w:r>
+              <w:rPr>
+                <w:rStyle w:val="a3"/>
+                <w:noProof/>
+              </w:rPr>
+              <w:t> or </w:t>
+            </w:r>
+            <w:r>
+              <w:rPr>
+                <w:rStyle w:val="a3"/>
+                <w:i/>
+                <w:iCs/>
+                <w:noProof/>
+              </w:rPr>
+              <w:t>GARCH</w:t>
+            </w:r>
+            <w:r>
+              <w:rPr>
+                <w:rStyle w:val="a3"/>
+                <w:noProof/>
+              </w:rPr>
+              <w:t> model for it.</w:t>
+            </w:r>
+            <w:r>
+              <w:rPr>
+                <w:noProof/>
+                <w:webHidden/>
+              </w:rPr>
+              <w:tab/>
+            </w:r>
+            <w:r>
+              <w:rPr>
+                <w:noProof/>
+                <w:webHidden/>
+              </w:rPr>
+              <w:fldChar w:fldCharType="begin"/>
+            </w:r>
+            <w:r>
+              <w:rPr>
+                <w:noProof/>
+                <w:webHidden/>
+              </w:rPr>
+              <w:instrText xml:space="preserve"> PAGEREF _Toc147606181 \h </w:instrText>
+            </w:r>
+            <w:r>
+              <w:rPr>
+                <w:noProof/>
+                <w:webHidden/>
+              </w:rPr>
+            </w:r>
+            <w:r>
+              <w:rPr>
+                <w:noProof/>
+                <w:webHidden/>
+              </w:rPr>
+              <w:fldChar w:fldCharType="separate"/>
+            </w:r>
+            <w:r>
+              <w:rPr>
+                <w:noProof/>
+                <w:webHidden/>
+              </w:rPr>
+              <w:t>5</w:t>
+            </w:r>
+            <w:r>
+              <w:rPr>
+                <w:noProof/>
+                <w:webHidden/>
+              </w:rPr>
+              <w:fldChar w:fldCharType="end"/>
+            </w:r>
+          </w:hyperlink>
+        </w:p>
+        <w:p>
+          <w:pPr>
+            <w:pStyle w:val="20"/>
+            <w:tabs>
+              <w:tab w:val="left" w:pos="1050"/>
+              <w:tab w:val="right" w:leader="dot" w:pos="8296"/>
+            </w:tabs>
+            <w:rPr>
+              <w:noProof/>
+            </w:rPr>
+          </w:pPr>
+          <w:hyperlink w:anchor="_Toc147606182" w:history="1">
+            <w:r>
+              <w:rPr>
+                <w:rStyle w:val="a3"/>
+                <w:noProof/>
+              </w:rPr>
+              <w:t>1.5</w:t>
+            </w:r>
+            <w:r>
+              <w:rPr>
+                <w:noProof/>
+              </w:rPr>
+              <w:tab/>
+            </w:r>
+            <w:r>
+              <w:rPr>
+                <w:rStyle w:val="a3"/>
+                <w:noProof/>
+              </w:rPr>
+              <w:t>Apply all models to the 2012 output data.</w:t>
+            </w:r>
+            <w:r>
+              <w:rPr>
+                <w:noProof/>
+                <w:webHidden/>
+              </w:rPr>
+              <w:tab/>
+            </w:r>
+            <w:r>
+              <w:rPr>
+                <w:noProof/>
+                <w:webHidden/>
+              </w:rPr>
+              <w:fldChar w:fldCharType="begin"/>
+            </w:r>
+            <w:r>
+              <w:rPr>
+                <w:noProof/>
+                <w:webHidden/>
+              </w:rPr>
+              <w:instrText xml:space="preserve"> PAGEREF _Toc147606182 \h </w:instrText>
+            </w:r>
+            <w:r>
+              <w:rPr>
+                <w:noProof/>
+                <w:webHidden/>
+              </w:rPr>
+            </w:r>
+            <w:r>
+              <w:rPr>
+                <w:noProof/>
+                <w:webHidden/>
+              </w:rPr>
+              <w:fldChar w:fldCharType="separate"/>
+            </w:r>
+            <w:r>
+              <w:rPr>
+                <w:noProof/>
+                <w:webHidden/>
+              </w:rPr>
+              <w:t>6</w:t>
+            </w:r>
+            <w:r>
+              <w:rPr>
+                <w:noProof/>
+                <w:webHidden/>
+              </w:rPr>
+              <w:fldChar w:fldCharType="end"/>
+            </w:r>
+          </w:hyperlink>
+        </w:p>
+        <w:p>
+          <w:pPr>
+            <w:pStyle w:val="20"/>
+            <w:tabs>
+              <w:tab w:val="left" w:pos="1050"/>
+              <w:tab w:val="right" w:leader="dot" w:pos="8296"/>
+            </w:tabs>
+            <w:rPr>
+              <w:noProof/>
+            </w:rPr>
+          </w:pPr>
+          <w:hyperlink w:anchor="_Toc147606183" w:history="1">
+            <w:r>
+              <w:rPr>
+                <w:rStyle w:val="a3"/>
+                <w:noProof/>
+              </w:rPr>
+              <w:t>1.6</w:t>
+            </w:r>
+            <w:r>
+              <w:rPr>
+                <w:noProof/>
+              </w:rPr>
+              <w:tab/>
+            </w:r>
+            <w:r>
+              <w:rPr>
+                <w:rStyle w:val="a3"/>
+                <w:noProof/>
+              </w:rPr>
+              <w:t>Evaluate the performance</w:t>
+            </w:r>
+            <w:r>
+              <w:rPr>
+                <w:noProof/>
+                <w:webHidden/>
+              </w:rPr>
+              <w:tab/>
+            </w:r>
+            <w:r>
+              <w:rPr>
+                <w:noProof/>
+                <w:webHidden/>
+              </w:rPr>
+              <w:fldChar w:fldCharType="begin"/>
+            </w:r>
+            <w:r>
+              <w:rPr>
+                <w:noProof/>
+                <w:webHidden/>
+              </w:rPr>
+              <w:instrText xml:space="preserve"> PAGEREF _Toc147606183 \h </w:instrText>
+            </w:r>
+            <w:r>
+              <w:rPr>
+                <w:noProof/>
+                <w:webHidden/>
+              </w:rPr>
+            </w:r>
+            <w:r>
+              <w:rPr>
+                <w:noProof/>
+                <w:webHidden/>
+              </w:rPr>
+              <w:fldChar w:fldCharType="separate"/>
+            </w:r>
+            <w:r>
+              <w:rPr>
+                <w:noProof/>
+                <w:webHidden/>
+              </w:rPr>
+              <w:t>7</w:t>
+            </w:r>
+            <w:r>
+              <w:rPr>
+                <w:noProof/>
+                <w:webHidden/>
+              </w:rPr>
+              <w:fldChar w:fldCharType="end"/>
+            </w:r>
+          </w:hyperlink>
+        </w:p>
+        <w:p>
+          <w:pPr>
+            <w:pStyle w:val="20"/>
+            <w:tabs>
+              <w:tab w:val="left" w:pos="1050"/>
+              <w:tab w:val="right" w:leader="dot" w:pos="8296"/>
+            </w:tabs>
+            <w:rPr>
+              <w:noProof/>
+            </w:rPr>
+          </w:pPr>
+          <w:hyperlink w:anchor="_Toc147606184" w:history="1">
+            <w:r>
+              <w:rPr>
+                <w:rStyle w:val="a3"/>
+                <w:noProof/>
+              </w:rPr>
+              <w:t>1.7</w:t>
+            </w:r>
+            <w:r>
+              <w:rPr>
+                <w:noProof/>
+              </w:rPr>
+              <w:tab/>
+            </w:r>
+            <w:r>
+              <w:rPr>
+                <w:rStyle w:val="a3"/>
+                <w:noProof/>
+              </w:rPr>
+              <w:t>Compare the results</w:t>
+            </w:r>
+            <w:r>
+              <w:rPr>
+                <w:noProof/>
+                <w:webHidden/>
+              </w:rPr>
+              <w:tab/>
+            </w:r>
+            <w:r>
+              <w:rPr>
+                <w:noProof/>
+                <w:webHidden/>
+              </w:rPr>
+              <w:fldChar w:fldCharType="begin"/>
+            </w:r>
+            <w:r>
+              <w:rPr>
+                <w:noProof/>
+                <w:webHidden/>
+              </w:rPr>
+              <w:instrText xml:space="preserve"> PAGEREF _Toc147606184 \h </w:instrText>
+            </w:r>
+            <w:r>
+              <w:rPr>
+                <w:noProof/>
+                <w:webHidden/>
+              </w:rPr>
+            </w:r>
+            <w:r>
+              <w:rPr>
+                <w:noProof/>
+                <w:webHidden/>
+              </w:rPr>
+              <w:fldChar w:fldCharType="separate"/>
+            </w:r>
+            <w:r>
+              <w:rPr>
+                <w:noProof/>
+                <w:webHidden/>
+              </w:rPr>
+              <w:t>8</w:t>
+            </w:r>
+            <w:r>
+              <w:rPr>
+                <w:noProof/>
+                <w:webHidden/>
+              </w:rPr>
+              <w:fldChar w:fldCharType="end"/>
+            </w:r>
+          </w:hyperlink>
+        </w:p>
+        <w:p>
+          <w:pPr>
+            <w:pStyle w:val="10"/>
+            <w:tabs>
+              <w:tab w:val="right" w:leader="dot" w:pos="8296"/>
+            </w:tabs>
+            <w:rPr>
+              <w:noProof/>
+            </w:rPr>
+          </w:pPr>
+          <w:hyperlink w:anchor="_Toc147606185" w:history="1">
+            <w:r>
+              <w:rPr>
+                <w:rStyle w:val="a3"/>
+                <w:noProof/>
+                <w:shd w:val="clear" w:color="auto" w:fill="FFFFFF"/>
+              </w:rPr>
+              <w:t>Dataset of Melbourne Airport Rain</w:t>
+            </w:r>
+            <w:r>
+              <w:rPr>
+                <w:noProof/>
+                <w:webHidden/>
+              </w:rPr>
+              <w:tab/>
+            </w:r>
+            <w:r>
+              <w:rPr>
+                <w:noProof/>
+                <w:webHidden/>
+              </w:rPr>
+              <w:fldChar w:fldCharType="begin"/>
+            </w:r>
+            <w:r>
+              <w:rPr>
+                <w:noProof/>
+                <w:webHidden/>
+              </w:rPr>
+              <w:instrText xml:space="preserve"> PAGEREF _Toc147606185 \h </w:instrText>
+            </w:r>
+            <w:r>
+              <w:rPr>
+                <w:noProof/>
+                <w:webHidden/>
+              </w:rPr>
+            </w:r>
+            <w:r>
+              <w:rPr>
+                <w:noProof/>
+                <w:webHidden/>
+              </w:rPr>
+              <w:fldChar w:fldCharType="separate"/>
+            </w:r>
+            <w:r>
+              <w:rPr>
+                <w:noProof/>
+                <w:webHidden/>
+              </w:rPr>
+              <w:t>9</w:t>
+            </w:r>
+            <w:r>
+              <w:rPr>
+                <w:noProof/>
+                <w:webHidden/>
+              </w:rPr>
+              <w:fldChar w:fldCharType="end"/>
+            </w:r>
+          </w:hyperlink>
+        </w:p>
+        <w:p>
+          <w:pPr>
+            <w:pStyle w:val="20"/>
+            <w:tabs>
+              <w:tab w:val="left" w:pos="1050"/>
+              <w:tab w:val="right" w:leader="dot" w:pos="8296"/>
+            </w:tabs>
+            <w:rPr>
+              <w:noProof/>
+            </w:rPr>
+          </w:pPr>
+          <w:hyperlink w:anchor="_Toc147606188" w:history="1">
+            <w:r>
+              <w:rPr>
+                <w:rStyle w:val="a3"/>
+                <w:noProof/>
+              </w:rPr>
+              <w:t>2.1</w:t>
+            </w:r>
+            <w:r>
+              <w:rPr>
+                <w:noProof/>
+              </w:rPr>
+              <w:tab/>
+            </w:r>
+            <w:r>
+              <w:rPr>
+                <w:rStyle w:val="a3"/>
+                <w:noProof/>
+              </w:rPr>
+              <w:t>Test normality for December, January, February, July, August</w:t>
+            </w:r>
+            <w:r>
+              <w:rPr>
+                <w:noProof/>
+                <w:webHidden/>
+              </w:rPr>
+              <w:tab/>
+            </w:r>
+            <w:r>
+              <w:rPr>
+                <w:noProof/>
+                <w:webHidden/>
+              </w:rPr>
+              <w:fldChar w:fldCharType="begin"/>
+            </w:r>
+            <w:r>
+              <w:rPr>
+                <w:noProof/>
+                <w:webHidden/>
+              </w:rPr>
+              <w:instrText xml:space="preserve"> PAGEREF _Toc147606188 \h </w:instrText>
+            </w:r>
+            <w:r>
+              <w:rPr>
+                <w:noProof/>
+                <w:webHidden/>
+              </w:rPr>
+            </w:r>
+            <w:r>
+              <w:rPr>
+                <w:noProof/>
+                <w:webHidden/>
+              </w:rPr>
+              <w:fldChar w:fldCharType="separate"/>
+            </w:r>
+            <w:r>
+              <w:rPr>
+                <w:noProof/>
+                <w:webHidden/>
+              </w:rPr>
+              <w:t>9</w:t>
+            </w:r>
+            <w:r>
+              <w:rPr>
+                <w:noProof/>
+                <w:webHidden/>
+              </w:rPr>
+              <w:fldChar w:fldCharType="end"/>
+            </w:r>
+          </w:hyperlink>
+        </w:p>
+        <w:p>
+          <w:pPr>
+            <w:pStyle w:val="20"/>
+            <w:tabs>
+              <w:tab w:val="left" w:pos="1050"/>
+              <w:tab w:val="right" w:leader="dot" w:pos="8296"/>
+            </w:tabs>
+            <w:rPr>
+              <w:noProof/>
+            </w:rPr>
+          </w:pPr>
+          <w:hyperlink w:anchor="_Toc147606189" w:history="1">
+            <w:r>
+              <w:rPr>
+                <w:rStyle w:val="a3"/>
+                <w:noProof/>
+              </w:rPr>
+              <w:t>2.2</w:t>
+            </w:r>
+            <w:r>
+              <w:rPr>
+                <w:noProof/>
+              </w:rPr>
+              <w:tab/>
+            </w:r>
+            <w:r>
+              <w:rPr>
+                <w:rStyle w:val="a3"/>
+                <w:noProof/>
+              </w:rPr>
+              <w:t>Test for Gamma fit.</w:t>
+            </w:r>
+            <w:r>
+              <w:rPr>
+                <w:noProof/>
+                <w:webHidden/>
+              </w:rPr>
+              <w:tab/>
+            </w:r>
+            <w:r>
+              <w:rPr>
+                <w:noProof/>
+                <w:webHidden/>
+              </w:rPr>
+              <w:fldChar w:fldCharType="begin"/>
+            </w:r>
+            <w:r>
+              <w:rPr>
+                <w:noProof/>
+                <w:webHidden/>
+              </w:rPr>
+              <w:instrText xml:space="preserve"> PAGEREF _Toc147606189 \h </w:instrText>
+            </w:r>
+            <w:r>
+              <w:rPr>
+                <w:noProof/>
+                <w:webHidden/>
+              </w:rPr>
+            </w:r>
+            <w:r>
+              <w:rPr>
+                <w:noProof/>
+                <w:webHidden/>
+              </w:rPr>
+              <w:fldChar w:fldCharType="separate"/>
+            </w:r>
+            <w:r>
+              <w:rPr>
+                <w:noProof/>
+                <w:webHidden/>
+              </w:rPr>
+              <w:t>9</w:t>
+            </w:r>
+            <w:r>
+              <w:rPr>
+                <w:noProof/>
+                <w:webHidden/>
+              </w:rPr>
+              <w:fldChar w:fldCharType="end"/>
+            </w:r>
+          </w:hyperlink>
+        </w:p>
+        <w:p>
+          <w:pPr>
+            <w:pStyle w:val="30"/>
+            <w:tabs>
+              <w:tab w:val="left" w:pos="1680"/>
+              <w:tab w:val="right" w:leader="dot" w:pos="8296"/>
+            </w:tabs>
+            <w:rPr>
+              <w:noProof/>
+            </w:rPr>
+          </w:pPr>
+          <w:hyperlink w:anchor="_Toc147606190" w:history="1">
+            <w:r>
+              <w:rPr>
+                <w:rStyle w:val="a3"/>
+                <w:rFonts w:asciiTheme="majorHAnsi" w:hAnsiTheme="majorHAnsi"/>
+                <w:noProof/>
+              </w:rPr>
+              <w:t>2.2.1</w:t>
+            </w:r>
+            <w:r>
+              <w:rPr>
+                <w:noProof/>
+              </w:rPr>
+              <w:tab/>
+            </w:r>
+            <w:r>
+              <w:rPr>
+                <w:rStyle w:val="a3"/>
+                <w:rFonts w:asciiTheme="majorHAnsi" w:eastAsia="宋体" w:hAnsiTheme="majorHAnsi" w:cs="宋体"/>
+                <w:noProof/>
+                <w:kern w:val="0"/>
+              </w:rPr>
+              <w:t>Get the parameters for gamma</w:t>
+            </w:r>
+            <w:r>
+              <w:rPr>
+                <w:noProof/>
+                <w:webHidden/>
+              </w:rPr>
+              <w:tab/>
+            </w:r>
+            <w:r>
+              <w:rPr>
+                <w:noProof/>
+                <w:webHidden/>
+              </w:rPr>
+              <w:fldChar w:fldCharType="begin"/>
+            </w:r>
+            <w:r>
+              <w:rPr>
+                <w:noProof/>
+                <w:webHidden/>
+              </w:rPr>
+              <w:instrText xml:space="preserve"> PAGEREF _Toc147606190 \h </w:instrText>
+            </w:r>
+            <w:r>
+              <w:rPr>
+                <w:noProof/>
+                <w:webHidden/>
+              </w:rPr>
+            </w:r>
+            <w:r>
+              <w:rPr>
+                <w:noProof/>
+                <w:webHidden/>
+              </w:rPr>
+              <w:fldChar w:fldCharType="separate"/>
+            </w:r>
+            <w:r>
+              <w:rPr>
+                <w:noProof/>
+                <w:webHidden/>
+              </w:rPr>
+              <w:t>9</w:t>
+            </w:r>
+            <w:r>
+              <w:rPr>
+                <w:noProof/>
+                <w:webHidden/>
+              </w:rPr>
+              <w:fldChar w:fldCharType="end"/>
+            </w:r>
+          </w:hyperlink>
+        </w:p>
+        <w:p>
+          <w:pPr>
+            <w:pStyle w:val="30"/>
+            <w:tabs>
+              <w:tab w:val="left" w:pos="1680"/>
+              <w:tab w:val="right" w:leader="dot" w:pos="8296"/>
+            </w:tabs>
+            <w:rPr>
+              <w:noProof/>
+            </w:rPr>
+          </w:pPr>
+          <w:hyperlink w:anchor="_Toc147606191" w:history="1">
+            <w:r>
+              <w:rPr>
+                <w:rStyle w:val="a3"/>
+                <w:rFonts w:asciiTheme="majorHAnsi" w:eastAsia="宋体" w:hAnsiTheme="majorHAnsi" w:cs="宋体"/>
+                <w:noProof/>
+                <w:kern w:val="0"/>
+              </w:rPr>
+              <w:t>2.2.2</w:t>
+            </w:r>
+            <w:r>
+              <w:rPr>
+                <w:noProof/>
+              </w:rPr>
+              <w:tab/>
+            </w:r>
+            <w:r>
+              <w:rPr>
+                <w:rStyle w:val="a3"/>
+                <w:rFonts w:asciiTheme="majorHAnsi" w:eastAsia="宋体" w:hAnsiTheme="majorHAnsi" w:cs="宋体"/>
+                <w:noProof/>
+                <w:kern w:val="0"/>
+              </w:rPr>
+              <w:t>Visualize the distribution</w:t>
+            </w:r>
+            <w:r>
+              <w:rPr>
+                <w:noProof/>
+                <w:webHidden/>
+              </w:rPr>
+              <w:tab/>
+            </w:r>
+            <w:r>
+              <w:rPr>
+                <w:noProof/>
+                <w:webHidden/>
+              </w:rPr>
+              <w:fldChar w:fldCharType="begin"/>
+            </w:r>
+            <w:r>
+              <w:rPr>
+                <w:noProof/>
+                <w:webHidden/>
+              </w:rPr>
+              <w:instrText xml:space="preserve"> PAGEREF _Toc147606191 \h </w:instrText>
+            </w:r>
+            <w:r>
+              <w:rPr>
+                <w:noProof/>
+                <w:webHidden/>
+              </w:rPr>
+            </w:r>
+            <w:r>
+              <w:rPr>
+                <w:noProof/>
+                <w:webHidden/>
+              </w:rPr>
+              <w:fldChar w:fldCharType="separate"/>
+            </w:r>
+            <w:r>
+              <w:rPr>
+                <w:noProof/>
+                <w:webHidden/>
+              </w:rPr>
+              <w:t>10</w:t>
+            </w:r>
+            <w:r>
+              <w:rPr>
+                <w:noProof/>
+                <w:webHidden/>
+              </w:rPr>
+              <w:fldChar w:fldCharType="end"/>
+            </w:r>
+          </w:hyperlink>
+        </w:p>
+        <w:p>
+          <w:pPr>
+            <w:pStyle w:val="20"/>
+            <w:tabs>
+              <w:tab w:val="left" w:pos="1050"/>
+              <w:tab w:val="right" w:leader="dot" w:pos="8296"/>
+            </w:tabs>
+            <w:rPr>
+              <w:noProof/>
+            </w:rPr>
+          </w:pPr>
+          <w:hyperlink w:anchor="_Toc147606192" w:history="1">
+            <w:r>
+              <w:rPr>
+                <w:rStyle w:val="a3"/>
+                <w:noProof/>
+              </w:rPr>
+              <w:t>2.3</w:t>
+            </w:r>
+            <w:r>
+              <w:rPr>
+                <w:noProof/>
+              </w:rPr>
+              <w:tab/>
+            </w:r>
+            <w:r>
+              <w:rPr>
+                <w:rStyle w:val="a3"/>
+                <w:noProof/>
+              </w:rPr>
+              <w:t>Test the correlation</w:t>
+            </w:r>
+            <w:r>
+              <w:rPr>
+                <w:noProof/>
+                <w:webHidden/>
+              </w:rPr>
+              <w:tab/>
+            </w:r>
+            <w:r>
+              <w:rPr>
+                <w:noProof/>
+                <w:webHidden/>
+              </w:rPr>
+              <w:fldChar w:fldCharType="begin"/>
+            </w:r>
+            <w:r>
+              <w:rPr>
+                <w:noProof/>
+                <w:webHidden/>
+              </w:rPr>
+              <w:instrText xml:space="preserve"> PAGEREF _Toc147606192 \h </w:instrText>
+            </w:r>
+            <w:r>
+              <w:rPr>
+                <w:noProof/>
+                <w:webHidden/>
+              </w:rPr>
+            </w:r>
+            <w:r>
+              <w:rPr>
+                <w:noProof/>
+                <w:webHidden/>
+              </w:rPr>
+              <w:fldChar w:fldCharType="separate"/>
+            </w:r>
+            <w:r>
+              <w:rPr>
+                <w:noProof/>
+                <w:webHidden/>
+              </w:rPr>
+              <w:t>10</w:t>
+            </w:r>
+            <w:r>
+              <w:rPr>
+                <w:noProof/>
+                <w:webHidden/>
+              </w:rPr>
+              <w:fldChar w:fldCharType="end"/>
+            </w:r>
+          </w:hyperlink>
+        </w:p>
+        <w:p>
+          <w:pPr>
+            <w:pStyle w:val="20"/>
+            <w:tabs>
+              <w:tab w:val="left" w:pos="1050"/>
+              <w:tab w:val="right" w:leader="dot" w:pos="8296"/>
+            </w:tabs>
+            <w:rPr>
+              <w:noProof/>
+            </w:rPr>
+          </w:pPr>
+          <w:hyperlink w:anchor="_Toc147606193" w:history="1">
+            <w:r>
+              <w:rPr>
+                <w:rStyle w:val="a3"/>
+                <w:noProof/>
+              </w:rPr>
+              <w:t>2.4</w:t>
+            </w:r>
+            <w:r>
+              <w:rPr>
+                <w:noProof/>
+              </w:rPr>
+              <w:tab/>
+            </w:r>
+            <w:r>
+              <w:rPr>
+                <w:rStyle w:val="a3"/>
+                <w:noProof/>
+              </w:rPr>
+              <w:t>Synthetic and CDFs</w:t>
+            </w:r>
+            <w:r>
+              <w:rPr>
+                <w:noProof/>
+                <w:webHidden/>
+              </w:rPr>
+              <w:tab/>
+            </w:r>
+            <w:r>
+              <w:rPr>
+                <w:noProof/>
+                <w:webHidden/>
+              </w:rPr>
+              <w:fldChar w:fldCharType="begin"/>
+            </w:r>
+            <w:r>
+              <w:rPr>
+                <w:noProof/>
+                <w:webHidden/>
+              </w:rPr>
+              <w:instrText xml:space="preserve"> PAGEREF _Toc147606193 \h </w:instrText>
+            </w:r>
+            <w:r>
+              <w:rPr>
+                <w:noProof/>
+                <w:webHidden/>
+              </w:rPr>
+            </w:r>
+            <w:r>
+              <w:rPr>
+                <w:noProof/>
+                <w:webHidden/>
+              </w:rPr>
+              <w:fldChar w:fldCharType="separate"/>
+            </w:r>
+            <w:r>
+              <w:rPr>
+                <w:noProof/>
+                <w:webHidden/>
+              </w:rPr>
+              <w:t>10</w:t>
+            </w:r>
+            <w:r>
+              <w:rPr>
+                <w:noProof/>
+                <w:webHidden/>
+              </w:rPr>
+              <w:fldChar w:fldCharType="end"/>
+            </w:r>
+          </w:hyperlink>
+        </w:p>
+        <w:p>
+          <w:pPr>
+            <w:pStyle w:val="20"/>
+            <w:tabs>
+              <w:tab w:val="left" w:pos="1050"/>
+              <w:tab w:val="right" w:leader="dot" w:pos="8296"/>
+            </w:tabs>
+            <w:rPr>
+              <w:noProof/>
+            </w:rPr>
+          </w:pPr>
+          <w:hyperlink w:anchor="_Toc147606194" w:history="1">
+            <w:r>
+              <w:rPr>
+                <w:rStyle w:val="a3"/>
+                <w:noProof/>
+              </w:rPr>
+              <w:t>2.5</w:t>
+            </w:r>
+            <w:r>
+              <w:rPr>
+                <w:noProof/>
+              </w:rPr>
+              <w:tab/>
+            </w:r>
+            <w:r>
+              <w:rPr>
+                <w:rStyle w:val="a3"/>
+                <w:noProof/>
+              </w:rPr>
+              <w:t>Synthetic and CDFs for July, August.</w:t>
+            </w:r>
+            <w:r>
+              <w:rPr>
+                <w:noProof/>
+                <w:webHidden/>
+              </w:rPr>
+              <w:tab/>
+            </w:r>
+            <w:r>
+              <w:rPr>
+                <w:noProof/>
+                <w:webHidden/>
+              </w:rPr>
+              <w:fldChar w:fldCharType="begin"/>
+            </w:r>
+            <w:r>
+              <w:rPr>
+                <w:noProof/>
+                <w:webHidden/>
+              </w:rPr>
+              <w:instrText xml:space="preserve"> PAGEREF _Toc147606194 \h </w:instrText>
+            </w:r>
+            <w:r>
+              <w:rPr>
+                <w:noProof/>
+                <w:webHidden/>
+              </w:rPr>
+            </w:r>
+            <w:r>
+              <w:rPr>
+                <w:noProof/>
+                <w:webHidden/>
+              </w:rPr>
+              <w:fldChar w:fldCharType="separate"/>
+            </w:r>
+            <w:r>
+              <w:rPr>
+                <w:noProof/>
+                <w:webHidden/>
+              </w:rPr>
+              <w:t>11</w:t>
+            </w:r>
+            <w:r>
+              <w:rPr>
+                <w:noProof/>
+                <w:webHidden/>
+              </w:rPr>
+              <w:fldChar w:fldCharType="end"/>
+            </w:r>
+          </w:hyperlink>
+        </w:p>
+        <w:p>
+          <w:pPr>
+            <w:pStyle w:val="10"/>
+            <w:tabs>
+              <w:tab w:val="right" w:leader="dot" w:pos="8296"/>
+            </w:tabs>
+            <w:rPr>
+              <w:noProof/>
+            </w:rPr>
+          </w:pPr>
+          <w:hyperlink w:anchor="_Toc147606195" w:history="1">
+            <w:r>
+              <w:rPr>
+                <w:rStyle w:val="a3"/>
+                <w:noProof/>
+                <w:shd w:val="clear" w:color="auto" w:fill="FFFFFF"/>
+              </w:rPr>
+              <w:t>Datasets of Mt Gambier By Months Temperature</w:t>
+            </w:r>
+            <w:r>
+              <w:rPr>
+                <w:rStyle w:val="a3"/>
+                <w:noProof/>
+              </w:rPr>
+              <w:t xml:space="preserve"> and </w:t>
+            </w:r>
+            <w:r>
+              <w:rPr>
+                <w:rStyle w:val="a3"/>
+                <w:noProof/>
+                <w:shd w:val="clear" w:color="auto" w:fill="FFFFFF"/>
+              </w:rPr>
+              <w:t>Mt Gambier Rainfall</w:t>
+            </w:r>
+            <w:r>
+              <w:rPr>
+                <w:noProof/>
+                <w:webHidden/>
+              </w:rPr>
+              <w:tab/>
+            </w:r>
+            <w:r>
+              <w:rPr>
+                <w:noProof/>
+                <w:webHidden/>
+              </w:rPr>
+              <w:fldChar w:fldCharType="begin"/>
+            </w:r>
+            <w:r>
+              <w:rPr>
+                <w:noProof/>
+                <w:webHidden/>
+              </w:rPr>
+              <w:instrText xml:space="preserve"> PAGEREF _Toc147606195 \h </w:instrText>
+            </w:r>
+            <w:r>
+              <w:rPr>
+                <w:noProof/>
+                <w:webHidden/>
+              </w:rPr>
+            </w:r>
+            <w:r>
+              <w:rPr>
+                <w:noProof/>
+                <w:webHidden/>
+              </w:rPr>
+              <w:fldChar w:fldCharType="separate"/>
+            </w:r>
+            <w:r>
+              <w:rPr>
+                <w:noProof/>
+                <w:webHidden/>
+              </w:rPr>
+              <w:t>11</w:t>
+            </w:r>
+            <w:r>
+              <w:rPr>
+                <w:noProof/>
+                <w:webHidden/>
+              </w:rPr>
+              <w:fldChar w:fldCharType="end"/>
+            </w:r>
+          </w:hyperlink>
+        </w:p>
+        <w:p>
+          <w:pPr>
+            <w:pStyle w:val="20"/>
+            <w:tabs>
+              <w:tab w:val="left" w:pos="1050"/>
+              <w:tab w:val="right" w:leader="dot" w:pos="8296"/>
+            </w:tabs>
+            <w:rPr>
+              <w:noProof/>
+            </w:rPr>
+          </w:pPr>
+          <w:hyperlink w:anchor="_Toc147606199" w:history="1">
+            <w:r>
+              <w:rPr>
+                <w:rStyle w:val="a3"/>
+                <w:noProof/>
+              </w:rPr>
+              <w:t>3.1</w:t>
+            </w:r>
+            <w:r>
+              <w:rPr>
+                <w:noProof/>
+              </w:rPr>
+              <w:tab/>
+            </w:r>
+            <w:r>
+              <w:rPr>
+                <w:rStyle w:val="a3"/>
+                <w:noProof/>
+              </w:rPr>
+              <w:t>Model the seasonality and then get residuals.</w:t>
+            </w:r>
+            <w:r>
+              <w:rPr>
+                <w:noProof/>
+                <w:webHidden/>
+              </w:rPr>
+              <w:tab/>
+            </w:r>
+            <w:r>
+              <w:rPr>
+                <w:noProof/>
+                <w:webHidden/>
+              </w:rPr>
+              <w:fldChar w:fldCharType="begin"/>
+            </w:r>
+            <w:r>
+              <w:rPr>
+                <w:noProof/>
+                <w:webHidden/>
+              </w:rPr>
+              <w:instrText xml:space="preserve"> PAGEREF _Toc147606199 \h </w:instrText>
+            </w:r>
+            <w:r>
+              <w:rPr>
+                <w:noProof/>
+                <w:webHidden/>
+              </w:rPr>
+            </w:r>
+            <w:r>
+              <w:rPr>
+                <w:noProof/>
+                <w:webHidden/>
+              </w:rPr>
+              <w:fldChar w:fldCharType="separate"/>
+            </w:r>
+            <w:r>
+              <w:rPr>
+                <w:noProof/>
+                <w:webHidden/>
+              </w:rPr>
+              <w:t>11</w:t>
+            </w:r>
+            <w:r>
+              <w:rPr>
+                <w:noProof/>
+                <w:webHidden/>
+              </w:rPr>
+              <w:fldChar w:fldCharType="end"/>
+            </w:r>
+          </w:hyperlink>
+        </w:p>
+        <w:p>
+          <w:pPr>
+            <w:pStyle w:val="20"/>
+            <w:tabs>
+              <w:tab w:val="left" w:pos="1050"/>
+              <w:tab w:val="right" w:leader="dot" w:pos="8296"/>
+            </w:tabs>
+            <w:rPr>
+              <w:noProof/>
+            </w:rPr>
+          </w:pPr>
+          <w:hyperlink w:anchor="_Toc147606200" w:history="1">
+            <w:r>
+              <w:rPr>
+                <w:rStyle w:val="a3"/>
+                <w:noProof/>
+              </w:rPr>
+              <w:t>3.2</w:t>
+            </w:r>
+            <w:r>
+              <w:rPr>
+                <w:noProof/>
+              </w:rPr>
+              <w:tab/>
+            </w:r>
+            <w:r>
+              <w:rPr>
+                <w:rStyle w:val="a3"/>
+                <w:noProof/>
+              </w:rPr>
+              <w:t>Use exponential smoothing to see the overall trend</w:t>
+            </w:r>
+            <w:r>
+              <w:rPr>
+                <w:noProof/>
+                <w:webHidden/>
+              </w:rPr>
+              <w:tab/>
+            </w:r>
+            <w:r>
+              <w:rPr>
+                <w:noProof/>
+                <w:webHidden/>
+              </w:rPr>
+              <w:fldChar w:fldCharType="begin"/>
+            </w:r>
+            <w:r>
+              <w:rPr>
+                <w:noProof/>
+                <w:webHidden/>
+              </w:rPr>
+              <w:instrText xml:space="preserve"> PAGEREF _Toc147606200 \h </w:instrText>
+            </w:r>
+            <w:r>
+              <w:rPr>
+                <w:noProof/>
+                <w:webHidden/>
+              </w:rPr>
+            </w:r>
+            <w:r>
+              <w:rPr>
+                <w:noProof/>
+                <w:webHidden/>
+              </w:rPr>
+              <w:fldChar w:fldCharType="separate"/>
+            </w:r>
+            <w:r>
+              <w:rPr>
+                <w:noProof/>
+                <w:webHidden/>
+              </w:rPr>
+              <w:t>12</w:t>
+            </w:r>
+            <w:r>
+              <w:rPr>
+                <w:noProof/>
+                <w:webHidden/>
+              </w:rPr>
+              <w:fldChar w:fldCharType="end"/>
+            </w:r>
+          </w:hyperlink>
+        </w:p>
+        <w:p>
+          <w:pPr>
+            <w:pStyle w:val="20"/>
+            <w:tabs>
+              <w:tab w:val="left" w:pos="1050"/>
+              <w:tab w:val="right" w:leader="dot" w:pos="8296"/>
+            </w:tabs>
+            <w:rPr>
+              <w:noProof/>
+            </w:rPr>
+          </w:pPr>
+          <w:hyperlink w:anchor="_Toc147606201" w:history="1">
+            <w:r>
+              <w:rPr>
+                <w:rStyle w:val="a3"/>
+                <w:noProof/>
+              </w:rPr>
+              <w:t>3.3</w:t>
+            </w:r>
+            <w:r>
+              <w:rPr>
+                <w:noProof/>
+              </w:rPr>
+              <w:tab/>
+            </w:r>
+            <w:r>
+              <w:rPr>
+                <w:rStyle w:val="a3"/>
+                <w:noProof/>
+              </w:rPr>
+              <w:t>Find the trends for the smoothed data of whole series and various sections</w:t>
+            </w:r>
+            <w:r>
+              <w:rPr>
+                <w:noProof/>
+                <w:webHidden/>
+              </w:rPr>
+              <w:tab/>
+            </w:r>
+            <w:r>
+              <w:rPr>
+                <w:noProof/>
+                <w:webHidden/>
+              </w:rPr>
+              <w:fldChar w:fldCharType="begin"/>
+            </w:r>
+            <w:r>
+              <w:rPr>
+                <w:noProof/>
+                <w:webHidden/>
+              </w:rPr>
+              <w:instrText xml:space="preserve"> PAGEREF _Toc147606201 \h </w:instrText>
+            </w:r>
+            <w:r>
+              <w:rPr>
+                <w:noProof/>
+                <w:webHidden/>
+              </w:rPr>
+            </w:r>
+            <w:r>
+              <w:rPr>
+                <w:noProof/>
+                <w:webHidden/>
+              </w:rPr>
+              <w:fldChar w:fldCharType="separate"/>
+            </w:r>
+            <w:r>
+              <w:rPr>
+                <w:noProof/>
+                <w:webHidden/>
+              </w:rPr>
+              <w:t>13</w:t>
+            </w:r>
+            <w:r>
+              <w:rPr>
+                <w:noProof/>
+                <w:webHidden/>
+              </w:rPr>
+              <w:fldChar w:fldCharType="end"/>
+            </w:r>
+          </w:hyperlink>
+        </w:p>
+        <w:p>
+          <w:pPr>
+            <w:pStyle w:val="30"/>
+            <w:tabs>
+              <w:tab w:val="left" w:pos="1680"/>
+              <w:tab w:val="right" w:leader="dot" w:pos="8296"/>
+            </w:tabs>
+            <w:rPr>
+              <w:noProof/>
+            </w:rPr>
+          </w:pPr>
+          <w:hyperlink w:anchor="_Toc147606202" w:history="1">
+            <w:r>
+              <w:rPr>
+                <w:rStyle w:val="a3"/>
+                <w:rFonts w:asciiTheme="majorHAnsi" w:hAnsiTheme="majorHAnsi"/>
+                <w:noProof/>
+              </w:rPr>
+              <w:t>3.3.1</w:t>
+            </w:r>
+            <w:r>
+              <w:rPr>
+                <w:noProof/>
+              </w:rPr>
+              <w:tab/>
+            </w:r>
+            <w:r>
+              <w:rPr>
+                <w:rStyle w:val="a3"/>
+                <w:rFonts w:asciiTheme="majorHAnsi" w:eastAsia="宋体" w:hAnsiTheme="majorHAnsi" w:cs="宋体"/>
+                <w:noProof/>
+                <w:kern w:val="0"/>
+              </w:rPr>
+              <w:t>Find the trend of whole dataset.</w:t>
+            </w:r>
+            <w:r>
+              <w:rPr>
+                <w:noProof/>
+                <w:webHidden/>
+              </w:rPr>
+              <w:tab/>
+            </w:r>
+            <w:r>
+              <w:rPr>
+                <w:noProof/>
+                <w:webHidden/>
+              </w:rPr>
+              <w:fldChar w:fldCharType="begin"/>
+            </w:r>
+            <w:r>
+              <w:rPr>
+                <w:noProof/>
+                <w:webHidden/>
+              </w:rPr>
+              <w:instrText xml:space="preserve"> PAGEREF _Toc147606202 \h </w:instrText>
+            </w:r>
+            <w:r>
+              <w:rPr>
+                <w:noProof/>
+                <w:webHidden/>
+              </w:rPr>
+            </w:r>
+            <w:r>
+              <w:rPr>
+                <w:noProof/>
+                <w:webHidden/>
+              </w:rPr>
+              <w:fldChar w:fldCharType="separate"/>
+            </w:r>
+            <w:r>
+              <w:rPr>
+                <w:noProof/>
+                <w:webHidden/>
+              </w:rPr>
+              <w:t>13</w:t>
+            </w:r>
+            <w:r>
+              <w:rPr>
+                <w:noProof/>
+                <w:webHidden/>
+              </w:rPr>
+              <w:fldChar w:fldCharType="end"/>
+            </w:r>
+          </w:hyperlink>
+        </w:p>
+        <w:p>
+          <w:pPr>
+            <w:pStyle w:val="30"/>
+            <w:tabs>
+              <w:tab w:val="left" w:pos="1680"/>
+              <w:tab w:val="right" w:leader="dot" w:pos="8296"/>
+            </w:tabs>
+            <w:rPr>
+              <w:noProof/>
+            </w:rPr>
+          </w:pPr>
+          <w:hyperlink w:anchor="_Toc147606203" w:history="1">
+            <w:r>
+              <w:rPr>
+                <w:rStyle w:val="a3"/>
+                <w:rFonts w:asciiTheme="majorHAnsi" w:eastAsia="宋体" w:hAnsiTheme="majorHAnsi" w:cs="Segoe UI"/>
+                <w:noProof/>
+                <w:kern w:val="0"/>
+              </w:rPr>
+              <w:t>3.3.2</w:t>
+            </w:r>
+            <w:r>
+              <w:rPr>
+                <w:noProof/>
+              </w:rPr>
+              <w:tab/>
+            </w:r>
+            <w:r>
+              <w:rPr>
+                <w:rStyle w:val="a3"/>
+                <w:rFonts w:asciiTheme="majorHAnsi" w:eastAsia="宋体" w:hAnsiTheme="majorHAnsi" w:cs="宋体"/>
+                <w:noProof/>
+                <w:kern w:val="0"/>
+              </w:rPr>
+              <w:t>Split whole dataset into multiple sections.</w:t>
+            </w:r>
+            <w:r>
+              <w:rPr>
+                <w:noProof/>
+                <w:webHidden/>
+              </w:rPr>
+              <w:tab/>
+            </w:r>
+            <w:r>
+              <w:rPr>
+                <w:noProof/>
+                <w:webHidden/>
+              </w:rPr>
+              <w:fldChar w:fldCharType="begin"/>
+            </w:r>
+            <w:r>
+              <w:rPr>
+                <w:noProof/>
+                <w:webHidden/>
+              </w:rPr>
+              <w:instrText xml:space="preserve"> PAGEREF _Toc147606203 \h </w:instrText>
+            </w:r>
+            <w:r>
+              <w:rPr>
+                <w:noProof/>
+                <w:webHidden/>
+              </w:rPr>
+            </w:r>
+            <w:r>
+              <w:rPr>
+                <w:noProof/>
+                <w:webHidden/>
+              </w:rPr>
+              <w:fldChar w:fldCharType="separate"/>
+            </w:r>
+            <w:r>
+              <w:rPr>
+                <w:noProof/>
+                <w:webHidden/>
+              </w:rPr>
+              <w:t>14</w:t>
+            </w:r>
+            <w:r>
+              <w:rPr>
+                <w:noProof/>
+                <w:webHidden/>
+              </w:rPr>
+              <w:fldChar w:fldCharType="end"/>
+            </w:r>
+          </w:hyperlink>
+        </w:p>
+        <w:p>
+          <w:pPr>
+            <w:pStyle w:val="30"/>
+            <w:tabs>
+              <w:tab w:val="left" w:pos="1680"/>
+              <w:tab w:val="right" w:leader="dot" w:pos="8296"/>
+            </w:tabs>
+            <w:rPr>
+              <w:noProof/>
+            </w:rPr>
+          </w:pPr>
+          <w:hyperlink w:anchor="_Toc147606204" w:history="1">
+            <w:r>
+              <w:rPr>
+                <w:rStyle w:val="a3"/>
+                <w:rFonts w:asciiTheme="majorHAnsi" w:eastAsia="宋体" w:hAnsiTheme="majorHAnsi" w:cs="Segoe UI"/>
+                <w:noProof/>
+                <w:kern w:val="0"/>
+              </w:rPr>
+              <w:t>3.3.3</w:t>
+            </w:r>
+            <w:r>
+              <w:rPr>
+                <w:noProof/>
+              </w:rPr>
+              <w:tab/>
+            </w:r>
+            <w:r>
+              <w:rPr>
+                <w:rStyle w:val="a3"/>
+                <w:rFonts w:asciiTheme="majorHAnsi" w:eastAsia="宋体" w:hAnsiTheme="majorHAnsi" w:cs="宋体"/>
+                <w:noProof/>
+                <w:kern w:val="0"/>
+              </w:rPr>
+              <w:t>find the trends for the two sections</w:t>
+            </w:r>
+            <w:r>
+              <w:rPr>
+                <w:noProof/>
+                <w:webHidden/>
+              </w:rPr>
+              <w:tab/>
+            </w:r>
+            <w:r>
+              <w:rPr>
+                <w:noProof/>
+                <w:webHidden/>
+              </w:rPr>
+              <w:fldChar w:fldCharType="begin"/>
+            </w:r>
+            <w:r>
+              <w:rPr>
+                <w:noProof/>
+                <w:webHidden/>
+              </w:rPr>
+              <w:instrText xml:space="preserve"> PAGEREF _Toc147606204 \h </w:instrText>
+            </w:r>
+            <w:r>
+              <w:rPr>
+                <w:noProof/>
+                <w:webHidden/>
+              </w:rPr>
+            </w:r>
+            <w:r>
+              <w:rPr>
+                <w:noProof/>
+                <w:webHidden/>
+              </w:rPr>
+              <w:fldChar w:fldCharType="separate"/>
+            </w:r>
+            <w:r>
+              <w:rPr>
+                <w:noProof/>
+                <w:webHidden/>
+              </w:rPr>
+              <w:t>14</w:t>
+            </w:r>
+            <w:r>
+              <w:rPr>
+                <w:noProof/>
+                <w:webHidden/>
+              </w:rPr>
+              <w:fldChar w:fldCharType="end"/>
+            </w:r>
+          </w:hyperlink>
+        </w:p>
+        <w:p>
+          <w:pPr>
+            <w:pStyle w:val="20"/>
+            <w:tabs>
+              <w:tab w:val="left" w:pos="1050"/>
+              <w:tab w:val="right" w:leader="dot" w:pos="8296"/>
+            </w:tabs>
+            <w:rPr>
+              <w:noProof/>
+            </w:rPr>
+          </w:pPr>
+          <w:hyperlink w:anchor="_Toc147606205" w:history="1">
+            <w:r>
+              <w:rPr>
+                <w:rStyle w:val="a3"/>
+                <w:noProof/>
+              </w:rPr>
+              <w:t>3.4</w:t>
+            </w:r>
+            <w:r>
+              <w:rPr>
+                <w:noProof/>
+              </w:rPr>
+              <w:tab/>
+            </w:r>
+            <w:r>
+              <w:rPr>
+                <w:rStyle w:val="a3"/>
+                <w:noProof/>
+              </w:rPr>
+              <w:t>Take the data for the month of December and the Annual mean temperature from </w:t>
+            </w:r>
+            <w:r>
+              <w:rPr>
+                <w:rStyle w:val="a3"/>
+                <w:rFonts w:eastAsia="宋体" w:cs="宋体"/>
+                <w:noProof/>
+              </w:rPr>
+              <w:t>MtGambierByMonthsTemperature.xlsx</w:t>
+            </w:r>
+            <w:r>
+              <w:rPr>
+                <w:rStyle w:val="a3"/>
+                <w:noProof/>
+              </w:rPr>
+              <w:t> and find the trend over time.</w:t>
+            </w:r>
+            <w:r>
+              <w:rPr>
+                <w:noProof/>
+                <w:webHidden/>
+              </w:rPr>
+              <w:tab/>
+            </w:r>
+            <w:r>
+              <w:rPr>
+                <w:noProof/>
+                <w:webHidden/>
+              </w:rPr>
+              <w:fldChar w:fldCharType="begin"/>
+            </w:r>
+            <w:r>
+              <w:rPr>
+                <w:noProof/>
+                <w:webHidden/>
+              </w:rPr>
+              <w:instrText xml:space="preserve"> PAGEREF _Toc147606205 \h </w:instrText>
+            </w:r>
+            <w:r>
+              <w:rPr>
+                <w:noProof/>
+                <w:webHidden/>
+              </w:rPr>
+            </w:r>
+            <w:r>
+              <w:rPr>
+                <w:noProof/>
+                <w:webHidden/>
+              </w:rPr>
+              <w:fldChar w:fldCharType="separate"/>
+            </w:r>
+            <w:r>
+              <w:rPr>
+                <w:noProof/>
+                <w:webHidden/>
+              </w:rPr>
+              <w:t>15</w:t>
+            </w:r>
+            <w:r>
+              <w:rPr>
+                <w:noProof/>
+                <w:webHidden/>
+              </w:rPr>
+              <w:fldChar w:fldCharType="end"/>
+            </w:r>
+          </w:hyperlink>
+        </w:p>
+        <w:p>
+          <w:pPr>
+            <w:pStyle w:val="20"/>
+            <w:tabs>
+              <w:tab w:val="left" w:pos="1050"/>
+              <w:tab w:val="right" w:leader="dot" w:pos="8296"/>
+            </w:tabs>
+            <w:rPr>
+              <w:noProof/>
+            </w:rPr>
+          </w:pPr>
+          <w:hyperlink w:anchor="_Toc147606206" w:history="1">
+            <w:r>
+              <w:rPr>
+                <w:rStyle w:val="a3"/>
+                <w:noProof/>
+              </w:rPr>
+              <w:t>3.5</w:t>
+            </w:r>
+            <w:r>
+              <w:rPr>
+                <w:noProof/>
+              </w:rPr>
+              <w:tab/>
+            </w:r>
+            <w:r>
+              <w:rPr>
+                <w:rStyle w:val="a3"/>
+                <w:noProof/>
+              </w:rPr>
+              <w:t>How much has the mean temperature changed over time in each case?</w:t>
+            </w:r>
+            <w:r>
+              <w:rPr>
+                <w:noProof/>
+                <w:webHidden/>
+              </w:rPr>
+              <w:tab/>
+            </w:r>
+            <w:r>
+              <w:rPr>
+                <w:noProof/>
+                <w:webHidden/>
+              </w:rPr>
+              <w:fldChar w:fldCharType="begin"/>
+            </w:r>
+            <w:r>
+              <w:rPr>
+                <w:noProof/>
+                <w:webHidden/>
+              </w:rPr>
+              <w:instrText xml:space="preserve"> PAGEREF _Toc147606206 \h </w:instrText>
+            </w:r>
+            <w:r>
+              <w:rPr>
+                <w:noProof/>
+                <w:webHidden/>
+              </w:rPr>
+            </w:r>
+            <w:r>
+              <w:rPr>
+                <w:noProof/>
+                <w:webHidden/>
+              </w:rPr>
+              <w:fldChar w:fldCharType="separate"/>
+            </w:r>
+            <w:r>
+              <w:rPr>
+                <w:noProof/>
+                <w:webHidden/>
+              </w:rPr>
+              <w:t>15</w:t>
+            </w:r>
+            <w:r>
+              <w:rPr>
+                <w:noProof/>
+                <w:webHidden/>
+              </w:rPr>
+              <w:fldChar w:fldCharType="end"/>
+            </w:r>
+          </w:hyperlink>
+        </w:p>
+        <w:p>
+          <w:r>
+            <w:rPr>
+              <w:b/>
+              <w:bCs/>
+              <w:lang w:val="zh-CN"/>
+            </w:rPr>
+            <w:fldChar w:fldCharType="end"/>
+          </w:r>
+        </w:p>
+      </w:sdtContent>
+    </w:sdt>
+    <w:p>
+      <w:pPr>
+        <w:widowControl/>
+        <w:jc w:val="left"/>
+        <w:rPr>
+          <w:rFonts w:hint="eastAsia"/>
+        </w:rPr>
+      </w:pPr>
+      <w:r>
+        <w:br w:type="page"/>
+      </w:r>
+      <w:bookmarkStart w:id="0" w:name="_GoBack"/>
+      <w:bookmarkEnd w:id="0"/>
+    </w:p>
+    <w:p>
+      <w:pPr>
         <w:pStyle w:val="1"/>
         <w:spacing w:before="0" w:after="0" w:line="360" w:lineRule="auto"/>
         <w:rPr>
@@ -12,6 +2414,7 @@
           <w:shd w:val="clear" w:color="auto" w:fill="FFFFFF"/>
         </w:rPr>
       </w:pPr>
+      <w:bookmarkStart w:id="1" w:name="_Toc147606176"/>
       <w:r>
         <w:rPr>
           <w:rFonts w:hint="eastAsia"/>
@@ -19,6 +2422,7 @@
           <w:szCs w:val="28"/>
           <w:shd w:val="clear" w:color="auto" w:fill="FFFFFF"/>
         </w:rPr>
+        <w:lastRenderedPageBreak/>
         <w:t xml:space="preserve">Dataset of </w:t>
       </w:r>
       <w:r>
@@ -97,6 +2501,7 @@
         </w:rPr>
         <w:t>Output</w:t>
       </w:r>
+      <w:bookmarkEnd w:id="1"/>
     </w:p>
     <w:p>
       <w:pPr>
@@ -111,7 +2516,7 @@
         <w:ind w:firstLineChars="0"/>
         <w:outlineLvl w:val="1"/>
         <w:rPr>
-          <w:rFonts w:asciiTheme="majorHAnsi" w:eastAsiaTheme="majorEastAsia" w:hAnsiTheme="majorHAnsi" w:cstheme="majorBidi" w:hint="eastAsia"/>
+          <w:rFonts w:asciiTheme="majorHAnsi" w:eastAsiaTheme="majorEastAsia" w:hAnsiTheme="majorHAnsi" w:cstheme="majorBidi"/>
           <w:b/>
           <w:bCs/>
           <w:vanish/>
@@ -119,6 +2524,8 @@
           <w:szCs w:val="24"/>
         </w:rPr>
       </w:pPr>
+      <w:bookmarkStart w:id="2" w:name="_Toc147606177"/>
+      <w:bookmarkEnd w:id="2"/>
     </w:p>
     <w:p>
       <w:pPr>
@@ -134,6 +2541,7 @@
           <w:szCs w:val="24"/>
         </w:rPr>
       </w:pPr>
+      <w:bookmarkStart w:id="3" w:name="_Toc147606178"/>
       <w:r>
         <w:rPr>
           <w:rFonts w:hint="eastAsia"/>
@@ -205,6 +2613,7 @@
         </w:rPr>
         <w:t>data.</w:t>
       </w:r>
+      <w:bookmarkEnd w:id="3"/>
     </w:p>
     <w:p>
       <w:r>
@@ -551,6 +2960,7 @@
           <w:szCs w:val="24"/>
         </w:rPr>
       </w:pPr>
+      <w:bookmarkStart w:id="4" w:name="_Toc147606179"/>
       <w:r>
         <w:rPr>
           <w:sz w:val="24"/>
@@ -591,6 +3001,7 @@
         </w:rPr>
         <w:t>.</w:t>
       </w:r>
+      <w:bookmarkEnd w:id="4"/>
     </w:p>
     <w:p>
       <w:pPr>
@@ -854,6 +3265,7 @@
           <w:szCs w:val="24"/>
         </w:rPr>
       </w:pPr>
+      <w:bookmarkStart w:id="5" w:name="_Toc147606180"/>
       <w:r>
         <w:rPr>
           <w:sz w:val="24"/>
@@ -892,6 +3304,7 @@
         </w:rPr>
         <w:t> effect.</w:t>
       </w:r>
+      <w:bookmarkEnd w:id="5"/>
     </w:p>
     <w:p>
       <w:r>
@@ -1275,7 +3688,15 @@
           <w:szCs w:val="24"/>
         </w:rPr>
         <w:lastRenderedPageBreak/>
-        <w:t> Find the best </w:t>
+        <w:t> </w:t>
+      </w:r>
+      <w:bookmarkStart w:id="6" w:name="_Toc147606181"/>
+      <w:r>
+        <w:rPr>
+          <w:sz w:val="24"/>
+          <w:szCs w:val="24"/>
+        </w:rPr>
+        <w:t>Find the best </w:t>
       </w:r>
       <w:r>
         <w:rPr>
@@ -1309,6 +3730,7 @@
         </w:rPr>
         <w:t> model for it.</w:t>
       </w:r>
+      <w:bookmarkEnd w:id="6"/>
     </w:p>
     <w:p>
       <w:r>
@@ -1699,6 +4121,7 @@
           <w:szCs w:val="24"/>
         </w:rPr>
       </w:pPr>
+      <w:bookmarkStart w:id="7" w:name="_Toc147606182"/>
       <w:r>
         <w:rPr>
           <w:rFonts w:hint="eastAsia"/>
@@ -1714,6 +4137,7 @@
         </w:rPr>
         <w:t xml:space="preserve"> to the 2012 output data.</w:t>
       </w:r>
+      <w:bookmarkEnd w:id="7"/>
     </w:p>
     <w:p>
       <w:r>
@@ -1807,6 +4231,7 @@
           <w:szCs w:val="24"/>
         </w:rPr>
       </w:pPr>
+      <w:bookmarkStart w:id="8" w:name="_Toc147606183"/>
       <w:r>
         <w:rPr>
           <w:sz w:val="24"/>
@@ -1814,6 +4239,7 @@
         </w:rPr>
         <w:t>Evaluate the performance</w:t>
       </w:r>
+      <w:bookmarkEnd w:id="8"/>
     </w:p>
     <w:p>
       <w:r>
@@ -2075,7 +4501,7 @@
         <w:shd w:val="clear" w:color="auto" w:fill="FFFFFF"/>
         <w:jc w:val="both"/>
         <w:rPr>
-          <w:rFonts w:asciiTheme="minorHAnsi" w:eastAsiaTheme="minorEastAsia" w:hAnsiTheme="minorHAnsi" w:cstheme="minorBidi" w:hint="eastAsia"/>
+          <w:rFonts w:asciiTheme="minorHAnsi" w:eastAsiaTheme="minorEastAsia" w:hAnsiTheme="minorHAnsi" w:cstheme="minorBidi"/>
           <w:kern w:val="2"/>
           <w:sz w:val="21"/>
           <w:szCs w:val="22"/>
@@ -2127,7 +4553,7 @@
         <w:spacing w:before="0" w:beforeAutospacing="0" w:after="0" w:afterAutospacing="0"/>
         <w:jc w:val="both"/>
         <w:rPr>
-          <w:rFonts w:asciiTheme="minorHAnsi" w:eastAsiaTheme="minorEastAsia" w:hAnsiTheme="minorHAnsi" w:cstheme="minorBidi" w:hint="eastAsia"/>
+          <w:rFonts w:asciiTheme="minorHAnsi" w:eastAsiaTheme="minorEastAsia" w:hAnsiTheme="minorHAnsi" w:cstheme="minorBidi"/>
           <w:kern w:val="2"/>
           <w:sz w:val="21"/>
           <w:szCs w:val="22"/>
@@ -2186,7 +4612,7 @@
         <w:spacing w:before="0" w:beforeAutospacing="0" w:after="0" w:afterAutospacing="0"/>
         <w:jc w:val="both"/>
         <w:rPr>
-          <w:rFonts w:asciiTheme="minorHAnsi" w:eastAsiaTheme="minorEastAsia" w:hAnsiTheme="minorHAnsi" w:cstheme="minorBidi" w:hint="eastAsia"/>
+          <w:rFonts w:asciiTheme="minorHAnsi" w:eastAsiaTheme="minorEastAsia" w:hAnsiTheme="minorHAnsi" w:cstheme="minorBidi"/>
           <w:kern w:val="2"/>
           <w:sz w:val="21"/>
           <w:szCs w:val="22"/>
@@ -2245,7 +4671,7 @@
         <w:spacing w:before="0" w:beforeAutospacing="0" w:after="0" w:afterAutospacing="0"/>
         <w:jc w:val="both"/>
         <w:rPr>
-          <w:rFonts w:asciiTheme="minorHAnsi" w:eastAsiaTheme="minorEastAsia" w:hAnsiTheme="minorHAnsi" w:cstheme="minorBidi" w:hint="eastAsia"/>
+          <w:rFonts w:asciiTheme="minorHAnsi" w:eastAsiaTheme="minorEastAsia" w:hAnsiTheme="minorHAnsi" w:cstheme="minorBidi"/>
           <w:kern w:val="2"/>
           <w:sz w:val="21"/>
           <w:szCs w:val="22"/>
@@ -2362,7 +4788,7 @@
         <w:shd w:val="clear" w:color="auto" w:fill="FFFFFF"/>
         <w:jc w:val="both"/>
         <w:rPr>
-          <w:rFonts w:asciiTheme="minorHAnsi" w:eastAsiaTheme="minorEastAsia" w:hAnsiTheme="minorHAnsi" w:cstheme="minorBidi" w:hint="eastAsia"/>
+          <w:rFonts w:asciiTheme="minorHAnsi" w:eastAsiaTheme="minorEastAsia" w:hAnsiTheme="minorHAnsi" w:cstheme="minorBidi"/>
           <w:kern w:val="2"/>
           <w:sz w:val="21"/>
           <w:szCs w:val="22"/>
@@ -2388,11 +4814,11 @@
         <w:spacing w:before="0" w:after="0" w:line="360" w:lineRule="auto"/>
         <w:ind w:left="567" w:hanging="425"/>
         <w:rPr>
-          <w:rFonts w:hint="eastAsia"/>
-          <w:sz w:val="24"/>
-          <w:szCs w:val="24"/>
-        </w:rPr>
-      </w:pPr>
+          <w:sz w:val="24"/>
+          <w:szCs w:val="24"/>
+        </w:rPr>
+      </w:pPr>
+      <w:bookmarkStart w:id="9" w:name="_Toc147606184"/>
       <w:r>
         <w:rPr>
           <w:sz w:val="24"/>
@@ -2400,6 +4826,7 @@
         </w:rPr>
         <w:t>Compare the results</w:t>
       </w:r>
+      <w:bookmarkEnd w:id="9"/>
     </w:p>
     <w:p>
       <w:pPr>
@@ -2414,13 +4841,23 @@
       <w:pPr>
         <w:pStyle w:val="1"/>
         <w:spacing w:before="0" w:after="0" w:line="360" w:lineRule="auto"/>
+        <w:rPr>
+          <w:sz w:val="28"/>
+          <w:szCs w:val="28"/>
+          <w:shd w:val="clear" w:color="auto" w:fill="FFFFFF"/>
+        </w:rPr>
+      </w:pPr>
+      <w:bookmarkStart w:id="10" w:name="_Toc147606185"/>
+      <w:r>
         <w:rPr>
           <w:rFonts w:hint="eastAsia"/>
           <w:sz w:val="28"/>
           <w:szCs w:val="28"/>
           <w:shd w:val="clear" w:color="auto" w:fill="FFFFFF"/>
         </w:rPr>
-      </w:pPr>
+        <w:lastRenderedPageBreak/>
+        <w:t>Dataset of</w:t>
+      </w:r>
       <w:r>
         <w:rPr>
           <w:rFonts w:hint="eastAsia"/>
@@ -2428,8 +4865,15 @@
           <w:szCs w:val="28"/>
           <w:shd w:val="clear" w:color="auto" w:fill="FFFFFF"/>
         </w:rPr>
-        <w:lastRenderedPageBreak/>
-        <w:t>Dataset of</w:t>
+        <w:t xml:space="preserve"> </w:t>
+      </w:r>
+      <w:r>
+        <w:rPr>
+          <w:sz w:val="28"/>
+          <w:szCs w:val="28"/>
+          <w:shd w:val="clear" w:color="auto" w:fill="FFFFFF"/>
+        </w:rPr>
+        <w:t>Melbourne</w:t>
       </w:r>
       <w:r>
         <w:rPr>
@@ -2446,7 +4890,7 @@
           <w:szCs w:val="28"/>
           <w:shd w:val="clear" w:color="auto" w:fill="FFFFFF"/>
         </w:rPr>
-        <w:t>Melbourne</w:t>
+        <w:t>Airport</w:t>
       </w:r>
       <w:r>
         <w:rPr>
@@ -2463,25 +4907,9 @@
           <w:szCs w:val="28"/>
           <w:shd w:val="clear" w:color="auto" w:fill="FFFFFF"/>
         </w:rPr>
-        <w:t>Airport</w:t>
-      </w:r>
-      <w:r>
-        <w:rPr>
-          <w:rFonts w:hint="eastAsia"/>
-          <w:sz w:val="28"/>
-          <w:szCs w:val="28"/>
-          <w:shd w:val="clear" w:color="auto" w:fill="FFFFFF"/>
-        </w:rPr>
-        <w:t xml:space="preserve"> </w:t>
-      </w:r>
-      <w:r>
-        <w:rPr>
-          <w:sz w:val="28"/>
-          <w:szCs w:val="28"/>
-          <w:shd w:val="clear" w:color="auto" w:fill="FFFFFF"/>
-        </w:rPr>
         <w:t>Rain</w:t>
       </w:r>
+      <w:bookmarkEnd w:id="10"/>
     </w:p>
     <w:p>
       <w:pPr>
@@ -2497,7 +4925,7 @@
         <w:ind w:firstLineChars="0"/>
         <w:outlineLvl w:val="3"/>
         <w:rPr>
-          <w:rFonts w:ascii="var(--font-family-heading)" w:eastAsiaTheme="majorEastAsia" w:hAnsi="var(--font-family-heading)" w:cstheme="majorBidi"/>
+          <w:rFonts w:ascii="var(--font-family-heading)" w:eastAsiaTheme="majorEastAsia" w:hAnsi="var(--font-family-heading)" w:cstheme="majorBidi" w:hint="eastAsia"/>
           <w:vanish/>
           <w:color w:val="2C3E50"/>
           <w:sz w:val="28"/>
@@ -2519,7 +4947,7 @@
         <w:ind w:firstLineChars="0"/>
         <w:outlineLvl w:val="3"/>
         <w:rPr>
-          <w:rFonts w:ascii="var(--font-family-heading)" w:eastAsiaTheme="majorEastAsia" w:hAnsi="var(--font-family-heading)" w:cstheme="majorBidi"/>
+          <w:rFonts w:ascii="var(--font-family-heading)" w:eastAsiaTheme="majorEastAsia" w:hAnsi="var(--font-family-heading)" w:cstheme="majorBidi" w:hint="eastAsia"/>
           <w:vanish/>
           <w:color w:val="2C3E50"/>
           <w:sz w:val="28"/>
@@ -2548,6 +4976,8 @@
           <w:szCs w:val="32"/>
         </w:rPr>
       </w:pPr>
+      <w:bookmarkStart w:id="11" w:name="_Toc147606186"/>
+      <w:bookmarkEnd w:id="11"/>
     </w:p>
     <w:p>
       <w:pPr>
@@ -2570,6 +5000,8 @@
           <w:szCs w:val="32"/>
         </w:rPr>
       </w:pPr>
+      <w:bookmarkStart w:id="12" w:name="_Toc147606187"/>
+      <w:bookmarkEnd w:id="12"/>
     </w:p>
     <w:p>
       <w:pPr>
@@ -2581,11 +5013,11 @@
         <w:spacing w:line="240" w:lineRule="auto"/>
         <w:ind w:left="651" w:hangingChars="270" w:hanging="651"/>
         <w:rPr>
-          <w:rFonts w:hint="eastAsia"/>
-          <w:sz w:val="24"/>
-          <w:szCs w:val="24"/>
-        </w:rPr>
-      </w:pPr>
+          <w:sz w:val="24"/>
+          <w:szCs w:val="24"/>
+        </w:rPr>
+      </w:pPr>
+      <w:bookmarkStart w:id="13" w:name="_Toc147606188"/>
       <w:r>
         <w:rPr>
           <w:sz w:val="24"/>
@@ -2617,6 +5049,7 @@
         </w:rPr>
         <w:t xml:space="preserve"> December, January, February, July, August</w:t>
       </w:r>
+      <w:bookmarkEnd w:id="13"/>
     </w:p>
     <w:p>
       <w:pPr>
@@ -2624,19 +5057,19 @@
         <w:shd w:val="clear" w:color="auto" w:fill="FFFFFF"/>
         <w:jc w:val="both"/>
         <w:rPr>
-          <w:rFonts w:asciiTheme="minorHAnsi" w:eastAsiaTheme="minorEastAsia" w:hAnsiTheme="minorHAnsi" w:cstheme="minorBidi" w:hint="eastAsia"/>
-          <w:kern w:val="2"/>
-          <w:sz w:val="21"/>
-          <w:szCs w:val="22"/>
-        </w:rPr>
-      </w:pPr>
-      <w:r>
-        <w:rPr>
           <w:rFonts w:asciiTheme="minorHAnsi" w:eastAsiaTheme="minorEastAsia" w:hAnsiTheme="minorHAnsi" w:cstheme="minorBidi"/>
           <w:kern w:val="2"/>
           <w:sz w:val="21"/>
           <w:szCs w:val="22"/>
         </w:rPr>
+      </w:pPr>
+      <w:r>
+        <w:rPr>
+          <w:rFonts w:asciiTheme="minorHAnsi" w:eastAsiaTheme="minorEastAsia" w:hAnsiTheme="minorHAnsi" w:cstheme="minorBidi"/>
+          <w:kern w:val="2"/>
+          <w:sz w:val="21"/>
+          <w:szCs w:val="22"/>
+        </w:rPr>
         <w:t xml:space="preserve">For normality test, the </w:t>
       </w:r>
       <w:proofErr w:type="spellStart"/>
@@ -2661,11 +5094,6 @@
       </w:r>
     </w:p>
     <w:p>
-      <w:pPr>
-        <w:rPr>
-          <w:rFonts w:hint="eastAsia"/>
-        </w:rPr>
-      </w:pPr>
       <w:r>
         <w:rPr>
           <w:noProof/>
@@ -2870,17 +5298,17 @@
         <w:spacing w:line="240" w:lineRule="auto"/>
         <w:ind w:left="651" w:hangingChars="270" w:hanging="651"/>
         <w:rPr>
+          <w:sz w:val="24"/>
+          <w:szCs w:val="24"/>
+        </w:rPr>
+      </w:pPr>
+      <w:bookmarkStart w:id="14" w:name="_Toc147606189"/>
+      <w:r>
+        <w:rPr>
           <w:rFonts w:hint="eastAsia"/>
           <w:sz w:val="24"/>
           <w:szCs w:val="24"/>
         </w:rPr>
-      </w:pPr>
-      <w:r>
-        <w:rPr>
-          <w:rFonts w:hint="eastAsia"/>
-          <w:sz w:val="24"/>
-          <w:szCs w:val="24"/>
-        </w:rPr>
         <w:t>T</w:t>
       </w:r>
       <w:r>
@@ -2890,6 +5318,7 @@
         </w:rPr>
         <w:t>est for Gamma fit.</w:t>
       </w:r>
+      <w:bookmarkEnd w:id="14"/>
     </w:p>
     <w:p>
       <w:pPr>
@@ -2897,19 +5326,19 @@
         <w:shd w:val="clear" w:color="auto" w:fill="FFFFFF"/>
         <w:jc w:val="both"/>
         <w:rPr>
-          <w:rFonts w:asciiTheme="minorHAnsi" w:eastAsiaTheme="minorEastAsia" w:hAnsiTheme="minorHAnsi" w:cstheme="minorBidi" w:hint="eastAsia"/>
-          <w:kern w:val="2"/>
-          <w:sz w:val="21"/>
-          <w:szCs w:val="22"/>
-        </w:rPr>
-      </w:pPr>
-      <w:r>
-        <w:rPr>
           <w:rFonts w:asciiTheme="minorHAnsi" w:eastAsiaTheme="minorEastAsia" w:hAnsiTheme="minorHAnsi" w:cstheme="minorBidi"/>
           <w:kern w:val="2"/>
           <w:sz w:val="21"/>
           <w:szCs w:val="22"/>
         </w:rPr>
+      </w:pPr>
+      <w:r>
+        <w:rPr>
+          <w:rFonts w:asciiTheme="minorHAnsi" w:eastAsiaTheme="minorEastAsia" w:hAnsiTheme="minorHAnsi" w:cstheme="minorBidi"/>
+          <w:kern w:val="2"/>
+          <w:sz w:val="21"/>
+          <w:szCs w:val="22"/>
+        </w:rPr>
         <w:t xml:space="preserve">There are two steps for this question. The first step is to calculate </w:t>
       </w:r>
       <w:proofErr w:type="gramStart"/>
@@ -2920,8 +5349,9 @@
           <w:sz w:val="21"/>
           <w:szCs w:val="22"/>
         </w:rPr>
-        <w:t>the </w:t>
-      </w:r>
+        <w:t>the α</w:t>
+      </w:r>
+      <w:proofErr w:type="gramEnd"/>
       <w:r>
         <w:rPr>
           <w:rFonts w:asciiTheme="minorHAnsi" w:eastAsiaTheme="minorEastAsia" w:hAnsiTheme="minorHAnsi" w:cstheme="minorBidi"/>
@@ -2929,44 +5359,7 @@
           <w:sz w:val="21"/>
           <w:szCs w:val="22"/>
         </w:rPr>
-        <w:t>α</w:t>
-      </w:r>
-      <w:proofErr w:type="gramEnd"/>
-      <w:r>
-        <w:rPr>
-          <w:rFonts w:asciiTheme="minorHAnsi" w:eastAsiaTheme="minorEastAsia" w:hAnsiTheme="minorHAnsi" w:cstheme="minorBidi"/>
-          <w:kern w:val="2"/>
-          <w:sz w:val="21"/>
-          <w:szCs w:val="22"/>
-        </w:rPr>
-        <w:t xml:space="preserve"> </w:t>
-      </w:r>
-      <w:r>
-        <w:rPr>
-          <w:rFonts w:asciiTheme="minorHAnsi" w:eastAsiaTheme="minorEastAsia" w:hAnsiTheme="minorHAnsi" w:cstheme="minorBidi"/>
-          <w:kern w:val="2"/>
-          <w:sz w:val="21"/>
-          <w:szCs w:val="22"/>
-        </w:rPr>
-        <w:t>and </w:t>
-      </w:r>
-      <w:r>
-        <w:rPr>
-          <w:rFonts w:asciiTheme="minorHAnsi" w:eastAsiaTheme="minorEastAsia" w:hAnsiTheme="minorHAnsi" w:cstheme="minorBidi"/>
-          <w:kern w:val="2"/>
-          <w:sz w:val="21"/>
-          <w:szCs w:val="22"/>
-        </w:rPr>
-        <w:t>β</w:t>
-      </w:r>
-      <w:r>
-        <w:rPr>
-          <w:rFonts w:asciiTheme="minorHAnsi" w:eastAsiaTheme="minorEastAsia" w:hAnsiTheme="minorHAnsi" w:cstheme="minorBidi"/>
-          <w:kern w:val="2"/>
-          <w:sz w:val="21"/>
-          <w:szCs w:val="22"/>
-        </w:rPr>
-        <w:t xml:space="preserve"> parameters. Another step is to get the distribution and </w:t>
+        <w:t xml:space="preserve"> and β parameters. Another step is to get the distribution and </w:t>
       </w:r>
       <w:proofErr w:type="spellStart"/>
       <w:r>
@@ -3106,6 +5499,7 @@
           <w:szCs w:val="22"/>
         </w:rPr>
       </w:pPr>
+      <w:bookmarkStart w:id="15" w:name="_Toc147606190"/>
       <w:r>
         <w:rPr>
           <w:rStyle w:val="3Char"/>
@@ -3115,6 +5509,7 @@
         </w:rPr>
         <w:t>Get the parameters for gamma</w:t>
       </w:r>
+      <w:bookmarkEnd w:id="15"/>
     </w:p>
     <w:p>
       <w:pPr>
@@ -3123,7 +5518,7 @@
         <w:spacing w:line="360" w:lineRule="auto"/>
         <w:jc w:val="both"/>
         <w:rPr>
-          <w:rFonts w:asciiTheme="minorHAnsi" w:eastAsiaTheme="minorEastAsia" w:hAnsiTheme="minorHAnsi" w:cstheme="minorBidi" w:hint="eastAsia"/>
+          <w:rFonts w:asciiTheme="minorHAnsi" w:eastAsiaTheme="minorEastAsia" w:hAnsiTheme="minorHAnsi" w:cstheme="minorBidi"/>
           <w:kern w:val="2"/>
           <w:sz w:val="21"/>
           <w:szCs w:val="22"/>
@@ -3133,6 +5528,7 @@
         <w:rPr>
           <w:rStyle w:val="3Char"/>
           <w:rFonts w:asciiTheme="majorHAnsi" w:hAnsiTheme="majorHAnsi"/>
+          <w:noProof/>
           <w:sz w:val="24"/>
           <w:szCs w:val="24"/>
         </w:rPr>
@@ -3227,7 +5623,16 @@
           <w:sz w:val="21"/>
           <w:szCs w:val="22"/>
         </w:rPr>
-        <w:t>arameters </w:t>
+        <w:t>arameters α</w:t>
+      </w:r>
+      <w:r>
+        <w:rPr>
+          <w:rFonts w:asciiTheme="minorHAnsi" w:eastAsiaTheme="minorEastAsia" w:hAnsiTheme="minorHAnsi" w:cstheme="minorBidi" w:hint="eastAsia"/>
+          <w:kern w:val="2"/>
+          <w:sz w:val="21"/>
+          <w:szCs w:val="22"/>
+        </w:rPr>
+        <w:t xml:space="preserve"> </w:t>
       </w:r>
       <w:r>
         <w:rPr>
@@ -3236,43 +5641,7 @@
           <w:sz w:val="21"/>
           <w:szCs w:val="22"/>
         </w:rPr>
-        <w:t>α</w:t>
-      </w:r>
-      <w:r>
-        <w:rPr>
-          <w:rFonts w:asciiTheme="minorHAnsi" w:eastAsiaTheme="minorEastAsia" w:hAnsiTheme="minorHAnsi" w:cstheme="minorBidi" w:hint="eastAsia"/>
-          <w:kern w:val="2"/>
-          <w:sz w:val="21"/>
-          <w:szCs w:val="22"/>
-        </w:rPr>
-        <w:t xml:space="preserve"> </w:t>
-      </w:r>
-      <w:r>
-        <w:rPr>
-          <w:rFonts w:asciiTheme="minorHAnsi" w:eastAsiaTheme="minorEastAsia" w:hAnsiTheme="minorHAnsi" w:cstheme="minorBidi"/>
-          <w:kern w:val="2"/>
-          <w:sz w:val="21"/>
-          <w:szCs w:val="22"/>
-        </w:rPr>
-        <w:t>and </w:t>
-      </w:r>
-      <w:r>
-        <w:rPr>
-          <w:rFonts w:asciiTheme="minorHAnsi" w:eastAsiaTheme="minorEastAsia" w:hAnsiTheme="minorHAnsi" w:cstheme="minorBidi"/>
-          <w:kern w:val="2"/>
-          <w:sz w:val="21"/>
-          <w:szCs w:val="22"/>
-        </w:rPr>
-        <w:t>β</w:t>
-      </w:r>
-      <w:r>
-        <w:rPr>
-          <w:rFonts w:asciiTheme="minorHAnsi" w:eastAsiaTheme="minorEastAsia" w:hAnsiTheme="minorHAnsi" w:cstheme="minorBidi"/>
-          <w:kern w:val="2"/>
-          <w:sz w:val="21"/>
-          <w:szCs w:val="22"/>
-        </w:rPr>
-        <w:t xml:space="preserve"> are calculated like the picture </w:t>
+        <w:t xml:space="preserve">and β are calculated like the picture </w:t>
       </w:r>
       <w:r>
         <w:rPr>
@@ -3320,6 +5689,7 @@
           <w:szCs w:val="21"/>
         </w:rPr>
       </w:pPr>
+      <w:bookmarkStart w:id="16" w:name="_Toc147606191"/>
       <w:r>
         <w:rPr>
           <w:rStyle w:val="3Char"/>
@@ -3348,13 +5718,9 @@
         </w:rPr>
         <w:t>ize the distribution</w:t>
       </w:r>
-    </w:p>
-    <w:p>
-      <w:pPr>
-        <w:rPr>
-          <w:rFonts w:hint="eastAsia"/>
-        </w:rPr>
-      </w:pPr>
+      <w:bookmarkEnd w:id="16"/>
+    </w:p>
+    <w:p>
       <w:r>
         <w:rPr>
           <w:noProof/>
@@ -3422,53 +5788,44 @@
         <w:spacing w:line="240" w:lineRule="auto"/>
         <w:ind w:left="651" w:hangingChars="270" w:hanging="651"/>
         <w:rPr>
+          <w:sz w:val="24"/>
+          <w:szCs w:val="24"/>
+        </w:rPr>
+      </w:pPr>
+      <w:bookmarkStart w:id="17" w:name="_Toc147606192"/>
+      <w:r>
+        <w:rPr>
+          <w:sz w:val="24"/>
+          <w:szCs w:val="24"/>
+        </w:rPr>
+        <w:t xml:space="preserve">Test </w:t>
+      </w:r>
+      <w:r>
+        <w:rPr>
           <w:rFonts w:hint="eastAsia"/>
           <w:sz w:val="24"/>
           <w:szCs w:val="24"/>
         </w:rPr>
-      </w:pPr>
-      <w:r>
-        <w:rPr>
-          <w:sz w:val="24"/>
-          <w:szCs w:val="24"/>
-        </w:rPr>
-        <w:t xml:space="preserve">Test </w:t>
-      </w:r>
+        <w:t>the</w:t>
+      </w:r>
+      <w:r>
+        <w:rPr>
+          <w:sz w:val="24"/>
+          <w:szCs w:val="24"/>
+        </w:rPr>
+        <w:t> correlation</w:t>
+      </w:r>
+      <w:bookmarkEnd w:id="17"/>
+    </w:p>
+    <w:p>
       <w:r>
         <w:rPr>
           <w:rFonts w:hint="eastAsia"/>
-          <w:sz w:val="24"/>
-          <w:szCs w:val="24"/>
-        </w:rPr>
-        <w:t>the</w:t>
-      </w:r>
-      <w:r>
-        <w:rPr>
-          <w:sz w:val="24"/>
-          <w:szCs w:val="24"/>
-        </w:rPr>
-        <w:t> correlation</w:t>
-      </w:r>
-    </w:p>
-    <w:p>
-      <w:pPr>
-        <w:rPr>
-          <w:rFonts w:hint="eastAsia"/>
-        </w:rPr>
-      </w:pPr>
-      <w:r>
-        <w:rPr>
-          <w:rFonts w:hint="eastAsia"/>
         </w:rPr>
         <w:t>For the correlation test, the Pearson correlation is used here. The Matrix Plot and correlation matrix like the pictures below.</w:t>
       </w:r>
     </w:p>
     <w:p>
-      <w:pPr>
-        <w:rPr>
-          <w:rFonts w:hint="eastAsia"/>
-        </w:rPr>
-      </w:pPr>
       <w:r>
         <w:rPr>
           <w:noProof/>
@@ -3603,41 +5960,35 @@
         <w:spacing w:line="240" w:lineRule="auto"/>
         <w:ind w:left="651" w:hangingChars="270" w:hanging="651"/>
         <w:rPr>
+          <w:sz w:val="24"/>
+          <w:szCs w:val="24"/>
+        </w:rPr>
+      </w:pPr>
+      <w:bookmarkStart w:id="18" w:name="_Toc147606193"/>
+      <w:r>
+        <w:rPr>
           <w:rFonts w:hint="eastAsia"/>
           <w:sz w:val="24"/>
           <w:szCs w:val="24"/>
         </w:rPr>
-      </w:pPr>
+        <w:t>S</w:t>
+      </w:r>
+      <w:r>
+        <w:rPr>
+          <w:sz w:val="24"/>
+          <w:szCs w:val="24"/>
+        </w:rPr>
+        <w:t>ynthetic and</w:t>
+      </w:r>
       <w:r>
         <w:rPr>
           <w:rFonts w:hint="eastAsia"/>
           <w:sz w:val="24"/>
           <w:szCs w:val="24"/>
         </w:rPr>
-        <w:t>S</w:t>
-      </w:r>
-      <w:r>
-        <w:rPr>
-          <w:sz w:val="24"/>
-          <w:szCs w:val="24"/>
-        </w:rPr>
-        <w:t>ynthetic </w:t>
-      </w:r>
-      <w:r>
-        <w:rPr>
-          <w:sz w:val="24"/>
-          <w:szCs w:val="24"/>
-        </w:rPr>
-        <w:t>and</w:t>
-      </w:r>
-      <w:r>
-        <w:rPr>
-          <w:rFonts w:hint="eastAsia"/>
-          <w:sz w:val="24"/>
-          <w:szCs w:val="24"/>
-        </w:rPr>
         <w:t xml:space="preserve"> CDFs</w:t>
       </w:r>
+      <w:bookmarkEnd w:id="18"/>
     </w:p>
     <w:p/>
     <w:p>
@@ -3654,6 +6005,7 @@
           <w:szCs w:val="24"/>
         </w:rPr>
       </w:pPr>
+      <w:bookmarkStart w:id="19" w:name="_Toc147606194"/>
       <w:proofErr w:type="gramStart"/>
       <w:r>
         <w:rPr>
@@ -3686,6 +6038,7 @@
         </w:rPr>
         <w:t> for July, August.</w:t>
       </w:r>
+      <w:bookmarkEnd w:id="19"/>
       <w:proofErr w:type="gramEnd"/>
     </w:p>
     <w:p/>
@@ -3695,12 +6048,12 @@
         <w:pStyle w:val="1"/>
         <w:spacing w:before="0" w:after="0" w:line="360" w:lineRule="auto"/>
         <w:rPr>
-          <w:rFonts w:hint="eastAsia"/>
           <w:sz w:val="28"/>
           <w:szCs w:val="28"/>
           <w:shd w:val="clear" w:color="auto" w:fill="FFFFFF"/>
         </w:rPr>
       </w:pPr>
+      <w:bookmarkStart w:id="20" w:name="_Toc147606195"/>
       <w:r>
         <w:rPr>
           <w:rFonts w:hint="eastAsia"/>
@@ -3849,6 +6202,7 @@
         </w:rPr>
         <w:t>Rainfall</w:t>
       </w:r>
+      <w:bookmarkEnd w:id="20"/>
     </w:p>
     <w:p>
       <w:pPr>
@@ -3871,6 +6225,8 @@
           <w:szCs w:val="24"/>
         </w:rPr>
       </w:pPr>
+      <w:bookmarkStart w:id="21" w:name="_Toc147606196"/>
+      <w:bookmarkEnd w:id="21"/>
     </w:p>
     <w:p>
       <w:pPr>
@@ -3893,6 +6249,8 @@
           <w:szCs w:val="24"/>
         </w:rPr>
       </w:pPr>
+      <w:bookmarkStart w:id="22" w:name="_Toc147606197"/>
+      <w:bookmarkEnd w:id="22"/>
     </w:p>
     <w:p>
       <w:pPr>
@@ -3915,6 +6273,8 @@
           <w:szCs w:val="24"/>
         </w:rPr>
       </w:pPr>
+      <w:bookmarkStart w:id="23" w:name="_Toc147606198"/>
+      <w:bookmarkEnd w:id="23"/>
     </w:p>
     <w:p>
       <w:pPr>
@@ -3925,33 +6285,33 @@
         </w:numPr>
         <w:ind w:left="567"/>
         <w:rPr>
+          <w:sz w:val="24"/>
+          <w:szCs w:val="24"/>
+        </w:rPr>
+      </w:pPr>
+      <w:bookmarkStart w:id="24" w:name="_Toc147606199"/>
+      <w:r>
+        <w:rPr>
           <w:rFonts w:hint="eastAsia"/>
           <w:sz w:val="24"/>
           <w:szCs w:val="24"/>
         </w:rPr>
-      </w:pPr>
+        <w:t xml:space="preserve">Model </w:t>
+      </w:r>
+      <w:r>
+        <w:rPr>
+          <w:color w:val="FFA500"/>
+          <w:sz w:val="24"/>
+          <w:szCs w:val="24"/>
+        </w:rPr>
+        <w:t>the seasonality</w:t>
+      </w:r>
       <w:r>
         <w:rPr>
           <w:rFonts w:hint="eastAsia"/>
           <w:sz w:val="24"/>
           <w:szCs w:val="24"/>
         </w:rPr>
-        <w:t xml:space="preserve">Model </w:t>
-      </w:r>
-      <w:r>
-        <w:rPr>
-          <w:color w:val="FFA500"/>
-          <w:sz w:val="24"/>
-          <w:szCs w:val="24"/>
-        </w:rPr>
-        <w:t>the seasonality</w:t>
-      </w:r>
-      <w:r>
-        <w:rPr>
-          <w:rFonts w:hint="eastAsia"/>
-          <w:sz w:val="24"/>
-          <w:szCs w:val="24"/>
-        </w:rPr>
         <w:t xml:space="preserve"> and then get residuals</w:t>
       </w:r>
       <w:r>
@@ -3961,6 +6321,7 @@
         </w:rPr>
         <w:t>.</w:t>
       </w:r>
+      <w:bookmarkEnd w:id="24"/>
     </w:p>
     <w:p>
       <w:pPr>
@@ -4010,7 +6371,7 @@
         <w:shd w:val="clear" w:color="auto" w:fill="FFFFFF"/>
         <w:jc w:val="both"/>
         <w:rPr>
-          <w:rFonts w:asciiTheme="minorHAnsi" w:eastAsiaTheme="minorEastAsia" w:hAnsiTheme="minorHAnsi" w:cstheme="minorBidi" w:hint="eastAsia"/>
+          <w:rFonts w:asciiTheme="minorHAnsi" w:eastAsiaTheme="minorEastAsia" w:hAnsiTheme="minorHAnsi" w:cstheme="minorBidi"/>
           <w:kern w:val="2"/>
           <w:sz w:val="21"/>
           <w:szCs w:val="22"/>
@@ -4032,7 +6393,7 @@
         <w:shd w:val="clear" w:color="auto" w:fill="FFFFFF"/>
         <w:spacing w:before="100" w:beforeAutospacing="1" w:after="100" w:afterAutospacing="1"/>
         <w:rPr>
-          <w:rFonts w:ascii="Segoe UI" w:eastAsia="宋体" w:hAnsi="Segoe UI" w:cs="Segoe UI" w:hint="eastAsia"/>
+          <w:rFonts w:ascii="Segoe UI" w:eastAsia="宋体" w:hAnsi="Segoe UI" w:cs="Segoe UI"/>
           <w:color w:val="2C3E50"/>
           <w:kern w:val="0"/>
           <w:sz w:val="26"/>
@@ -4099,7 +6460,7 @@
         <w:shd w:val="clear" w:color="auto" w:fill="FFFFFF"/>
         <w:jc w:val="both"/>
         <w:rPr>
-          <w:rFonts w:asciiTheme="minorHAnsi" w:eastAsiaTheme="minorEastAsia" w:hAnsiTheme="minorHAnsi" w:cstheme="minorBidi" w:hint="eastAsia"/>
+          <w:rFonts w:asciiTheme="minorHAnsi" w:eastAsiaTheme="minorEastAsia" w:hAnsiTheme="minorHAnsi" w:cstheme="minorBidi"/>
           <w:kern w:val="2"/>
           <w:sz w:val="21"/>
           <w:szCs w:val="22"/>
@@ -4121,7 +6482,7 @@
         <w:shd w:val="clear" w:color="auto" w:fill="FFFFFF"/>
         <w:spacing w:before="100" w:beforeAutospacing="1" w:after="100" w:afterAutospacing="1"/>
         <w:rPr>
-          <w:rFonts w:ascii="Segoe UI" w:eastAsia="宋体" w:hAnsi="Segoe UI" w:cs="Segoe UI" w:hint="eastAsia"/>
+          <w:rFonts w:ascii="Segoe UI" w:eastAsia="宋体" w:hAnsi="Segoe UI" w:cs="Segoe UI"/>
           <w:color w:val="2C3E50"/>
           <w:kern w:val="0"/>
           <w:sz w:val="26"/>
@@ -4223,11 +6584,6 @@
       </w:r>
     </w:p>
     <w:p>
-      <w:pPr>
-        <w:rPr>
-          <w:rFonts w:hint="eastAsia"/>
-        </w:rPr>
-      </w:pPr>
       <w:r>
         <w:rPr>
           <w:noProof/>
@@ -4292,11 +6648,11 @@
         </w:numPr>
         <w:ind w:left="567"/>
         <w:rPr>
-          <w:rFonts w:hint="eastAsia"/>
-          <w:sz w:val="24"/>
-          <w:szCs w:val="24"/>
-        </w:rPr>
-      </w:pPr>
+          <w:sz w:val="24"/>
+          <w:szCs w:val="24"/>
+        </w:rPr>
+      </w:pPr>
+      <w:bookmarkStart w:id="25" w:name="_Toc147606200"/>
       <w:r>
         <w:rPr>
           <w:sz w:val="24"/>
@@ -4325,6 +6681,7 @@
         </w:rPr>
         <w:t>the overall trend</w:t>
       </w:r>
+      <w:bookmarkEnd w:id="25"/>
     </w:p>
     <w:p>
       <w:pPr>
@@ -4332,12 +6689,30 @@
         <w:shd w:val="clear" w:color="auto" w:fill="FFFFFF"/>
         <w:jc w:val="both"/>
         <w:rPr>
+          <w:rFonts w:asciiTheme="minorHAnsi" w:eastAsiaTheme="minorEastAsia" w:hAnsiTheme="minorHAnsi" w:cstheme="minorBidi"/>
+          <w:kern w:val="2"/>
+          <w:sz w:val="21"/>
+          <w:szCs w:val="22"/>
+        </w:rPr>
+      </w:pPr>
+      <w:r>
+        <w:rPr>
+          <w:rFonts w:asciiTheme="minorHAnsi" w:eastAsiaTheme="minorEastAsia" w:hAnsiTheme="minorHAnsi" w:cstheme="minorBidi"/>
+          <w:kern w:val="2"/>
+          <w:sz w:val="21"/>
+          <w:szCs w:val="22"/>
+        </w:rPr>
+        <w:t xml:space="preserve">For this question, I will show the results of four </w:t>
+      </w:r>
+      <w:r>
+        <w:rPr>
           <w:rFonts w:asciiTheme="minorHAnsi" w:eastAsiaTheme="minorEastAsia" w:hAnsiTheme="minorHAnsi" w:cstheme="minorBidi" w:hint="eastAsia"/>
           <w:kern w:val="2"/>
           <w:sz w:val="21"/>
           <w:szCs w:val="22"/>
         </w:rPr>
-      </w:pPr>
+        <w:t xml:space="preserve">different </w:t>
+      </w:r>
       <w:r>
         <w:rPr>
           <w:rFonts w:asciiTheme="minorHAnsi" w:eastAsiaTheme="minorEastAsia" w:hAnsiTheme="minorHAnsi" w:cstheme="minorBidi"/>
@@ -4345,7 +6720,7 @@
           <w:sz w:val="21"/>
           <w:szCs w:val="22"/>
         </w:rPr>
-        <w:t xml:space="preserve">For this question, I will show the results of four </w:t>
+        <w:t xml:space="preserve">values for the α. Details </w:t>
       </w:r>
       <w:r>
         <w:rPr>
@@ -4354,7 +6729,7 @@
           <w:sz w:val="21"/>
           <w:szCs w:val="22"/>
         </w:rPr>
-        <w:t xml:space="preserve">different </w:t>
+        <w:t xml:space="preserve">of the results like the </w:t>
       </w:r>
       <w:r>
         <w:rPr>
@@ -4363,51 +6738,12 @@
           <w:sz w:val="21"/>
           <w:szCs w:val="22"/>
         </w:rPr>
-        <w:t>values for the </w:t>
-      </w:r>
-      <w:r>
-        <w:rPr>
-          <w:rFonts w:asciiTheme="minorHAnsi" w:eastAsiaTheme="minorEastAsia" w:hAnsiTheme="minorHAnsi" w:cstheme="minorBidi"/>
-          <w:kern w:val="2"/>
-          <w:sz w:val="21"/>
-          <w:szCs w:val="22"/>
-        </w:rPr>
-        <w:t>α</w:t>
-      </w:r>
-      <w:r>
-        <w:rPr>
-          <w:rFonts w:asciiTheme="minorHAnsi" w:eastAsiaTheme="minorEastAsia" w:hAnsiTheme="minorHAnsi" w:cstheme="minorBidi"/>
-          <w:kern w:val="2"/>
-          <w:sz w:val="21"/>
-          <w:szCs w:val="22"/>
-        </w:rPr>
-        <w:t xml:space="preserve">. Details </w:t>
-      </w:r>
-      <w:r>
-        <w:rPr>
-          <w:rFonts w:asciiTheme="minorHAnsi" w:eastAsiaTheme="minorEastAsia" w:hAnsiTheme="minorHAnsi" w:cstheme="minorBidi" w:hint="eastAsia"/>
-          <w:kern w:val="2"/>
-          <w:sz w:val="21"/>
-          <w:szCs w:val="22"/>
-        </w:rPr>
-        <w:t xml:space="preserve">of the results like the </w:t>
-      </w:r>
-      <w:r>
-        <w:rPr>
-          <w:rFonts w:asciiTheme="minorHAnsi" w:eastAsiaTheme="minorEastAsia" w:hAnsiTheme="minorHAnsi" w:cstheme="minorBidi"/>
-          <w:kern w:val="2"/>
-          <w:sz w:val="21"/>
-          <w:szCs w:val="22"/>
-        </w:rPr>
         <w:t>pictures below.</w:t>
       </w:r>
     </w:p>
     <w:p>
       <w:pPr>
         <w:jc w:val="center"/>
-        <w:rPr>
-          <w:rFonts w:hint="eastAsia"/>
-        </w:rPr>
       </w:pPr>
       <w:r>
         <w:rPr>
@@ -4466,33 +6802,26 @@
     <w:p>
       <w:pPr>
         <w:jc w:val="center"/>
+      </w:pPr>
+      <w:r>
+        <w:t>α</w:t>
+      </w:r>
+      <w:r>
         <w:rPr>
           <w:rFonts w:hint="eastAsia"/>
         </w:rPr>
-      </w:pPr>
-      <w:r>
-        <w:t>α</w:t>
-      </w:r>
-      <w:r>
-        <w:rPr>
-          <w:rFonts w:hint="eastAsia"/>
-        </w:rPr>
         <w:t>=0.002</w:t>
       </w:r>
     </w:p>
     <w:p>
       <w:pPr>
         <w:jc w:val="center"/>
-        <w:rPr>
-          <w:rFonts w:hint="eastAsia"/>
-        </w:rPr>
       </w:pPr>
     </w:p>
     <w:p>
       <w:pPr>
         <w:jc w:val="center"/>
         <w:rPr>
-          <w:rFonts w:hint="eastAsia"/>
           <w:noProof/>
         </w:rPr>
       </w:pPr>
@@ -4554,21 +6883,20 @@
       <w:pPr>
         <w:jc w:val="center"/>
         <w:rPr>
+          <w:noProof/>
+        </w:rPr>
+      </w:pPr>
+      <w:r>
+        <w:rPr>
+          <w:noProof/>
+        </w:rPr>
+        <w:t>α</w:t>
+      </w:r>
+      <w:r>
+        <w:rPr>
           <w:rFonts w:hint="eastAsia"/>
           <w:noProof/>
         </w:rPr>
-      </w:pPr>
-      <w:r>
-        <w:rPr>
-          <w:noProof/>
-        </w:rPr>
-        <w:t>α</w:t>
-      </w:r>
-      <w:r>
-        <w:rPr>
-          <w:rFonts w:hint="eastAsia"/>
-          <w:noProof/>
-        </w:rPr>
         <w:t xml:space="preserve"> = 0.02</w:t>
       </w:r>
     </w:p>
@@ -4576,7 +6904,6 @@
       <w:pPr>
         <w:jc w:val="center"/>
         <w:rPr>
-          <w:rFonts w:hint="eastAsia"/>
           <w:noProof/>
         </w:rPr>
       </w:pPr>
@@ -4639,38 +6966,35 @@
       <w:pPr>
         <w:jc w:val="center"/>
         <w:rPr>
+          <w:noProof/>
+        </w:rPr>
+      </w:pPr>
+      <w:r>
+        <w:rPr>
+          <w:noProof/>
+        </w:rPr>
+        <w:t>α</w:t>
+      </w:r>
+      <w:r>
+        <w:rPr>
           <w:rFonts w:hint="eastAsia"/>
           <w:noProof/>
         </w:rPr>
-      </w:pPr>
-      <w:r>
+        <w:t xml:space="preserve"> = 0.1</w:t>
+      </w:r>
+    </w:p>
+    <w:p>
+      <w:pPr>
+        <w:jc w:val="center"/>
         <w:rPr>
           <w:noProof/>
         </w:rPr>
-        <w:t>α</w:t>
-      </w:r>
-      <w:r>
-        <w:rPr>
-          <w:rFonts w:hint="eastAsia"/>
-          <w:noProof/>
-        </w:rPr>
-        <w:t xml:space="preserve"> = 0.1</w:t>
-      </w:r>
+      </w:pPr>
     </w:p>
     <w:p>
       <w:pPr>
         <w:jc w:val="center"/>
         <w:rPr>
-          <w:rFonts w:hint="eastAsia"/>
-          <w:noProof/>
-        </w:rPr>
-      </w:pPr>
-    </w:p>
-    <w:p>
-      <w:pPr>
-        <w:jc w:val="center"/>
-        <w:rPr>
-          <w:rFonts w:hint="eastAsia"/>
           <w:noProof/>
         </w:rPr>
       </w:pPr>
@@ -4758,11 +7082,11 @@
         </w:numPr>
         <w:ind w:left="567"/>
         <w:rPr>
-          <w:rFonts w:hint="eastAsia"/>
-          <w:sz w:val="24"/>
-          <w:szCs w:val="24"/>
-        </w:rPr>
-      </w:pPr>
+          <w:sz w:val="24"/>
+          <w:szCs w:val="24"/>
+        </w:rPr>
+      </w:pPr>
+      <w:bookmarkStart w:id="26" w:name="_Toc147606201"/>
       <w:r>
         <w:rPr>
           <w:color w:val="FFA500"/>
@@ -4804,6 +7128,7 @@
         </w:rPr>
         <w:t xml:space="preserve"> of whole series and various sections</w:t>
       </w:r>
+      <w:bookmarkEnd w:id="26"/>
     </w:p>
     <w:p>
       <w:pPr>
@@ -4811,21 +7136,12 @@
         <w:shd w:val="clear" w:color="auto" w:fill="FFFFFF"/>
         <w:jc w:val="both"/>
         <w:rPr>
-          <w:rFonts w:asciiTheme="minorHAnsi" w:eastAsiaTheme="minorEastAsia" w:hAnsiTheme="minorHAnsi" w:cstheme="minorBidi" w:hint="eastAsia"/>
-          <w:kern w:val="2"/>
-          <w:sz w:val="21"/>
-          <w:szCs w:val="22"/>
-        </w:rPr>
-      </w:pPr>
-      <w:r>
-        <w:rPr>
           <w:rFonts w:asciiTheme="minorHAnsi" w:eastAsiaTheme="minorEastAsia" w:hAnsiTheme="minorHAnsi" w:cstheme="minorBidi"/>
           <w:kern w:val="2"/>
           <w:sz w:val="21"/>
           <w:szCs w:val="22"/>
         </w:rPr>
-        <w:t>I will set the parameter </w:t>
-      </w:r>
+      </w:pPr>
       <w:r>
         <w:rPr>
           <w:rFonts w:asciiTheme="minorHAnsi" w:eastAsiaTheme="minorEastAsia" w:hAnsiTheme="minorHAnsi" w:cstheme="minorBidi"/>
@@ -4833,7 +7149,7 @@
           <w:sz w:val="21"/>
           <w:szCs w:val="22"/>
         </w:rPr>
-        <w:t>α</w:t>
+        <w:t>I will set the parameter α</w:t>
       </w:r>
       <w:r>
         <w:rPr>
@@ -4986,12 +7302,13 @@
         <w:ind w:left="0" w:firstLine="0"/>
         <w:jc w:val="both"/>
         <w:rPr>
-          <w:rFonts w:asciiTheme="minorHAnsi" w:eastAsiaTheme="minorEastAsia" w:hAnsiTheme="minorHAnsi" w:cstheme="minorBidi" w:hint="eastAsia"/>
-          <w:kern w:val="2"/>
-          <w:sz w:val="21"/>
-          <w:szCs w:val="22"/>
-        </w:rPr>
-      </w:pPr>
+          <w:rFonts w:asciiTheme="minorHAnsi" w:eastAsiaTheme="minorEastAsia" w:hAnsiTheme="minorHAnsi" w:cstheme="minorBidi"/>
+          <w:kern w:val="2"/>
+          <w:sz w:val="21"/>
+          <w:szCs w:val="22"/>
+        </w:rPr>
+      </w:pPr>
+      <w:bookmarkStart w:id="27" w:name="_Toc147606202"/>
       <w:r>
         <w:rPr>
           <w:rStyle w:val="3Char"/>
@@ -5001,6 +7318,7 @@
         </w:rPr>
         <w:t>Find the trend of whole dataset.</w:t>
       </w:r>
+      <w:bookmarkEnd w:id="27"/>
       <w:r>
         <w:rPr>
           <w:rFonts w:asciiTheme="minorHAnsi" w:eastAsiaTheme="minorEastAsia" w:hAnsiTheme="minorHAnsi" w:cstheme="minorBidi"/>
@@ -5033,11 +7351,6 @@
       </w:r>
     </w:p>
     <w:p>
-      <w:pPr>
-        <w:rPr>
-          <w:rFonts w:hint="eastAsia"/>
-        </w:rPr>
-      </w:pPr>
       <w:r>
         <w:rPr>
           <w:noProof/>
@@ -5105,13 +7418,14 @@
         <w:ind w:left="0" w:firstLine="0"/>
         <w:jc w:val="both"/>
         <w:rPr>
-          <w:rFonts w:ascii="Segoe UI" w:hAnsi="Segoe UI" w:cs="Segoe UI" w:hint="eastAsia"/>
+          <w:rFonts w:ascii="Segoe UI" w:hAnsi="Segoe UI" w:cs="Segoe UI"/>
           <w:color w:val="2C3E50"/>
           <w:sz w:val="26"/>
           <w:szCs w:val="26"/>
           <w:shd w:val="clear" w:color="auto" w:fill="FFFFFF"/>
         </w:rPr>
       </w:pPr>
+      <w:bookmarkStart w:id="28" w:name="_Toc147606203"/>
       <w:r>
         <w:rPr>
           <w:rStyle w:val="3Char"/>
@@ -5121,6 +7435,7 @@
         </w:rPr>
         <w:t>Split whole dataset into multiple sections.</w:t>
       </w:r>
+      <w:bookmarkEnd w:id="28"/>
       <w:r>
         <w:rPr>
           <w:rFonts w:ascii="Segoe UI" w:hAnsi="Segoe UI" w:cs="Segoe UI"/>
@@ -5204,11 +7519,6 @@
       </w:r>
     </w:p>
     <w:p>
-      <w:pPr>
-        <w:rPr>
-          <w:rFonts w:hint="eastAsia"/>
-        </w:rPr>
-      </w:pPr>
       <w:r>
         <w:rPr>
           <w:noProof/>
@@ -5275,13 +7585,14 @@
         <w:ind w:left="0" w:firstLine="0"/>
         <w:jc w:val="both"/>
         <w:rPr>
-          <w:rFonts w:ascii="Segoe UI" w:hAnsi="Segoe UI" w:cs="Segoe UI" w:hint="eastAsia"/>
+          <w:rFonts w:ascii="Segoe UI" w:hAnsi="Segoe UI" w:cs="Segoe UI"/>
           <w:color w:val="2C3E50"/>
           <w:sz w:val="26"/>
           <w:szCs w:val="26"/>
           <w:shd w:val="clear" w:color="auto" w:fill="FFFFFF"/>
         </w:rPr>
       </w:pPr>
+      <w:bookmarkStart w:id="29" w:name="_Toc147606204"/>
       <w:r>
         <w:rPr>
           <w:rStyle w:val="3Char"/>
@@ -5291,6 +7602,7 @@
         </w:rPr>
         <w:t>find the trends for the two sections</w:t>
       </w:r>
+      <w:bookmarkEnd w:id="29"/>
       <w:r>
         <w:rPr>
           <w:rFonts w:ascii="Segoe UI" w:hAnsi="Segoe UI" w:cs="Segoe UI"/>
@@ -5374,11 +7686,11 @@
         </w:numPr>
         <w:ind w:left="567"/>
         <w:rPr>
-          <w:rFonts w:hint="eastAsia"/>
-          <w:sz w:val="24"/>
-          <w:szCs w:val="24"/>
-        </w:rPr>
-      </w:pPr>
+          <w:sz w:val="24"/>
+          <w:szCs w:val="24"/>
+        </w:rPr>
+      </w:pPr>
+      <w:bookmarkStart w:id="30" w:name="_Toc147606205"/>
       <w:r>
         <w:rPr>
           <w:sz w:val="24"/>
@@ -5449,13 +7761,9 @@
         </w:rPr>
         <w:t>.</w:t>
       </w:r>
-    </w:p>
-    <w:p>
-      <w:pPr>
-        <w:rPr>
-          <w:rFonts w:hint="eastAsia"/>
-        </w:rPr>
-      </w:pPr>
+      <w:bookmarkEnd w:id="30"/>
+    </w:p>
+    <w:p>
       <w:r>
         <w:rPr>
           <w:rFonts w:hint="eastAsia"/>
@@ -5563,21 +7871,13 @@
           <w:szCs w:val="24"/>
         </w:rPr>
       </w:pPr>
-      <w:r>
-        <w:rPr>
-          <w:sz w:val="24"/>
-          <w:szCs w:val="24"/>
-        </w:rPr>
-        <w:t xml:space="preserve">How </w:t>
-      </w:r>
-      <w:bookmarkStart w:id="0" w:name="_GoBack"/>
-      <w:bookmarkEnd w:id="0"/>
-      <w:r>
-        <w:rPr>
-          <w:sz w:val="24"/>
-          <w:szCs w:val="24"/>
-        </w:rPr>
-        <w:t>much has </w:t>
+      <w:bookmarkStart w:id="31" w:name="_Toc147606206"/>
+      <w:r>
+        <w:rPr>
+          <w:sz w:val="24"/>
+          <w:szCs w:val="24"/>
+        </w:rPr>
+        <w:t>How much has </w:t>
       </w:r>
       <w:r>
         <w:rPr>
@@ -5594,6 +7894,7 @@
         </w:rPr>
         <w:t> over time in each case?</w:t>
       </w:r>
+      <w:bookmarkEnd w:id="31"/>
     </w:p>
     <w:p/>
     <w:p/>
@@ -6678,7 +8979,6 @@
     <w:name w:val="Hyperlink"/>
     <w:basedOn w:val="a0"/>
     <w:uiPriority w:val="99"/>
-    <w:semiHidden/>
     <w:unhideWhenUsed/>
     <w:rsid w:val="00727D92"/>
     <w:rPr>
@@ -6855,6 +9155,62 @@
       <w:sz w:val="32"/>
       <w:szCs w:val="32"/>
     </w:rPr>
+  </w:style>
+  <w:style w:type="paragraph" w:styleId="TOC">
+    <w:name w:val="TOC Heading"/>
+    <w:basedOn w:val="1"/>
+    <w:next w:val="a"/>
+    <w:uiPriority w:val="39"/>
+    <w:semiHidden/>
+    <w:unhideWhenUsed/>
+    <w:qFormat/>
+    <w:rsid w:val="00B55C32"/>
+    <w:pPr>
+      <w:widowControl/>
+      <w:spacing w:before="480" w:after="0" w:line="276" w:lineRule="auto"/>
+      <w:jc w:val="left"/>
+      <w:outlineLvl w:val="9"/>
+    </w:pPr>
+    <w:rPr>
+      <w:rFonts w:asciiTheme="majorHAnsi" w:eastAsiaTheme="majorEastAsia" w:hAnsiTheme="majorHAnsi" w:cstheme="majorBidi"/>
+      <w:color w:val="365F91" w:themeColor="accent1" w:themeShade="BF"/>
+      <w:kern w:val="0"/>
+      <w:sz w:val="28"/>
+      <w:szCs w:val="28"/>
+    </w:rPr>
+  </w:style>
+  <w:style w:type="paragraph" w:styleId="10">
+    <w:name w:val="toc 1"/>
+    <w:basedOn w:val="a"/>
+    <w:next w:val="a"/>
+    <w:autoRedefine/>
+    <w:uiPriority w:val="39"/>
+    <w:unhideWhenUsed/>
+    <w:rsid w:val="00B55C32"/>
+  </w:style>
+  <w:style w:type="paragraph" w:styleId="20">
+    <w:name w:val="toc 2"/>
+    <w:basedOn w:val="a"/>
+    <w:next w:val="a"/>
+    <w:autoRedefine/>
+    <w:uiPriority w:val="39"/>
+    <w:unhideWhenUsed/>
+    <w:rsid w:val="00B55C32"/>
+    <w:pPr>
+      <w:ind w:leftChars="200" w:left="420"/>
+    </w:pPr>
+  </w:style>
+  <w:style w:type="paragraph" w:styleId="30">
+    <w:name w:val="toc 3"/>
+    <w:basedOn w:val="a"/>
+    <w:next w:val="a"/>
+    <w:autoRedefine/>
+    <w:uiPriority w:val="39"/>
+    <w:unhideWhenUsed/>
+    <w:rsid w:val="00B55C32"/>
+    <w:pPr>
+      <w:ind w:leftChars="400" w:left="840"/>
+    </w:pPr>
   </w:style>
 </w:styles>
 </file>
@@ -7142,7 +9498,6 @@
     <w:name w:val="Hyperlink"/>
     <w:basedOn w:val="a0"/>
     <w:uiPriority w:val="99"/>
-    <w:semiHidden/>
     <w:unhideWhenUsed/>
     <w:rsid w:val="00727D92"/>
     <w:rPr>
@@ -7319,6 +9674,62 @@
       <w:sz w:val="32"/>
       <w:szCs w:val="32"/>
     </w:rPr>
+  </w:style>
+  <w:style w:type="paragraph" w:styleId="TOC">
+    <w:name w:val="TOC Heading"/>
+    <w:basedOn w:val="1"/>
+    <w:next w:val="a"/>
+    <w:uiPriority w:val="39"/>
+    <w:semiHidden/>
+    <w:unhideWhenUsed/>
+    <w:qFormat/>
+    <w:rsid w:val="00B55C32"/>
+    <w:pPr>
+      <w:widowControl/>
+      <w:spacing w:before="480" w:after="0" w:line="276" w:lineRule="auto"/>
+      <w:jc w:val="left"/>
+      <w:outlineLvl w:val="9"/>
+    </w:pPr>
+    <w:rPr>
+      <w:rFonts w:asciiTheme="majorHAnsi" w:eastAsiaTheme="majorEastAsia" w:hAnsiTheme="majorHAnsi" w:cstheme="majorBidi"/>
+      <w:color w:val="365F91" w:themeColor="accent1" w:themeShade="BF"/>
+      <w:kern w:val="0"/>
+      <w:sz w:val="28"/>
+      <w:szCs w:val="28"/>
+    </w:rPr>
+  </w:style>
+  <w:style w:type="paragraph" w:styleId="10">
+    <w:name w:val="toc 1"/>
+    <w:basedOn w:val="a"/>
+    <w:next w:val="a"/>
+    <w:autoRedefine/>
+    <w:uiPriority w:val="39"/>
+    <w:unhideWhenUsed/>
+    <w:rsid w:val="00B55C32"/>
+  </w:style>
+  <w:style w:type="paragraph" w:styleId="20">
+    <w:name w:val="toc 2"/>
+    <w:basedOn w:val="a"/>
+    <w:next w:val="a"/>
+    <w:autoRedefine/>
+    <w:uiPriority w:val="39"/>
+    <w:unhideWhenUsed/>
+    <w:rsid w:val="00B55C32"/>
+    <w:pPr>
+      <w:ind w:leftChars="200" w:left="420"/>
+    </w:pPr>
+  </w:style>
+  <w:style w:type="paragraph" w:styleId="30">
+    <w:name w:val="toc 3"/>
+    <w:basedOn w:val="a"/>
+    <w:next w:val="a"/>
+    <w:autoRedefine/>
+    <w:uiPriority w:val="39"/>
+    <w:unhideWhenUsed/>
+    <w:rsid w:val="00B55C32"/>
+    <w:pPr>
+      <w:ind w:leftChars="400" w:left="840"/>
+    </w:pPr>
   </w:style>
 </w:styles>
 </file>
@@ -7613,7 +10024,7 @@
 </file>
 
 <file path=customXml/itemProps1.xml><?xml version="1.0" encoding="utf-8"?>
-<ds:datastoreItem xmlns:ds="http://schemas.openxmlformats.org/officeDocument/2006/customXml" ds:itemID="{976D7449-4C1D-43F0-8254-88FAA230DC8B}">
+<ds:datastoreItem xmlns:ds="http://schemas.openxmlformats.org/officeDocument/2006/customXml" ds:itemID="{0D67DEA3-D997-4390-B3C2-3BA0F989BE10}">
   <ds:schemaRefs>
     <ds:schemaRef ds:uri="http://schemas.openxmlformats.org/officeDocument/2006/bibliography"/>
   </ds:schemaRefs>

</xml_diff>

<commit_message>
the assignment 2 of math
</commit_message>
<xml_diff>
--- a/src/.vuepress/public/data/unisa/AdvancedAnalytic1/assignment2/assign2_report.docx
+++ b/src/.vuepress/public/data/unisa/AdvancedAnalytic1/assignment2/assign2_report.docx
@@ -2632,7 +2632,7 @@
           <w:noProof/>
         </w:rPr>
         <w:drawing>
-          <wp:inline distT="0" distB="0" distL="0" distR="0" wp14:anchorId="31AC0227" wp14:editId="7100056E">
+          <wp:inline distT="0" distB="0" distL="0" distR="0" wp14:anchorId="31AC0227" wp14:editId="2267A046">
             <wp:extent cx="2618997" cy="1746000"/>
             <wp:effectExtent l="0" t="0" r="0" b="6985"/>
             <wp:docPr id="2" name="图片 2" descr="Question 1 - Output PACF"/>
@@ -3335,7 +3335,7 @@
           <w:noProof/>
         </w:rPr>
         <w:drawing>
-          <wp:inline distT="0" distB="0" distL="0" distR="0" wp14:anchorId="4F765045" wp14:editId="00B669A8">
+          <wp:inline distT="0" distB="0" distL="0" distR="0" wp14:anchorId="4F765045" wp14:editId="65239DBF">
             <wp:extent cx="2619000" cy="1746000"/>
             <wp:effectExtent l="0" t="0" r="0" b="6985"/>
             <wp:docPr id="7" name="图片 7" descr="ARCH SACF"/>
@@ -3388,7 +3388,7 @@
           <w:noProof/>
         </w:rPr>
         <w:drawing>
-          <wp:inline distT="0" distB="0" distL="0" distR="0" wp14:anchorId="50B3B5D3" wp14:editId="57EED6E1">
+          <wp:inline distT="0" distB="0" distL="0" distR="0" wp14:anchorId="50B3B5D3" wp14:editId="035EC120">
             <wp:extent cx="2618999" cy="1746000"/>
             <wp:effectExtent l="0" t="0" r="0" b="6985"/>
             <wp:docPr id="8" name="图片 8" descr="ARCH SPACF"/>
@@ -3963,7 +3963,7 @@
           <w:noProof/>
         </w:rPr>
         <w:drawing>
-          <wp:inline distT="0" distB="0" distL="0" distR="0" wp14:anchorId="776AFEDA" wp14:editId="7F0E0550">
+          <wp:inline distT="0" distB="0" distL="0" distR="0" wp14:anchorId="776AFEDA" wp14:editId="27C9CA33">
             <wp:extent cx="5274310" cy="1563102"/>
             <wp:effectExtent l="0" t="0" r="2540" b="0"/>
             <wp:docPr id="14" name="图片 14" descr="GARCH Coverage Rate"/>
@@ -6025,10 +6025,7 @@
     </w:p>
     <w:p>
       <w:r>
-        <w:t>1000 years of synthetic December, January, February</w:t>
-      </w:r>
-      <w:r>
-        <w:t xml:space="preserve"> like the picture </w:t>
+        <w:t xml:space="preserve">1000 years of synthetic December, January, February like the picture </w:t>
       </w:r>
       <w:r>
         <w:t>on the right.</w:t>
@@ -6045,6 +6042,9 @@
     <w:p/>
     <w:p>
       <w:r>
+        <w:rPr>
+          <w:noProof/>
+        </w:rPr>
         <w:drawing>
           <wp:anchor distT="0" distB="0" distL="114300" distR="114300" simplePos="0" relativeHeight="251654144" behindDoc="0" locked="0" layoutInCell="1" allowOverlap="1" wp14:anchorId="122638BD" wp14:editId="3054BACD">
             <wp:simplePos x="0" y="0"/>
@@ -6114,16 +6114,7 @@
         <w:t xml:space="preserve">The minimum and maximum values for two types of datasets for </w:t>
       </w:r>
       <w:r>
-        <w:t xml:space="preserve">December, </w:t>
-      </w:r>
-      <w:r>
-        <w:t>January, and</w:t>
-      </w:r>
-      <w:r>
-        <w:t xml:space="preserve"> February</w:t>
-      </w:r>
-      <w:r>
-        <w:t>.</w:t>
+        <w:t>December, January, and February.</w:t>
       </w:r>
     </w:p>
     <w:p/>
@@ -6234,7 +6225,7 @@
           <w:noProof/>
         </w:rPr>
         <w:drawing>
-          <wp:inline distT="0" distB="0" distL="0" distR="0" wp14:anchorId="462A65A9" wp14:editId="66A545A0">
+          <wp:inline distT="0" distB="0" distL="0" distR="0" wp14:anchorId="462A65A9" wp14:editId="12B79487">
             <wp:extent cx="2628186" cy="1584000"/>
             <wp:effectExtent l="0" t="0" r="1270" b="0"/>
             <wp:docPr id="1390659357" name="图片 4" descr="Alt text"/>
@@ -6287,7 +6278,7 @@
           <w:noProof/>
         </w:rPr>
         <w:drawing>
-          <wp:inline distT="0" distB="0" distL="0" distR="0" wp14:anchorId="2DC78270" wp14:editId="1AB9D822">
+          <wp:inline distT="0" distB="0" distL="0" distR="0" wp14:anchorId="2DC78270" wp14:editId="1AFDB93A">
             <wp:extent cx="2623994" cy="1584000"/>
             <wp:effectExtent l="0" t="0" r="5080" b="0"/>
             <wp:docPr id="878978254" name="图片 5" descr="Alt text"/>
@@ -6342,7 +6333,7 @@
           <w:noProof/>
         </w:rPr>
         <w:drawing>
-          <wp:inline distT="0" distB="0" distL="0" distR="0" wp14:anchorId="03CA4DD0" wp14:editId="23452E78">
+          <wp:inline distT="0" distB="0" distL="0" distR="0" wp14:anchorId="03CA4DD0" wp14:editId="4260E9FF">
             <wp:extent cx="2641909" cy="1584000"/>
             <wp:effectExtent l="0" t="0" r="6350" b="0"/>
             <wp:docPr id="877053800" name="图片 6" descr="Alt text"/>
@@ -6800,7 +6791,7 @@
           <w:noProof/>
         </w:rPr>
         <w:drawing>
-          <wp:inline distT="0" distB="0" distL="0" distR="0" wp14:anchorId="0218B036" wp14:editId="4846678A">
+          <wp:inline distT="0" distB="0" distL="0" distR="0" wp14:anchorId="0218B036" wp14:editId="379AA2B6">
             <wp:extent cx="2633448" cy="1584000"/>
             <wp:effectExtent l="0" t="0" r="0" b="0"/>
             <wp:docPr id="1163220461" name="图片 10" descr="Alt text"/>
@@ -6853,7 +6844,7 @@
           <w:noProof/>
         </w:rPr>
         <w:drawing>
-          <wp:inline distT="0" distB="0" distL="0" distR="0" wp14:anchorId="33FF540B" wp14:editId="1182215B">
+          <wp:inline distT="0" distB="0" distL="0" distR="0" wp14:anchorId="33FF540B" wp14:editId="4A0EDF55">
             <wp:extent cx="2627137" cy="1584000"/>
             <wp:effectExtent l="0" t="0" r="1905" b="0"/>
             <wp:docPr id="1126724069" name="图片 11" descr="Alt text"/>
@@ -8222,7 +8213,7 @@
         </w:rPr>
         <w:lastRenderedPageBreak/>
         <w:drawing>
-          <wp:inline distT="0" distB="0" distL="0" distR="0" wp14:anchorId="75F3AD1A" wp14:editId="1547D048">
+          <wp:inline distT="0" distB="0" distL="0" distR="0" wp14:anchorId="75F3AD1A" wp14:editId="5DEF8D5C">
             <wp:extent cx="5274310" cy="1554672"/>
             <wp:effectExtent l="0" t="0" r="2540" b="7620"/>
             <wp:docPr id="32" name="图片 32" descr="Trend of whole dataset"/>
@@ -8753,6 +8744,78 @@
       </w:r>
       <w:bookmarkEnd w:id="30"/>
     </w:p>
+    <w:p>
+      <w:r>
+        <w:t xml:space="preserve">According to the result from the last step, the mean temperature changed over time should be calculated via the linear regression parameters with the whole 73 </w:t>
+      </w:r>
+      <w:r>
+        <w:t>year</w:t>
+      </w:r>
+      <w:r>
+        <w:t>s</w:t>
+      </w:r>
+      <w:r>
+        <w:t xml:space="preserve"> on this dataset</w:t>
+      </w:r>
+      <w:r>
+        <w:t xml:space="preserve">. </w:t>
+      </w:r>
+    </w:p>
+    <w:p>
+      <w:r>
+        <w:t xml:space="preserve">The temperature changed over time for December should be, </w:t>
+      </w:r>
+    </w:p>
+    <w:p>
+      <w:pPr>
+        <w:jc w:val="center"/>
+      </w:pPr>
+      <w:r>
+        <w:t xml:space="preserve">a*year = 0.028117 * 73 = </w:t>
+      </w:r>
+      <w:r>
+        <w:rPr>
+          <w:color w:val="FF0000"/>
+        </w:rPr>
+        <w:t>2.05</w:t>
+      </w:r>
+    </w:p>
+    <w:p>
+      <w:r>
+        <w:t>The temperature changed over time for December should be</w:t>
+      </w:r>
+      <w:r>
+        <w:t>,</w:t>
+      </w:r>
+      <w:r>
+        <w:t xml:space="preserve"> </w:t>
+      </w:r>
+    </w:p>
+    <w:p>
+      <w:pPr>
+        <w:jc w:val="center"/>
+      </w:pPr>
+      <w:r>
+        <w:t>a*year = 0.0</w:t>
+      </w:r>
+      <w:r>
+        <w:t>18201</w:t>
+      </w:r>
+      <w:r>
+        <w:t xml:space="preserve"> * </w:t>
+      </w:r>
+      <w:r>
+        <w:t xml:space="preserve">73 = </w:t>
+      </w:r>
+      <w:r>
+        <w:rPr>
+          <w:color w:val="FF0000"/>
+        </w:rPr>
+        <w:t>1.32</w:t>
+      </w:r>
+    </w:p>
+    <w:p/>
+    <w:p/>
     <w:p/>
     <w:p/>
     <w:sectPr>

</xml_diff>

<commit_message>
correct the assignment2 of math
</commit_message>
<xml_diff>
--- a/src/.vuepress/public/data/unisa/AdvancedAnalytic1/assignment2/assign2_report.docx
+++ b/src/.vuepress/public/data/unisa/AdvancedAnalytic1/assignment2/assign2_report.docx
@@ -2632,7 +2632,7 @@
           <w:noProof/>
         </w:rPr>
         <w:drawing>
-          <wp:inline distT="0" distB="0" distL="0" distR="0" wp14:anchorId="31AC0227" wp14:editId="2267A046">
+          <wp:inline distT="0" distB="0" distL="0" distR="0" wp14:anchorId="31AC0227" wp14:editId="6EE51C6E">
             <wp:extent cx="2618997" cy="1746000"/>
             <wp:effectExtent l="0" t="0" r="0" b="6985"/>
             <wp:docPr id="2" name="图片 2" descr="Question 1 - Output PACF"/>
@@ -2727,7 +2727,7 @@
           <w:noProof/>
         </w:rPr>
         <w:drawing>
-          <wp:anchor distT="0" distB="0" distL="114300" distR="114300" simplePos="0" relativeHeight="251658240" behindDoc="0" locked="0" layoutInCell="1" allowOverlap="1" wp14:anchorId="2EFCE63E" wp14:editId="37199B83">
+          <wp:anchor distT="0" distB="0" distL="114300" distR="114300" simplePos="0" relativeHeight="251656704" behindDoc="0" locked="0" layoutInCell="1" allowOverlap="1" wp14:anchorId="2EFCE63E" wp14:editId="1AAAC0CC">
             <wp:simplePos x="0" y="0"/>
             <wp:positionH relativeFrom="column">
               <wp:posOffset>3552190</wp:posOffset>
@@ -3335,7 +3335,7 @@
           <w:noProof/>
         </w:rPr>
         <w:drawing>
-          <wp:inline distT="0" distB="0" distL="0" distR="0" wp14:anchorId="4F765045" wp14:editId="65239DBF">
+          <wp:inline distT="0" distB="0" distL="0" distR="0" wp14:anchorId="4F765045" wp14:editId="0109C55C">
             <wp:extent cx="2619000" cy="1746000"/>
             <wp:effectExtent l="0" t="0" r="0" b="6985"/>
             <wp:docPr id="7" name="图片 7" descr="ARCH SACF"/>
@@ -3388,7 +3388,7 @@
           <w:noProof/>
         </w:rPr>
         <w:drawing>
-          <wp:inline distT="0" distB="0" distL="0" distR="0" wp14:anchorId="50B3B5D3" wp14:editId="035EC120">
+          <wp:inline distT="0" distB="0" distL="0" distR="0" wp14:anchorId="50B3B5D3" wp14:editId="5C06842E">
             <wp:extent cx="2618999" cy="1746000"/>
             <wp:effectExtent l="0" t="0" r="0" b="6985"/>
             <wp:docPr id="8" name="图片 8" descr="ARCH SPACF"/>
@@ -3963,7 +3963,7 @@
           <w:noProof/>
         </w:rPr>
         <w:drawing>
-          <wp:inline distT="0" distB="0" distL="0" distR="0" wp14:anchorId="776AFEDA" wp14:editId="27C9CA33">
+          <wp:inline distT="0" distB="0" distL="0" distR="0" wp14:anchorId="776AFEDA" wp14:editId="156EF054">
             <wp:extent cx="5274310" cy="1563102"/>
             <wp:effectExtent l="0" t="0" r="2540" b="0"/>
             <wp:docPr id="14" name="图片 14" descr="GARCH Coverage Rate"/>
@@ -4762,6 +4762,143 @@
         <w:widowControl/>
         <w:jc w:val="left"/>
       </w:pPr>
+    </w:p>
+    <w:p>
+      <w:pPr>
+        <w:widowControl/>
+        <w:jc w:val="left"/>
+      </w:pPr>
+      <w:r>
+        <w:rPr>
+          <w:noProof/>
+        </w:rPr>
+        <w:drawing>
+          <wp:inline distT="0" distB="0" distL="0" distR="0" wp14:anchorId="229C3BEB" wp14:editId="6B682561">
+            <wp:extent cx="5274310" cy="1921308"/>
+            <wp:effectExtent l="0" t="0" r="2540" b="3175"/>
+            <wp:docPr id="212049755" name="图片 212049755" descr="Quantile Error Bounds"/>
+            <wp:cNvGraphicFramePr>
+              <a:graphicFrameLocks xmlns:a="http://schemas.openxmlformats.org/drawingml/2006/main" noChangeAspect="1"/>
+            </wp:cNvGraphicFramePr>
+            <a:graphic xmlns:a="http://schemas.openxmlformats.org/drawingml/2006/main">
+              <a:graphicData uri="http://schemas.openxmlformats.org/drawingml/2006/picture">
+                <pic:pic xmlns:pic="http://schemas.openxmlformats.org/drawingml/2006/picture">
+                  <pic:nvPicPr>
+                    <pic:cNvPr id="0" name="Picture 2" descr="Quantile Error Bounds"/>
+                    <pic:cNvPicPr>
+                      <a:picLocks noChangeAspect="1" noChangeArrowheads="1"/>
+                    </pic:cNvPicPr>
+                  </pic:nvPicPr>
+                  <pic:blipFill>
+                    <a:blip r:embed="rId23" cstate="print">
+                      <a:extLst>
+                        <a:ext uri="{28A0092B-C50C-407E-A947-70E740481C1C}">
+                          <a14:useLocalDpi xmlns:a14="http://schemas.microsoft.com/office/drawing/2010/main" val="0"/>
+                        </a:ext>
+                      </a:extLst>
+                    </a:blip>
+                    <a:srcRect/>
+                    <a:stretch>
+                      <a:fillRect/>
+                    </a:stretch>
+                  </pic:blipFill>
+                  <pic:spPr bwMode="auto">
+                    <a:xfrm>
+                      <a:off x="0" y="0"/>
+                      <a:ext cx="5274310" cy="1921308"/>
+                    </a:xfrm>
+                    <a:prstGeom prst="rect">
+                      <a:avLst/>
+                    </a:prstGeom>
+                    <a:noFill/>
+                    <a:ln>
+                      <a:noFill/>
+                    </a:ln>
+                  </pic:spPr>
+                </pic:pic>
+              </a:graphicData>
+            </a:graphic>
+          </wp:inline>
+        </w:drawing>
+      </w:r>
+    </w:p>
+    <w:p>
+      <w:pPr>
+        <w:widowControl/>
+        <w:jc w:val="left"/>
+      </w:pPr>
+      <w:r>
+        <w:rPr>
+          <w:noProof/>
+        </w:rPr>
+        <w:lastRenderedPageBreak/>
+        <w:drawing>
+          <wp:inline distT="0" distB="0" distL="0" distR="0" wp14:anchorId="0BDD546D" wp14:editId="4B190F71">
+            <wp:extent cx="4157980" cy="2061845"/>
+            <wp:effectExtent l="0" t="0" r="0" b="0"/>
+            <wp:docPr id="819678779" name="图片 1" descr="Quantile Error Bounds and GARCH Error Bounds"/>
+            <wp:cNvGraphicFramePr>
+              <a:graphicFrameLocks xmlns:a="http://schemas.openxmlformats.org/drawingml/2006/main" noChangeAspect="1"/>
+            </wp:cNvGraphicFramePr>
+            <a:graphic xmlns:a="http://schemas.openxmlformats.org/drawingml/2006/main">
+              <a:graphicData uri="http://schemas.openxmlformats.org/drawingml/2006/picture">
+                <pic:pic xmlns:pic="http://schemas.openxmlformats.org/drawingml/2006/picture">
+                  <pic:nvPicPr>
+                    <pic:cNvPr id="0" name="Picture 1" descr="Quantile Error Bounds and GARCH Error Bounds"/>
+                    <pic:cNvPicPr>
+                      <a:picLocks noChangeAspect="1" noChangeArrowheads="1"/>
+                    </pic:cNvPicPr>
+                  </pic:nvPicPr>
+                  <pic:blipFill>
+                    <a:blip r:embed="rId24">
+                      <a:extLst>
+                        <a:ext uri="{28A0092B-C50C-407E-A947-70E740481C1C}">
+                          <a14:useLocalDpi xmlns:a14="http://schemas.microsoft.com/office/drawing/2010/main" val="0"/>
+                        </a:ext>
+                      </a:extLst>
+                    </a:blip>
+                    <a:srcRect/>
+                    <a:stretch>
+                      <a:fillRect/>
+                    </a:stretch>
+                  </pic:blipFill>
+                  <pic:spPr bwMode="auto">
+                    <a:xfrm>
+                      <a:off x="0" y="0"/>
+                      <a:ext cx="4157980" cy="2061845"/>
+                    </a:xfrm>
+                    <a:prstGeom prst="rect">
+                      <a:avLst/>
+                    </a:prstGeom>
+                    <a:noFill/>
+                    <a:ln>
+                      <a:noFill/>
+                    </a:ln>
+                  </pic:spPr>
+                </pic:pic>
+              </a:graphicData>
+            </a:graphic>
+          </wp:inline>
+        </w:drawing>
+      </w:r>
+    </w:p>
+    <w:p>
+      <w:pPr>
+        <w:widowControl/>
+        <w:jc w:val="left"/>
+      </w:pPr>
+    </w:p>
+    <w:p>
+      <w:pPr>
+        <w:widowControl/>
+        <w:jc w:val="left"/>
+      </w:pPr>
+    </w:p>
+    <w:p>
+      <w:pPr>
+        <w:widowControl/>
+        <w:jc w:val="left"/>
+      </w:pPr>
       <w:r>
         <w:br w:type="page"/>
       </w:r>
@@ -5028,7 +5165,7 @@
           <w:noProof/>
         </w:rPr>
         <w:drawing>
-          <wp:inline distT="0" distB="0" distL="0" distR="0" wp14:anchorId="00F6A455" wp14:editId="110B107F">
+          <wp:inline distT="0" distB="0" distL="0" distR="0" wp14:anchorId="00F6A455" wp14:editId="7A814F77">
             <wp:extent cx="2619000" cy="1746000"/>
             <wp:effectExtent l="0" t="0" r="0" b="6985"/>
             <wp:docPr id="19" name="图片 19" descr="Histogram"/>
@@ -5045,7 +5182,7 @@
                     </pic:cNvPicPr>
                   </pic:nvPicPr>
                   <pic:blipFill>
-                    <a:blip r:embed="rId23">
+                    <a:blip r:embed="rId25">
                       <a:extLst>
                         <a:ext uri="{28A0092B-C50C-407E-A947-70E740481C1C}">
                           <a14:useLocalDpi xmlns:a14="http://schemas.microsoft.com/office/drawing/2010/main" val="0"/>
@@ -5098,7 +5235,7 @@
                     </pic:cNvPicPr>
                   </pic:nvPicPr>
                   <pic:blipFill>
-                    <a:blip r:embed="rId24">
+                    <a:blip r:embed="rId26">
                       <a:extLst>
                         <a:ext uri="{28A0092B-C50C-407E-A947-70E740481C1C}">
                           <a14:useLocalDpi xmlns:a14="http://schemas.microsoft.com/office/drawing/2010/main" val="0"/>
@@ -5187,34 +5324,34 @@
           <w:sz w:val="21"/>
           <w:szCs w:val="22"/>
         </w:rPr>
-        <w:t xml:space="preserve"> result, we reject January and February dataset</w:t>
-      </w:r>
-      <w:r>
-        <w:rPr>
-          <w:rFonts w:asciiTheme="minorHAnsi" w:eastAsiaTheme="minorEastAsia" w:hAnsiTheme="minorHAnsi" w:cstheme="minorBidi" w:hint="eastAsia"/>
-          <w:kern w:val="2"/>
-          <w:sz w:val="21"/>
-          <w:szCs w:val="22"/>
-        </w:rPr>
-        <w:t>s</w:t>
-      </w:r>
-      <w:r>
-        <w:rPr>
-          <w:rFonts w:asciiTheme="minorHAnsi" w:eastAsiaTheme="minorEastAsia" w:hAnsiTheme="minorHAnsi" w:cstheme="minorBidi"/>
-          <w:kern w:val="2"/>
-          <w:sz w:val="21"/>
-          <w:szCs w:val="22"/>
-        </w:rPr>
-        <w:t xml:space="preserve"> follow normal distribution</w:t>
-      </w:r>
-      <w:r>
-        <w:rPr>
-          <w:rFonts w:asciiTheme="minorHAnsi" w:eastAsiaTheme="minorEastAsia" w:hAnsiTheme="minorHAnsi" w:cstheme="minorBidi" w:hint="eastAsia"/>
-          <w:kern w:val="2"/>
-          <w:sz w:val="21"/>
-          <w:szCs w:val="22"/>
-        </w:rPr>
-        <w:t>.</w:t>
+        <w:t xml:space="preserve"> result, </w:t>
+      </w:r>
+      <w:r>
+        <w:rPr>
+          <w:rFonts w:asciiTheme="minorHAnsi" w:eastAsiaTheme="minorEastAsia" w:hAnsiTheme="minorHAnsi" w:cstheme="minorBidi"/>
+          <w:kern w:val="2"/>
+          <w:sz w:val="21"/>
+          <w:szCs w:val="22"/>
+        </w:rPr>
+        <w:t xml:space="preserve">we reject </w:t>
+      </w:r>
+      <w:r>
+        <w:rPr>
+          <w:rFonts w:asciiTheme="minorHAnsi" w:eastAsiaTheme="minorEastAsia" w:hAnsiTheme="minorHAnsi" w:cstheme="minorBidi"/>
+          <w:kern w:val="2"/>
+          <w:sz w:val="21"/>
+          <w:szCs w:val="22"/>
+        </w:rPr>
+        <w:t>January, February</w:t>
+      </w:r>
+      <w:r>
+        <w:rPr>
+          <w:rFonts w:asciiTheme="minorHAnsi" w:eastAsiaTheme="minorEastAsia" w:hAnsiTheme="minorHAnsi" w:cstheme="minorBidi"/>
+          <w:kern w:val="2"/>
+          <w:sz w:val="21"/>
+          <w:szCs w:val="22"/>
+        </w:rPr>
+        <w:t xml:space="preserve"> and December dataset follow normal distribution because of p-value is less than 0.05.</w:t>
       </w:r>
     </w:p>
     <w:p>
@@ -5268,47 +5405,88 @@
           <w:sz w:val="21"/>
           <w:szCs w:val="22"/>
         </w:rPr>
-        <w:t xml:space="preserve">There are two steps for this question. The first step is to calculate the α and β parameters. Another step is to get the distribution and </w:t>
-      </w:r>
-      <w:proofErr w:type="spellStart"/>
-      <w:r>
-        <w:rPr>
-          <w:rFonts w:asciiTheme="minorHAnsi" w:eastAsiaTheme="minorEastAsia" w:hAnsiTheme="minorHAnsi" w:cstheme="minorBidi"/>
-          <w:kern w:val="2"/>
-          <w:sz w:val="21"/>
-          <w:szCs w:val="22"/>
-        </w:rPr>
-        <w:t>visulize</w:t>
-      </w:r>
-      <w:proofErr w:type="spellEnd"/>
-      <w:r>
-        <w:rPr>
-          <w:rFonts w:asciiTheme="minorHAnsi" w:eastAsiaTheme="minorEastAsia" w:hAnsiTheme="minorHAnsi" w:cstheme="minorBidi"/>
-          <w:kern w:val="2"/>
-          <w:sz w:val="21"/>
-          <w:szCs w:val="22"/>
-        </w:rPr>
-        <w:t xml:space="preserve"> them. According to previous step, the datasets of </w:t>
-      </w:r>
-      <w:proofErr w:type="spellStart"/>
-      <w:r>
-        <w:rPr>
-          <w:rFonts w:asciiTheme="minorHAnsi" w:eastAsiaTheme="minorEastAsia" w:hAnsiTheme="minorHAnsi" w:cstheme="minorBidi"/>
-          <w:kern w:val="2"/>
-          <w:sz w:val="21"/>
-          <w:szCs w:val="22"/>
-        </w:rPr>
-        <w:t>Janarary</w:t>
-      </w:r>
-      <w:proofErr w:type="spellEnd"/>
-      <w:r>
-        <w:rPr>
-          <w:rFonts w:asciiTheme="minorHAnsi" w:eastAsiaTheme="minorEastAsia" w:hAnsiTheme="minorHAnsi" w:cstheme="minorBidi"/>
-          <w:kern w:val="2"/>
-          <w:sz w:val="21"/>
-          <w:szCs w:val="22"/>
-        </w:rPr>
-        <w:t xml:space="preserve"> and February will be processed.</w:t>
+        <w:t xml:space="preserve">There are two steps for this question. The first step is to </w:t>
+      </w:r>
+      <w:r>
+        <w:rPr>
+          <w:rFonts w:asciiTheme="minorHAnsi" w:eastAsiaTheme="minorEastAsia" w:hAnsiTheme="minorHAnsi" w:cstheme="minorBidi"/>
+          <w:kern w:val="2"/>
+          <w:sz w:val="21"/>
+          <w:szCs w:val="22"/>
+        </w:rPr>
+        <w:t xml:space="preserve">test the gamma distribution, and then to </w:t>
+      </w:r>
+      <w:r>
+        <w:rPr>
+          <w:rFonts w:asciiTheme="minorHAnsi" w:eastAsiaTheme="minorEastAsia" w:hAnsiTheme="minorHAnsi" w:cstheme="minorBidi"/>
+          <w:kern w:val="2"/>
+          <w:sz w:val="21"/>
+          <w:szCs w:val="22"/>
+        </w:rPr>
+        <w:t>calculate the α and β parameters. Another step is to get the distribution and visu</w:t>
+      </w:r>
+      <w:r>
+        <w:rPr>
+          <w:rFonts w:asciiTheme="minorHAnsi" w:eastAsiaTheme="minorEastAsia" w:hAnsiTheme="minorHAnsi" w:cstheme="minorBidi" w:hint="eastAsia"/>
+          <w:kern w:val="2"/>
+          <w:sz w:val="21"/>
+          <w:szCs w:val="22"/>
+        </w:rPr>
+        <w:t>a</w:t>
+      </w:r>
+      <w:r>
+        <w:rPr>
+          <w:rFonts w:asciiTheme="minorHAnsi" w:eastAsiaTheme="minorEastAsia" w:hAnsiTheme="minorHAnsi" w:cstheme="minorBidi"/>
+          <w:kern w:val="2"/>
+          <w:sz w:val="21"/>
+          <w:szCs w:val="22"/>
+        </w:rPr>
+        <w:t xml:space="preserve">lize them. According to previous step, the datasets of </w:t>
+      </w:r>
+      <w:r>
+        <w:rPr>
+          <w:rFonts w:asciiTheme="minorHAnsi" w:eastAsiaTheme="minorEastAsia" w:hAnsiTheme="minorHAnsi" w:cstheme="minorBidi"/>
+          <w:kern w:val="2"/>
+          <w:sz w:val="21"/>
+          <w:szCs w:val="22"/>
+        </w:rPr>
+        <w:t>January</w:t>
+      </w:r>
+      <w:r>
+        <w:rPr>
+          <w:rFonts w:asciiTheme="minorHAnsi" w:eastAsiaTheme="minorEastAsia" w:hAnsiTheme="minorHAnsi" w:cstheme="minorBidi"/>
+          <w:kern w:val="2"/>
+          <w:sz w:val="21"/>
+          <w:szCs w:val="22"/>
+        </w:rPr>
+        <w:t xml:space="preserve">, </w:t>
+      </w:r>
+      <w:r>
+        <w:rPr>
+          <w:rFonts w:asciiTheme="minorHAnsi" w:eastAsiaTheme="minorEastAsia" w:hAnsiTheme="minorHAnsi" w:cstheme="minorBidi"/>
+          <w:kern w:val="2"/>
+          <w:sz w:val="21"/>
+          <w:szCs w:val="22"/>
+        </w:rPr>
+        <w:t xml:space="preserve">February </w:t>
+      </w:r>
+      <w:r>
+        <w:rPr>
+          <w:rFonts w:asciiTheme="minorHAnsi" w:eastAsiaTheme="minorEastAsia" w:hAnsiTheme="minorHAnsi" w:cstheme="minorBidi"/>
+          <w:kern w:val="2"/>
+          <w:sz w:val="21"/>
+          <w:szCs w:val="22"/>
+        </w:rPr>
+        <w:t xml:space="preserve">and December </w:t>
+      </w:r>
+      <w:r>
+        <w:rPr>
+          <w:rFonts w:asciiTheme="minorHAnsi" w:eastAsiaTheme="minorEastAsia" w:hAnsiTheme="minorHAnsi" w:cstheme="minorBidi"/>
+          <w:kern w:val="2"/>
+          <w:sz w:val="21"/>
+          <w:szCs w:val="22"/>
+        </w:rPr>
+        <w:t>will be processed.</w:t>
       </w:r>
     </w:p>
     <w:p>
@@ -5416,9 +5594,27 @@
           <w:sz w:val="24"/>
           <w:szCs w:val="24"/>
         </w:rPr>
-        <w:t>Get the parameters for gamma</w:t>
+        <w:t>G</w:t>
+      </w:r>
+      <w:r>
+        <w:rPr>
+          <w:rStyle w:val="30"/>
+          <w:rFonts w:asciiTheme="majorHAnsi" w:hAnsiTheme="majorHAnsi"/>
+          <w:sz w:val="24"/>
+          <w:szCs w:val="24"/>
+        </w:rPr>
+        <w:t>amma</w:t>
       </w:r>
       <w:bookmarkEnd w:id="14"/>
+      <w:r>
+        <w:rPr>
+          <w:rStyle w:val="30"/>
+          <w:rFonts w:asciiTheme="majorHAnsi" w:hAnsiTheme="majorHAnsi"/>
+          <w:sz w:val="24"/>
+          <w:szCs w:val="24"/>
+        </w:rPr>
+        <w:t xml:space="preserve"> distribution test</w:t>
+      </w:r>
     </w:p>
     <w:p>
       <w:pPr>
@@ -5435,25 +5631,21 @@
       </w:pPr>
       <w:r>
         <w:rPr>
-          <w:rStyle w:val="30"/>
-          <w:rFonts w:asciiTheme="majorHAnsi" w:hAnsiTheme="majorHAnsi"/>
           <w:noProof/>
-          <w:sz w:val="24"/>
-          <w:szCs w:val="24"/>
         </w:rPr>
         <w:drawing>
-          <wp:anchor distT="0" distB="0" distL="114300" distR="114300" simplePos="0" relativeHeight="251659264" behindDoc="0" locked="0" layoutInCell="1" allowOverlap="1" wp14:anchorId="39D0667D" wp14:editId="0AF891CB">
+          <wp:anchor distT="0" distB="0" distL="114300" distR="114300" simplePos="0" relativeHeight="251660800" behindDoc="0" locked="0" layoutInCell="1" allowOverlap="1" wp14:anchorId="5EB0919A" wp14:editId="23B3226F">
             <wp:simplePos x="0" y="0"/>
-            <wp:positionH relativeFrom="column">
-              <wp:posOffset>1783080</wp:posOffset>
+            <wp:positionH relativeFrom="margin">
+              <wp:posOffset>1802765</wp:posOffset>
             </wp:positionH>
-            <wp:positionV relativeFrom="paragraph">
-              <wp:posOffset>53340</wp:posOffset>
+            <wp:positionV relativeFrom="margin">
+              <wp:posOffset>5744546</wp:posOffset>
             </wp:positionV>
-            <wp:extent cx="3472180" cy="3009265"/>
-            <wp:effectExtent l="0" t="0" r="0" b="635"/>
+            <wp:extent cx="3474000" cy="2315797"/>
+            <wp:effectExtent l="0" t="0" r="0" b="8890"/>
             <wp:wrapSquare wrapText="bothSides"/>
-            <wp:docPr id="21" name="图片 21" descr="Parameters For Gamma"/>
+            <wp:docPr id="388069463" name="图片 2" descr="PP-Plot for Gamma"/>
             <wp:cNvGraphicFramePr>
               <a:graphicFrameLocks xmlns:a="http://schemas.openxmlformats.org/drawingml/2006/main" noChangeAspect="1"/>
             </wp:cNvGraphicFramePr>
@@ -5461,26 +5653,28 @@
               <a:graphicData uri="http://schemas.openxmlformats.org/drawingml/2006/picture">
                 <pic:pic xmlns:pic="http://schemas.openxmlformats.org/drawingml/2006/picture">
                   <pic:nvPicPr>
-                    <pic:cNvPr id="0" name="Picture 5" descr="Parameters For Gamma"/>
+                    <pic:cNvPr id="0" name="Picture 3" descr="PP-Plot for Gamma"/>
                     <pic:cNvPicPr>
                       <a:picLocks noChangeAspect="1" noChangeArrowheads="1"/>
                     </pic:cNvPicPr>
                   </pic:nvPicPr>
-                  <pic:blipFill rotWithShape="1">
-                    <a:blip r:embed="rId25">
+                  <pic:blipFill>
+                    <a:blip r:embed="rId27">
                       <a:extLst>
                         <a:ext uri="{28A0092B-C50C-407E-A947-70E740481C1C}">
                           <a14:useLocalDpi xmlns:a14="http://schemas.microsoft.com/office/drawing/2010/main" val="0"/>
                         </a:ext>
                       </a:extLst>
                     </a:blip>
-                    <a:srcRect l="3086" r="3086" b="3431"/>
-                    <a:stretch/>
+                    <a:srcRect/>
+                    <a:stretch>
+                      <a:fillRect/>
+                    </a:stretch>
                   </pic:blipFill>
                   <pic:spPr bwMode="auto">
                     <a:xfrm>
                       <a:off x="0" y="0"/>
-                      <a:ext cx="3472180" cy="3009265"/>
+                      <a:ext cx="3474000" cy="2315797"/>
                     </a:xfrm>
                     <a:prstGeom prst="rect">
                       <a:avLst/>
@@ -5489,11 +5683,6 @@
                     <a:ln>
                       <a:noFill/>
                     </a:ln>
-                    <a:extLst>
-                      <a:ext uri="{53640926-AAD7-44D8-BBD7-CCE9431645EC}">
-                        <a14:shadowObscured xmlns:a14="http://schemas.microsoft.com/office/drawing/2010/main"/>
-                      </a:ext>
-                    </a:extLst>
                   </pic:spPr>
                 </pic:pic>
               </a:graphicData>
@@ -5514,61 +5703,7 @@
           <w:sz w:val="21"/>
           <w:szCs w:val="22"/>
         </w:rPr>
-        <w:t xml:space="preserve">The </w:t>
-      </w:r>
-      <w:r>
-        <w:rPr>
-          <w:rFonts w:asciiTheme="minorHAnsi" w:eastAsiaTheme="minorEastAsia" w:hAnsiTheme="minorHAnsi" w:cstheme="minorBidi"/>
-          <w:kern w:val="2"/>
-          <w:sz w:val="21"/>
-          <w:szCs w:val="22"/>
-        </w:rPr>
-        <w:t>p</w:t>
-      </w:r>
-      <w:r>
-        <w:rPr>
-          <w:rFonts w:asciiTheme="minorHAnsi" w:eastAsiaTheme="minorEastAsia" w:hAnsiTheme="minorHAnsi" w:cstheme="minorBidi"/>
-          <w:kern w:val="2"/>
-          <w:sz w:val="21"/>
-          <w:szCs w:val="22"/>
-        </w:rPr>
-        <w:t>arameters α</w:t>
-      </w:r>
-      <w:r>
-        <w:rPr>
-          <w:rFonts w:asciiTheme="minorHAnsi" w:eastAsiaTheme="minorEastAsia" w:hAnsiTheme="minorHAnsi" w:cstheme="minorBidi" w:hint="eastAsia"/>
-          <w:kern w:val="2"/>
-          <w:sz w:val="21"/>
-          <w:szCs w:val="22"/>
-        </w:rPr>
-        <w:t xml:space="preserve"> </w:t>
-      </w:r>
-      <w:r>
-        <w:rPr>
-          <w:rFonts w:asciiTheme="minorHAnsi" w:eastAsiaTheme="minorEastAsia" w:hAnsiTheme="minorHAnsi" w:cstheme="minorBidi"/>
-          <w:kern w:val="2"/>
-          <w:sz w:val="21"/>
-          <w:szCs w:val="22"/>
-        </w:rPr>
-        <w:t xml:space="preserve">and β are calculated like the picture </w:t>
-      </w:r>
-      <w:r>
-        <w:rPr>
-          <w:rFonts w:asciiTheme="minorHAnsi" w:eastAsiaTheme="minorEastAsia" w:hAnsiTheme="minorHAnsi" w:cstheme="minorBidi" w:hint="eastAsia"/>
-          <w:kern w:val="2"/>
-          <w:sz w:val="21"/>
-          <w:szCs w:val="22"/>
-        </w:rPr>
-        <w:t>on the right</w:t>
-      </w:r>
-      <w:r>
-        <w:rPr>
-          <w:rFonts w:asciiTheme="minorHAnsi" w:eastAsiaTheme="minorEastAsia" w:hAnsiTheme="minorHAnsi" w:cstheme="minorBidi"/>
-          <w:kern w:val="2"/>
-          <w:sz w:val="21"/>
-          <w:szCs w:val="22"/>
-        </w:rPr>
-        <w:t>.</w:t>
+        <w:t>According to the right graph, the p-values are all greater than 0.05, it means we cannot reject the datasets follow gamma distribution. And the parameters of gamma distribution for each dataset are also listed on the graph.</w:t>
       </w:r>
     </w:p>
     <w:p>
@@ -5625,9 +5760,51 @@
           <w:sz w:val="21"/>
           <w:szCs w:val="21"/>
         </w:rPr>
-        <w:t>ize the distribution</w:t>
+        <w:t xml:space="preserve">ize the </w:t>
       </w:r>
       <w:bookmarkEnd w:id="15"/>
+      <w:r>
+        <w:rPr>
+          <w:rStyle w:val="30"/>
+          <w:rFonts w:asciiTheme="majorHAnsi" w:hAnsiTheme="majorHAnsi"/>
+          <w:sz w:val="21"/>
+          <w:szCs w:val="21"/>
+        </w:rPr>
+        <w:t>distribution.</w:t>
+      </w:r>
+    </w:p>
+    <w:p>
+      <w:pPr>
+        <w:pStyle w:val="a8"/>
+        <w:shd w:val="clear" w:color="auto" w:fill="FFFFFF"/>
+        <w:spacing w:line="360" w:lineRule="auto"/>
+        <w:jc w:val="both"/>
+        <w:rPr>
+          <w:rFonts w:asciiTheme="minorHAnsi" w:eastAsiaTheme="minorEastAsia" w:hAnsiTheme="minorHAnsi" w:cstheme="minorBidi"/>
+          <w:b/>
+          <w:bCs/>
+          <w:kern w:val="2"/>
+          <w:szCs w:val="22"/>
+        </w:rPr>
+      </w:pPr>
+      <w:r>
+        <w:rPr>
+          <w:rFonts w:asciiTheme="minorHAnsi" w:eastAsiaTheme="minorEastAsia" w:hAnsiTheme="minorHAnsi" w:cstheme="minorBidi"/>
+          <w:kern w:val="2"/>
+          <w:sz w:val="21"/>
+          <w:szCs w:val="22"/>
+        </w:rPr>
+        <w:t>This part will show the gamma distribution for each month</w:t>
+      </w:r>
+      <w:r>
+        <w:rPr>
+          <w:rFonts w:asciiTheme="minorHAnsi" w:eastAsiaTheme="minorEastAsia" w:hAnsiTheme="minorHAnsi" w:cstheme="minorBidi"/>
+          <w:kern w:val="2"/>
+          <w:sz w:val="21"/>
+          <w:szCs w:val="22"/>
+        </w:rPr>
+        <w:t>.</w:t>
+      </w:r>
     </w:p>
     <w:p>
       <w:r>
@@ -5635,10 +5812,10 @@
           <w:noProof/>
         </w:rPr>
         <w:drawing>
-          <wp:inline distT="0" distB="0" distL="0" distR="0" wp14:anchorId="7CFDDE0D" wp14:editId="323C999A">
-            <wp:extent cx="4983480" cy="4130040"/>
-            <wp:effectExtent l="0" t="0" r="7620" b="3810"/>
-            <wp:docPr id="22" name="图片 22" descr="Gamma distribution for Jan and Feb"/>
+          <wp:inline distT="0" distB="0" distL="0" distR="0" wp14:anchorId="706EB75C" wp14:editId="21ABCDF1">
+            <wp:extent cx="2619158" cy="1746000"/>
+            <wp:effectExtent l="0" t="0" r="0" b="6985"/>
+            <wp:docPr id="1993972445" name="图片 4" descr="Gamma Distribution Fitting of Janurary"/>
             <wp:cNvGraphicFramePr>
               <a:graphicFrameLocks xmlns:a="http://schemas.openxmlformats.org/drawingml/2006/main" noChangeAspect="1"/>
             </wp:cNvGraphicFramePr>
@@ -5646,26 +5823,28 @@
               <a:graphicData uri="http://schemas.openxmlformats.org/drawingml/2006/picture">
                 <pic:pic xmlns:pic="http://schemas.openxmlformats.org/drawingml/2006/picture">
                   <pic:nvPicPr>
-                    <pic:cNvPr id="0" name="Picture 7" descr="Gamma distribution for Jan and Feb"/>
+                    <pic:cNvPr id="0" name="Picture 10" descr="Gamma Distribution Fitting of Janurary"/>
                     <pic:cNvPicPr>
                       <a:picLocks noChangeAspect="1" noChangeArrowheads="1"/>
                     </pic:cNvPicPr>
                   </pic:nvPicPr>
-                  <pic:blipFill rotWithShape="1">
-                    <a:blip r:embed="rId26">
+                  <pic:blipFill>
+                    <a:blip r:embed="rId28">
                       <a:extLst>
                         <a:ext uri="{28A0092B-C50C-407E-A947-70E740481C1C}">
                           <a14:useLocalDpi xmlns:a14="http://schemas.microsoft.com/office/drawing/2010/main" val="0"/>
                         </a:ext>
                       </a:extLst>
                     </a:blip>
-                    <a:srcRect l="759" b="1403"/>
-                    <a:stretch/>
+                    <a:srcRect/>
+                    <a:stretch>
+                      <a:fillRect/>
+                    </a:stretch>
                   </pic:blipFill>
                   <pic:spPr bwMode="auto">
                     <a:xfrm>
                       <a:off x="0" y="0"/>
-                      <a:ext cx="4977455" cy="4125047"/>
+                      <a:ext cx="2619158" cy="1746000"/>
                     </a:xfrm>
                     <a:prstGeom prst="rect">
                       <a:avLst/>
@@ -5674,11 +5853,114 @@
                     <a:ln>
                       <a:noFill/>
                     </a:ln>
-                    <a:extLst>
-                      <a:ext uri="{53640926-AAD7-44D8-BBD7-CCE9431645EC}">
-                        <a14:shadowObscured xmlns:a14="http://schemas.microsoft.com/office/drawing/2010/main"/>
-                      </a:ext>
-                    </a:extLst>
+                  </pic:spPr>
+                </pic:pic>
+              </a:graphicData>
+            </a:graphic>
+          </wp:inline>
+        </w:drawing>
+      </w:r>
+      <w:r>
+        <w:rPr>
+          <w:noProof/>
+        </w:rPr>
+        <w:drawing>
+          <wp:inline distT="0" distB="0" distL="0" distR="0" wp14:anchorId="2C534D96" wp14:editId="56D521C2">
+            <wp:extent cx="2619158" cy="1746000"/>
+            <wp:effectExtent l="0" t="0" r="0" b="6985"/>
+            <wp:docPr id="803432094" name="图片 5" descr="Gamma Distribution Fitting of February"/>
+            <wp:cNvGraphicFramePr>
+              <a:graphicFrameLocks xmlns:a="http://schemas.openxmlformats.org/drawingml/2006/main" noChangeAspect="1"/>
+            </wp:cNvGraphicFramePr>
+            <a:graphic xmlns:a="http://schemas.openxmlformats.org/drawingml/2006/main">
+              <a:graphicData uri="http://schemas.openxmlformats.org/drawingml/2006/picture">
+                <pic:pic xmlns:pic="http://schemas.openxmlformats.org/drawingml/2006/picture">
+                  <pic:nvPicPr>
+                    <pic:cNvPr id="0" name="Picture 12" descr="Gamma Distribution Fitting of February"/>
+                    <pic:cNvPicPr>
+                      <a:picLocks noChangeAspect="1" noChangeArrowheads="1"/>
+                    </pic:cNvPicPr>
+                  </pic:nvPicPr>
+                  <pic:blipFill>
+                    <a:blip r:embed="rId29">
+                      <a:extLst>
+                        <a:ext uri="{28A0092B-C50C-407E-A947-70E740481C1C}">
+                          <a14:useLocalDpi xmlns:a14="http://schemas.microsoft.com/office/drawing/2010/main" val="0"/>
+                        </a:ext>
+                      </a:extLst>
+                    </a:blip>
+                    <a:srcRect/>
+                    <a:stretch>
+                      <a:fillRect/>
+                    </a:stretch>
+                  </pic:blipFill>
+                  <pic:spPr bwMode="auto">
+                    <a:xfrm>
+                      <a:off x="0" y="0"/>
+                      <a:ext cx="2619158" cy="1746000"/>
+                    </a:xfrm>
+                    <a:prstGeom prst="rect">
+                      <a:avLst/>
+                    </a:prstGeom>
+                    <a:noFill/>
+                    <a:ln>
+                      <a:noFill/>
+                    </a:ln>
+                  </pic:spPr>
+                </pic:pic>
+              </a:graphicData>
+            </a:graphic>
+          </wp:inline>
+        </w:drawing>
+      </w:r>
+    </w:p>
+    <w:p>
+      <w:r>
+        <w:rPr>
+          <w:noProof/>
+        </w:rPr>
+        <w:drawing>
+          <wp:inline distT="0" distB="0" distL="0" distR="0" wp14:anchorId="61B78B0F" wp14:editId="58997844">
+            <wp:extent cx="2619158" cy="1746000"/>
+            <wp:effectExtent l="0" t="0" r="0" b="6985"/>
+            <wp:docPr id="1967528145" name="图片 6" descr="Gamma Distribution Fitting of December"/>
+            <wp:cNvGraphicFramePr>
+              <a:graphicFrameLocks xmlns:a="http://schemas.openxmlformats.org/drawingml/2006/main" noChangeAspect="1"/>
+            </wp:cNvGraphicFramePr>
+            <a:graphic xmlns:a="http://schemas.openxmlformats.org/drawingml/2006/main">
+              <a:graphicData uri="http://schemas.openxmlformats.org/drawingml/2006/picture">
+                <pic:pic xmlns:pic="http://schemas.openxmlformats.org/drawingml/2006/picture">
+                  <pic:nvPicPr>
+                    <pic:cNvPr id="0" name="Picture 14" descr="Gamma Distribution Fitting of December"/>
+                    <pic:cNvPicPr>
+                      <a:picLocks noChangeAspect="1" noChangeArrowheads="1"/>
+                    </pic:cNvPicPr>
+                  </pic:nvPicPr>
+                  <pic:blipFill>
+                    <a:blip r:embed="rId30">
+                      <a:extLst>
+                        <a:ext uri="{28A0092B-C50C-407E-A947-70E740481C1C}">
+                          <a14:useLocalDpi xmlns:a14="http://schemas.microsoft.com/office/drawing/2010/main" val="0"/>
+                        </a:ext>
+                      </a:extLst>
+                    </a:blip>
+                    <a:srcRect/>
+                    <a:stretch>
+                      <a:fillRect/>
+                    </a:stretch>
+                  </pic:blipFill>
+                  <pic:spPr bwMode="auto">
+                    <a:xfrm>
+                      <a:off x="0" y="0"/>
+                      <a:ext cx="2619158" cy="1746000"/>
+                    </a:xfrm>
+                    <a:prstGeom prst="rect">
+                      <a:avLst/>
+                    </a:prstGeom>
+                    <a:noFill/>
+                    <a:ln>
+                      <a:noFill/>
+                    </a:ln>
                   </pic:spPr>
                 </pic:pic>
               </a:graphicData>
@@ -5722,9 +6004,16 @@
           <w:sz w:val="24"/>
           <w:szCs w:val="24"/>
         </w:rPr>
-        <w:t> correlation</w:t>
+        <w:t> </w:t>
       </w:r>
       <w:bookmarkEnd w:id="16"/>
+      <w:r>
+        <w:rPr>
+          <w:sz w:val="24"/>
+          <w:szCs w:val="24"/>
+        </w:rPr>
+        <w:t>correlation.</w:t>
+      </w:r>
     </w:p>
     <w:p>
       <w:r>
@@ -5757,7 +6046,7 @@
                     </pic:cNvPicPr>
                   </pic:nvPicPr>
                   <pic:blipFill>
-                    <a:blip r:embed="rId27">
+                    <a:blip r:embed="rId31">
                       <a:extLst>
                         <a:ext uri="{28A0092B-C50C-407E-A947-70E740481C1C}">
                           <a14:useLocalDpi xmlns:a14="http://schemas.microsoft.com/office/drawing/2010/main" val="0"/>
@@ -5810,7 +6099,7 @@
                     </pic:cNvPicPr>
                   </pic:nvPicPr>
                   <pic:blipFill>
-                    <a:blip r:embed="rId28">
+                    <a:blip r:embed="rId32">
                       <a:extLst>
                         <a:ext uri="{28A0092B-C50C-407E-A947-70E740481C1C}">
                           <a14:useLocalDpi xmlns:a14="http://schemas.microsoft.com/office/drawing/2010/main" val="0"/>
@@ -5847,16 +6136,10 @@
         <w:rPr>
           <w:rFonts w:hint="eastAsia"/>
         </w:rPr>
-        <w:t xml:space="preserve">According to the correlation matrix, the data of Jan with July have the highest correlation, the dataset of February and </w:t>
-      </w:r>
-      <w:r>
-        <w:t>August</w:t>
-      </w:r>
-      <w:r>
-        <w:rPr>
-          <w:rFonts w:hint="eastAsia"/>
-        </w:rPr>
-        <w:t xml:space="preserve"> have no correlation.</w:t>
+        <w:t xml:space="preserve">According to the correlation matrix, the data of Jan with July have the highest correlation, </w:t>
+      </w:r>
+      <w:r>
+        <w:t>even the highest correlation is very week, so we regard there is no correlation among the datasets.</w:t>
       </w:r>
     </w:p>
     <w:p>
@@ -5901,11 +6184,25 @@
       </w:r>
       <w:r>
         <w:rPr>
+          <w:sz w:val="24"/>
+          <w:szCs w:val="24"/>
+        </w:rPr>
+        <w:t xml:space="preserve"> </w:t>
+      </w:r>
+      <w:r>
+        <w:rPr>
+          <w:sz w:val="24"/>
+          <w:szCs w:val="24"/>
+        </w:rPr>
+        <w:t>empirical </w:t>
+      </w:r>
+      <w:r>
+        <w:rPr>
           <w:rFonts w:hint="eastAsia"/>
           <w:sz w:val="24"/>
           <w:szCs w:val="24"/>
         </w:rPr>
-        <w:t xml:space="preserve"> CDFs</w:t>
+        <w:t>CDFs</w:t>
       </w:r>
       <w:bookmarkEnd w:id="17"/>
       <w:r>
@@ -5928,50 +6225,127 @@
           <w:sz w:val="24"/>
           <w:szCs w:val="24"/>
         </w:rPr>
-        <w:t xml:space="preserve"> January, February, and December</w:t>
-      </w:r>
-    </w:p>
-    <w:p>
-      <w:r>
-        <w:rPr>
-          <w:rFonts w:hint="eastAsia"/>
-        </w:rPr>
-        <w:t>There</w:t>
-      </w:r>
-      <w:r>
-        <w:t xml:space="preserve"> are </w:t>
-      </w:r>
-      <w:r>
-        <w:t>four</w:t>
-      </w:r>
-      <w:r>
-        <w:t xml:space="preserve"> steps for this question, the first step is to generate uniform dataset as the probability to</w:t>
-      </w:r>
-      <w:r>
-        <w:t xml:space="preserve"> generate new data from original data. The data like the picture below.</w:t>
-      </w:r>
-      <w:r>
-        <w:t xml:space="preserve"> The second step is to get the minimum and maximum value. The third step is to generate the distribution and then to calculate cumulative distribution. The final step is to visualize the cumulative distribution for each month.</w:t>
-      </w:r>
-    </w:p>
-    <w:p>
+        <w:t xml:space="preserve"> January, February, December</w:t>
+      </w:r>
+      <w:r>
+        <w:rPr>
+          <w:sz w:val="24"/>
+          <w:szCs w:val="24"/>
+        </w:rPr>
+        <w:t xml:space="preserve"> and total.</w:t>
+      </w:r>
+    </w:p>
+    <w:p>
+      <w:pPr>
+        <w:pStyle w:val="a8"/>
+        <w:shd w:val="clear" w:color="auto" w:fill="FFFFFF"/>
+        <w:jc w:val="both"/>
+        <w:rPr>
+          <w:rFonts w:asciiTheme="minorHAnsi" w:eastAsiaTheme="minorEastAsia" w:hAnsiTheme="minorHAnsi" w:cstheme="minorBidi"/>
+          <w:kern w:val="2"/>
+          <w:sz w:val="21"/>
+          <w:szCs w:val="22"/>
+        </w:rPr>
+      </w:pPr>
+      <w:r>
+        <w:rPr>
+          <w:rFonts w:asciiTheme="minorHAnsi" w:eastAsiaTheme="minorEastAsia" w:hAnsiTheme="minorHAnsi" w:cstheme="minorBidi"/>
+          <w:kern w:val="2"/>
+          <w:sz w:val="21"/>
+          <w:szCs w:val="22"/>
+        </w:rPr>
+        <w:t xml:space="preserve">The first step is to get the total data then to test gamma distribution for it. </w:t>
+      </w:r>
+      <w:r>
+        <w:rPr>
+          <w:rFonts w:asciiTheme="minorHAnsi" w:eastAsiaTheme="minorEastAsia" w:hAnsiTheme="minorHAnsi" w:cstheme="minorBidi"/>
+          <w:kern w:val="2"/>
+          <w:sz w:val="21"/>
+          <w:szCs w:val="22"/>
+        </w:rPr>
+        <w:t>The second step is to generate synthetic data for the datasets that follow gamma distribution</w:t>
+      </w:r>
+      <w:r>
+        <w:rPr>
+          <w:rFonts w:asciiTheme="minorHAnsi" w:eastAsiaTheme="minorEastAsia" w:hAnsiTheme="minorHAnsi" w:cstheme="minorBidi" w:hint="eastAsia"/>
+          <w:kern w:val="2"/>
+          <w:sz w:val="21"/>
+          <w:szCs w:val="22"/>
+        </w:rPr>
+        <w:t>,</w:t>
+      </w:r>
+      <w:r>
+        <w:rPr>
+          <w:rFonts w:asciiTheme="minorHAnsi" w:eastAsiaTheme="minorEastAsia" w:hAnsiTheme="minorHAnsi" w:cstheme="minorBidi"/>
+          <w:kern w:val="2"/>
+          <w:sz w:val="21"/>
+          <w:szCs w:val="22"/>
+        </w:rPr>
+        <w:t xml:space="preserve"> then to do </w:t>
+      </w:r>
+      <w:r>
+        <w:rPr>
+          <w:rFonts w:asciiTheme="minorHAnsi" w:eastAsiaTheme="minorEastAsia" w:hAnsiTheme="minorHAnsi" w:cstheme="minorBidi"/>
+          <w:kern w:val="2"/>
+          <w:sz w:val="21"/>
+          <w:szCs w:val="22"/>
+        </w:rPr>
+        <w:t xml:space="preserve">empirical CDFs for </w:t>
+      </w:r>
+      <w:r>
+        <w:rPr>
+          <w:rFonts w:asciiTheme="minorHAnsi" w:eastAsiaTheme="minorEastAsia" w:hAnsiTheme="minorHAnsi" w:cstheme="minorBidi"/>
+          <w:kern w:val="2"/>
+          <w:sz w:val="21"/>
+          <w:szCs w:val="22"/>
+        </w:rPr>
+        <w:t>them</w:t>
+      </w:r>
+      <w:r>
+        <w:rPr>
+          <w:rFonts w:asciiTheme="minorHAnsi" w:eastAsiaTheme="minorEastAsia" w:hAnsiTheme="minorHAnsi" w:cstheme="minorBidi"/>
+          <w:kern w:val="2"/>
+          <w:sz w:val="21"/>
+          <w:szCs w:val="22"/>
+        </w:rPr>
+        <w:t xml:space="preserve">. </w:t>
+      </w:r>
+    </w:p>
+    <w:p>
+      <w:pPr>
+        <w:pStyle w:val="a8"/>
+        <w:shd w:val="clear" w:color="auto" w:fill="FFFFFF"/>
+        <w:jc w:val="both"/>
+        <w:rPr>
+          <w:rFonts w:asciiTheme="minorHAnsi" w:eastAsiaTheme="minorEastAsia" w:hAnsiTheme="minorHAnsi" w:cstheme="minorBidi"/>
+          <w:kern w:val="2"/>
+          <w:sz w:val="21"/>
+          <w:szCs w:val="22"/>
+        </w:rPr>
+      </w:pPr>
+      <w:r>
+        <w:rPr>
+          <w:rFonts w:asciiTheme="minorHAnsi" w:eastAsiaTheme="minorEastAsia" w:hAnsiTheme="minorHAnsi" w:cstheme="minorBidi"/>
+          <w:kern w:val="2"/>
+          <w:sz w:val="21"/>
+          <w:szCs w:val="22"/>
+        </w:rPr>
+        <w:t>Make sum of January, February, and December to form the total data, then to do gamma test like the picture below.</w:t>
+      </w:r>
+    </w:p>
+    <w:p>
+      <w:pPr>
+        <w:jc w:val="center"/>
+      </w:pPr>
       <w:r>
         <w:rPr>
           <w:noProof/>
         </w:rPr>
         <w:drawing>
-          <wp:anchor distT="0" distB="0" distL="114300" distR="114300" simplePos="0" relativeHeight="251640832" behindDoc="0" locked="0" layoutInCell="1" allowOverlap="1" wp14:anchorId="6D3ED5DF" wp14:editId="08059A2F">
-            <wp:simplePos x="0" y="0"/>
-            <wp:positionH relativeFrom="column">
-              <wp:posOffset>2974340</wp:posOffset>
-            </wp:positionH>
-            <wp:positionV relativeFrom="paragraph">
-              <wp:posOffset>172948</wp:posOffset>
-            </wp:positionV>
-            <wp:extent cx="2304000" cy="2260800"/>
-            <wp:effectExtent l="0" t="0" r="1270" b="6350"/>
-            <wp:wrapSquare wrapText="bothSides"/>
-            <wp:docPr id="892094072" name="图片 1" descr="Alt text"/>
+          <wp:inline distT="0" distB="0" distL="0" distR="0" wp14:anchorId="27831940" wp14:editId="75EEB35F">
+            <wp:extent cx="3780228" cy="2520000"/>
+            <wp:effectExtent l="0" t="0" r="0" b="0"/>
+            <wp:docPr id="167587257" name="图片 7" descr="Alt text"/>
             <wp:cNvGraphicFramePr>
               <a:graphicFrameLocks xmlns:a="http://schemas.openxmlformats.org/drawingml/2006/main" noChangeAspect="1"/>
             </wp:cNvGraphicFramePr>
@@ -5979,13 +6353,13 @@
               <a:graphicData uri="http://schemas.openxmlformats.org/drawingml/2006/picture">
                 <pic:pic xmlns:pic="http://schemas.openxmlformats.org/drawingml/2006/picture">
                   <pic:nvPicPr>
-                    <pic:cNvPr id="0" name="Picture 1" descr="Alt text"/>
+                    <pic:cNvPr id="0" name="Picture 16" descr="Alt text"/>
                     <pic:cNvPicPr>
                       <a:picLocks noChangeAspect="1" noChangeArrowheads="1"/>
                     </pic:cNvPicPr>
                   </pic:nvPicPr>
                   <pic:blipFill>
-                    <a:blip r:embed="rId29">
+                    <a:blip r:embed="rId33">
                       <a:extLst>
                         <a:ext uri="{28A0092B-C50C-407E-A947-70E740481C1C}">
                           <a14:useLocalDpi xmlns:a14="http://schemas.microsoft.com/office/drawing/2010/main" val="0"/>
@@ -6000,7 +6374,7 @@
                   <pic:spPr bwMode="auto">
                     <a:xfrm>
                       <a:off x="0" y="0"/>
-                      <a:ext cx="2304000" cy="2260800"/>
+                      <a:ext cx="3780228" cy="2520000"/>
                     </a:xfrm>
                     <a:prstGeom prst="rect">
                       <a:avLst/>
@@ -6013,51 +6387,38 @@
                 </pic:pic>
               </a:graphicData>
             </a:graphic>
-            <wp14:sizeRelH relativeFrom="margin">
-              <wp14:pctWidth>0</wp14:pctWidth>
-            </wp14:sizeRelH>
-            <wp14:sizeRelV relativeFrom="margin">
-              <wp14:pctHeight>0</wp14:pctHeight>
-            </wp14:sizeRelV>
-          </wp:anchor>
+          </wp:inline>
         </w:drawing>
       </w:r>
     </w:p>
     <w:p>
       <w:r>
-        <w:t xml:space="preserve">1000 years of synthetic December, January, February like the picture </w:t>
-      </w:r>
-      <w:r>
-        <w:t>on the right.</w:t>
+        <w:t>According to this graph</w:t>
+      </w:r>
+      <w:r>
+        <w:t xml:space="preserve"> above</w:t>
+      </w:r>
+      <w:r>
+        <w:t>, it can not to reject the total data follow gamma distribution. So, next step is to do empirical CDFs for the four datasets</w:t>
+      </w:r>
+      <w:r>
+        <w:t>, details like the pictures below</w:t>
+      </w:r>
+      <w:r>
+        <w:t>.</w:t>
       </w:r>
     </w:p>
     <w:p/>
-    <w:p/>
-    <w:p/>
-    <w:p/>
-    <w:p/>
-    <w:p/>
-    <w:p/>
-    <w:p/>
-    <w:p/>
     <w:p>
       <w:r>
         <w:rPr>
           <w:noProof/>
         </w:rPr>
         <w:drawing>
-          <wp:anchor distT="0" distB="0" distL="114300" distR="114300" simplePos="0" relativeHeight="251654144" behindDoc="0" locked="0" layoutInCell="1" allowOverlap="1" wp14:anchorId="122638BD" wp14:editId="3054BACD">
-            <wp:simplePos x="0" y="0"/>
-            <wp:positionH relativeFrom="column">
-              <wp:posOffset>2946185</wp:posOffset>
-            </wp:positionH>
-            <wp:positionV relativeFrom="paragraph">
-              <wp:posOffset>178698</wp:posOffset>
-            </wp:positionV>
-            <wp:extent cx="2357120" cy="948690"/>
-            <wp:effectExtent l="0" t="0" r="5080" b="3810"/>
-            <wp:wrapSquare wrapText="bothSides"/>
-            <wp:docPr id="940932724" name="图片 2" descr="Alt text"/>
+          <wp:inline distT="0" distB="0" distL="0" distR="0" wp14:anchorId="2580F417" wp14:editId="42C08826">
+            <wp:extent cx="2619158" cy="1746000"/>
+            <wp:effectExtent l="0" t="0" r="0" b="6985"/>
+            <wp:docPr id="1031631557" name="图片 8" descr="Alt text"/>
             <wp:cNvGraphicFramePr>
               <a:graphicFrameLocks xmlns:a="http://schemas.openxmlformats.org/drawingml/2006/main" noChangeAspect="1"/>
             </wp:cNvGraphicFramePr>
@@ -6065,13 +6426,13 @@
               <a:graphicData uri="http://schemas.openxmlformats.org/drawingml/2006/picture">
                 <pic:pic xmlns:pic="http://schemas.openxmlformats.org/drawingml/2006/picture">
                   <pic:nvPicPr>
-                    <pic:cNvPr id="0" name="Picture 3" descr="Alt text"/>
+                    <pic:cNvPr id="0" name="Picture 18" descr="Alt text"/>
                     <pic:cNvPicPr>
                       <a:picLocks noChangeAspect="1" noChangeArrowheads="1"/>
                     </pic:cNvPicPr>
                   </pic:nvPicPr>
                   <pic:blipFill>
-                    <a:blip r:embed="rId30">
+                    <a:blip r:embed="rId34">
                       <a:extLst>
                         <a:ext uri="{28A0092B-C50C-407E-A947-70E740481C1C}">
                           <a14:useLocalDpi xmlns:a14="http://schemas.microsoft.com/office/drawing/2010/main" val="0"/>
@@ -6086,178 +6447,7 @@
                   <pic:spPr bwMode="auto">
                     <a:xfrm>
                       <a:off x="0" y="0"/>
-                      <a:ext cx="2357120" cy="948690"/>
-                    </a:xfrm>
-                    <a:prstGeom prst="rect">
-                      <a:avLst/>
-                    </a:prstGeom>
-                    <a:noFill/>
-                    <a:ln>
-                      <a:noFill/>
-                    </a:ln>
-                  </pic:spPr>
-                </pic:pic>
-              </a:graphicData>
-            </a:graphic>
-            <wp14:sizeRelH relativeFrom="margin">
-              <wp14:pctWidth>0</wp14:pctWidth>
-            </wp14:sizeRelH>
-            <wp14:sizeRelV relativeFrom="margin">
-              <wp14:pctHeight>0</wp14:pctHeight>
-            </wp14:sizeRelV>
-          </wp:anchor>
-        </w:drawing>
-      </w:r>
-    </w:p>
-    <w:p>
-      <w:r>
-        <w:t xml:space="preserve">The minimum and maximum values for two types of datasets for </w:t>
-      </w:r>
-      <w:r>
-        <w:t>December, January, and February.</w:t>
-      </w:r>
-    </w:p>
-    <w:p/>
-    <w:p/>
-    <w:p/>
-    <w:p/>
-    <w:p/>
-    <w:p>
-      <w:r>
-        <w:rPr>
-          <w:noProof/>
-        </w:rPr>
-        <w:drawing>
-          <wp:anchor distT="0" distB="0" distL="114300" distR="114300" simplePos="0" relativeHeight="251660288" behindDoc="0" locked="0" layoutInCell="1" allowOverlap="1" wp14:anchorId="0A4D4505" wp14:editId="6911646A">
-            <wp:simplePos x="0" y="0"/>
-            <wp:positionH relativeFrom="column">
-              <wp:posOffset>3810</wp:posOffset>
-            </wp:positionH>
-            <wp:positionV relativeFrom="paragraph">
-              <wp:posOffset>284313</wp:posOffset>
-            </wp:positionV>
-            <wp:extent cx="5273675" cy="2944495"/>
-            <wp:effectExtent l="0" t="0" r="3175" b="8255"/>
-            <wp:wrapSquare wrapText="bothSides"/>
-            <wp:docPr id="1407795558" name="图片 3" descr="Alt text"/>
-            <wp:cNvGraphicFramePr>
-              <a:graphicFrameLocks xmlns:a="http://schemas.openxmlformats.org/drawingml/2006/main" noChangeAspect="1"/>
-            </wp:cNvGraphicFramePr>
-            <a:graphic xmlns:a="http://schemas.openxmlformats.org/drawingml/2006/main">
-              <a:graphicData uri="http://schemas.openxmlformats.org/drawingml/2006/picture">
-                <pic:pic xmlns:pic="http://schemas.openxmlformats.org/drawingml/2006/picture">
-                  <pic:nvPicPr>
-                    <pic:cNvPr id="0" name="Picture 5" descr="Alt text"/>
-                    <pic:cNvPicPr>
-                      <a:picLocks noChangeAspect="1" noChangeArrowheads="1"/>
-                    </pic:cNvPicPr>
-                  </pic:nvPicPr>
-                  <pic:blipFill>
-                    <a:blip r:embed="rId31">
-                      <a:extLst>
-                        <a:ext uri="{28A0092B-C50C-407E-A947-70E740481C1C}">
-                          <a14:useLocalDpi xmlns:a14="http://schemas.microsoft.com/office/drawing/2010/main" val="0"/>
-                        </a:ext>
-                      </a:extLst>
-                    </a:blip>
-                    <a:srcRect/>
-                    <a:stretch>
-                      <a:fillRect/>
-                    </a:stretch>
-                  </pic:blipFill>
-                  <pic:spPr bwMode="auto">
-                    <a:xfrm>
-                      <a:off x="0" y="0"/>
-                      <a:ext cx="5273675" cy="2944495"/>
-                    </a:xfrm>
-                    <a:prstGeom prst="rect">
-                      <a:avLst/>
-                    </a:prstGeom>
-                    <a:noFill/>
-                    <a:ln>
-                      <a:noFill/>
-                    </a:ln>
-                  </pic:spPr>
-                </pic:pic>
-              </a:graphicData>
-            </a:graphic>
-            <wp14:sizeRelH relativeFrom="margin">
-              <wp14:pctWidth>0</wp14:pctWidth>
-            </wp14:sizeRelH>
-            <wp14:sizeRelV relativeFrom="margin">
-              <wp14:pctHeight>0</wp14:pctHeight>
-            </wp14:sizeRelV>
-          </wp:anchor>
-        </w:drawing>
-      </w:r>
-      <w:r>
-        <w:t>The cumulative distribution like the picture below.</w:t>
-      </w:r>
-    </w:p>
-    <w:p>
-      <w:pPr>
-        <w:widowControl/>
-        <w:jc w:val="left"/>
-      </w:pPr>
-      <w:r>
-        <w:br w:type="page"/>
-      </w:r>
-    </w:p>
-    <w:p>
-      <w:r>
-        <w:lastRenderedPageBreak/>
-        <w:t xml:space="preserve">The visualization </w:t>
-      </w:r>
-      <w:r>
-        <w:t xml:space="preserve">of </w:t>
-      </w:r>
-      <w:r>
-        <w:t xml:space="preserve">cumulative distribution </w:t>
-      </w:r>
-      <w:r>
-        <w:t>like the pictures below.</w:t>
-      </w:r>
-    </w:p>
-    <w:p/>
-    <w:p>
-      <w:r>
-        <w:rPr>
-          <w:noProof/>
-        </w:rPr>
-        <w:drawing>
-          <wp:inline distT="0" distB="0" distL="0" distR="0" wp14:anchorId="462A65A9" wp14:editId="12B79487">
-            <wp:extent cx="2628186" cy="1584000"/>
-            <wp:effectExtent l="0" t="0" r="1270" b="0"/>
-            <wp:docPr id="1390659357" name="图片 4" descr="Alt text"/>
-            <wp:cNvGraphicFramePr>
-              <a:graphicFrameLocks xmlns:a="http://schemas.openxmlformats.org/drawingml/2006/main" noChangeAspect="1"/>
-            </wp:cNvGraphicFramePr>
-            <a:graphic xmlns:a="http://schemas.openxmlformats.org/drawingml/2006/main">
-              <a:graphicData uri="http://schemas.openxmlformats.org/drawingml/2006/picture">
-                <pic:pic xmlns:pic="http://schemas.openxmlformats.org/drawingml/2006/picture">
-                  <pic:nvPicPr>
-                    <pic:cNvPr id="0" name="Picture 7" descr="Alt text"/>
-                    <pic:cNvPicPr>
-                      <a:picLocks noChangeAspect="1" noChangeArrowheads="1"/>
-                    </pic:cNvPicPr>
-                  </pic:nvPicPr>
-                  <pic:blipFill>
-                    <a:blip r:embed="rId32" cstate="print">
-                      <a:extLst>
-                        <a:ext uri="{28A0092B-C50C-407E-A947-70E740481C1C}">
-                          <a14:useLocalDpi xmlns:a14="http://schemas.microsoft.com/office/drawing/2010/main" val="0"/>
-                        </a:ext>
-                      </a:extLst>
-                    </a:blip>
-                    <a:srcRect/>
-                    <a:stretch>
-                      <a:fillRect/>
-                    </a:stretch>
-                  </pic:blipFill>
-                  <pic:spPr bwMode="auto">
-                    <a:xfrm>
-                      <a:off x="0" y="0"/>
-                      <a:ext cx="2628186" cy="1584000"/>
+                      <a:ext cx="2619158" cy="1746000"/>
                     </a:xfrm>
                     <a:prstGeom prst="rect">
                       <a:avLst/>
@@ -6278,10 +6468,10 @@
           <w:noProof/>
         </w:rPr>
         <w:drawing>
-          <wp:inline distT="0" distB="0" distL="0" distR="0" wp14:anchorId="2DC78270" wp14:editId="1AFDB93A">
-            <wp:extent cx="2623994" cy="1584000"/>
-            <wp:effectExtent l="0" t="0" r="5080" b="0"/>
-            <wp:docPr id="878978254" name="图片 5" descr="Alt text"/>
+          <wp:inline distT="0" distB="0" distL="0" distR="0" wp14:anchorId="04D71B26" wp14:editId="289D64B5">
+            <wp:extent cx="2619158" cy="1746000"/>
+            <wp:effectExtent l="0" t="0" r="0" b="6985"/>
+            <wp:docPr id="1359063015" name="图片 9" descr="Alt text"/>
             <wp:cNvGraphicFramePr>
               <a:graphicFrameLocks xmlns:a="http://schemas.openxmlformats.org/drawingml/2006/main" noChangeAspect="1"/>
             </wp:cNvGraphicFramePr>
@@ -6289,177 +6479,7 @@
               <a:graphicData uri="http://schemas.openxmlformats.org/drawingml/2006/picture">
                 <pic:pic xmlns:pic="http://schemas.openxmlformats.org/drawingml/2006/picture">
                   <pic:nvPicPr>
-                    <pic:cNvPr id="0" name="Picture 9" descr="Alt text"/>
-                    <pic:cNvPicPr>
-                      <a:picLocks noChangeAspect="1" noChangeArrowheads="1"/>
-                    </pic:cNvPicPr>
-                  </pic:nvPicPr>
-                  <pic:blipFill>
-                    <a:blip r:embed="rId33" cstate="print">
-                      <a:extLst>
-                        <a:ext uri="{28A0092B-C50C-407E-A947-70E740481C1C}">
-                          <a14:useLocalDpi xmlns:a14="http://schemas.microsoft.com/office/drawing/2010/main" val="0"/>
-                        </a:ext>
-                      </a:extLst>
-                    </a:blip>
-                    <a:srcRect/>
-                    <a:stretch>
-                      <a:fillRect/>
-                    </a:stretch>
-                  </pic:blipFill>
-                  <pic:spPr bwMode="auto">
-                    <a:xfrm>
-                      <a:off x="0" y="0"/>
-                      <a:ext cx="2623994" cy="1584000"/>
-                    </a:xfrm>
-                    <a:prstGeom prst="rect">
-                      <a:avLst/>
-                    </a:prstGeom>
-                    <a:noFill/>
-                    <a:ln>
-                      <a:noFill/>
-                    </a:ln>
-                  </pic:spPr>
-                </pic:pic>
-              </a:graphicData>
-            </a:graphic>
-          </wp:inline>
-        </w:drawing>
-      </w:r>
-    </w:p>
-    <w:p>
-      <w:r>
-        <w:rPr>
-          <w:noProof/>
-        </w:rPr>
-        <w:drawing>
-          <wp:inline distT="0" distB="0" distL="0" distR="0" wp14:anchorId="03CA4DD0" wp14:editId="4260E9FF">
-            <wp:extent cx="2641909" cy="1584000"/>
-            <wp:effectExtent l="0" t="0" r="6350" b="0"/>
-            <wp:docPr id="877053800" name="图片 6" descr="Alt text"/>
-            <wp:cNvGraphicFramePr>
-              <a:graphicFrameLocks xmlns:a="http://schemas.openxmlformats.org/drawingml/2006/main" noChangeAspect="1"/>
-            </wp:cNvGraphicFramePr>
-            <a:graphic xmlns:a="http://schemas.openxmlformats.org/drawingml/2006/main">
-              <a:graphicData uri="http://schemas.openxmlformats.org/drawingml/2006/picture">
-                <pic:pic xmlns:pic="http://schemas.openxmlformats.org/drawingml/2006/picture">
-                  <pic:nvPicPr>
-                    <pic:cNvPr id="0" name="Picture 11" descr="Alt text"/>
-                    <pic:cNvPicPr>
-                      <a:picLocks noChangeAspect="1" noChangeArrowheads="1"/>
-                    </pic:cNvPicPr>
-                  </pic:nvPicPr>
-                  <pic:blipFill>
-                    <a:blip r:embed="rId34" cstate="print">
-                      <a:extLst>
-                        <a:ext uri="{28A0092B-C50C-407E-A947-70E740481C1C}">
-                          <a14:useLocalDpi xmlns:a14="http://schemas.microsoft.com/office/drawing/2010/main" val="0"/>
-                        </a:ext>
-                      </a:extLst>
-                    </a:blip>
-                    <a:srcRect/>
-                    <a:stretch>
-                      <a:fillRect/>
-                    </a:stretch>
-                  </pic:blipFill>
-                  <pic:spPr bwMode="auto">
-                    <a:xfrm>
-                      <a:off x="0" y="0"/>
-                      <a:ext cx="2641909" cy="1584000"/>
-                    </a:xfrm>
-                    <a:prstGeom prst="rect">
-                      <a:avLst/>
-                    </a:prstGeom>
-                    <a:noFill/>
-                    <a:ln>
-                      <a:noFill/>
-                    </a:ln>
-                  </pic:spPr>
-                </pic:pic>
-              </a:graphicData>
-            </a:graphic>
-          </wp:inline>
-        </w:drawing>
-      </w:r>
-    </w:p>
-    <w:p>
-      <w:pPr>
-        <w:pStyle w:val="2"/>
-        <w:numPr>
-          <w:ilvl w:val="1"/>
-          <w:numId w:val="5"/>
-        </w:numPr>
-        <w:spacing w:line="240" w:lineRule="auto"/>
-        <w:ind w:left="651" w:hangingChars="270" w:hanging="651"/>
-        <w:rPr>
-          <w:sz w:val="24"/>
-          <w:szCs w:val="24"/>
-        </w:rPr>
-      </w:pPr>
-      <w:bookmarkStart w:id="18" w:name="_Toc147606194"/>
-      <w:r>
-        <w:rPr>
-          <w:rFonts w:hint="eastAsia"/>
-          <w:sz w:val="24"/>
-          <w:szCs w:val="24"/>
-        </w:rPr>
-        <w:t>S</w:t>
-      </w:r>
-      <w:r>
-        <w:rPr>
-          <w:sz w:val="24"/>
-          <w:szCs w:val="24"/>
-        </w:rPr>
-        <w:t>ynthetic and</w:t>
-      </w:r>
-      <w:r>
-        <w:rPr>
-          <w:rFonts w:hint="eastAsia"/>
-          <w:sz w:val="24"/>
-          <w:szCs w:val="24"/>
-        </w:rPr>
-        <w:t xml:space="preserve"> CDFs</w:t>
-      </w:r>
-      <w:r>
-        <w:rPr>
-          <w:sz w:val="24"/>
-          <w:szCs w:val="24"/>
-        </w:rPr>
-        <w:t> for July, August.</w:t>
-      </w:r>
-      <w:bookmarkEnd w:id="18"/>
-    </w:p>
-    <w:p>
-      <w:r>
-        <w:t>The process for this question is the same with 2.4.</w:t>
-      </w:r>
-    </w:p>
-    <w:p>
-      <w:r>
-        <w:rPr>
-          <w:noProof/>
-        </w:rPr>
-        <w:drawing>
-          <wp:anchor distT="0" distB="0" distL="114300" distR="114300" simplePos="0" relativeHeight="251670528" behindDoc="0" locked="0" layoutInCell="1" allowOverlap="1" wp14:anchorId="1DC86241" wp14:editId="357EFDD9">
-            <wp:simplePos x="0" y="0"/>
-            <wp:positionH relativeFrom="margin">
-              <wp:posOffset>3240082</wp:posOffset>
-            </wp:positionH>
-            <wp:positionV relativeFrom="margin">
-              <wp:posOffset>4323427</wp:posOffset>
-            </wp:positionV>
-            <wp:extent cx="1914525" cy="3231515"/>
-            <wp:effectExtent l="0" t="0" r="9525" b="6985"/>
-            <wp:wrapSquare wrapText="bothSides"/>
-            <wp:docPr id="1915596702" name="图片 7" descr="Alt text"/>
-            <wp:cNvGraphicFramePr>
-              <a:graphicFrameLocks xmlns:a="http://schemas.openxmlformats.org/drawingml/2006/main" noChangeAspect="1"/>
-            </wp:cNvGraphicFramePr>
-            <a:graphic xmlns:a="http://schemas.openxmlformats.org/drawingml/2006/main">
-              <a:graphicData uri="http://schemas.openxmlformats.org/drawingml/2006/picture">
-                <pic:pic xmlns:pic="http://schemas.openxmlformats.org/drawingml/2006/picture">
-                  <pic:nvPicPr>
-                    <pic:cNvPr id="0" name="Picture 13" descr="Alt text"/>
+                    <pic:cNvPr id="0" name="Picture 20" descr="Alt text"/>
                     <pic:cNvPicPr>
                       <a:picLocks noChangeAspect="1" noChangeArrowheads="1"/>
                     </pic:cNvPicPr>
@@ -6480,7 +6500,7 @@
                   <pic:spPr bwMode="auto">
                     <a:xfrm>
                       <a:off x="0" y="0"/>
-                      <a:ext cx="1914525" cy="3231515"/>
+                      <a:ext cx="2619158" cy="1746000"/>
                     </a:xfrm>
                     <a:prstGeom prst="rect">
                       <a:avLst/>
@@ -6493,146 +6513,21 @@
                 </pic:pic>
               </a:graphicData>
             </a:graphic>
-            <wp14:sizeRelH relativeFrom="margin">
-              <wp14:pctWidth>0</wp14:pctWidth>
-            </wp14:sizeRelH>
-            <wp14:sizeRelV relativeFrom="margin">
-              <wp14:pctHeight>0</wp14:pctHeight>
-            </wp14:sizeRelV>
-          </wp:anchor>
+          </wp:inline>
         </w:drawing>
       </w:r>
     </w:p>
-    <w:p>
-      <w:r>
-        <w:t>1000 years of synthetic </w:t>
-      </w:r>
-      <w:r>
-        <w:t>J</w:t>
-      </w:r>
-      <w:r>
-        <w:rPr>
-          <w:rFonts w:hint="eastAsia"/>
-        </w:rPr>
-        <w:t>uly</w:t>
-      </w:r>
-      <w:r>
-        <w:t>, August</w:t>
-      </w:r>
-      <w:r>
-        <w:t xml:space="preserve"> like the picture </w:t>
-      </w:r>
-      <w:r>
-        <w:t>on the right.</w:t>
-      </w:r>
-    </w:p>
     <w:p/>
     <w:p>
-      <w:pPr>
-        <w:widowControl/>
-        <w:jc w:val="left"/>
-      </w:pPr>
-    </w:p>
-    <w:p>
-      <w:pPr>
-        <w:widowControl/>
-        <w:jc w:val="left"/>
-      </w:pPr>
-    </w:p>
-    <w:p>
-      <w:pPr>
-        <w:widowControl/>
-        <w:jc w:val="left"/>
-      </w:pPr>
-    </w:p>
-    <w:p>
-      <w:pPr>
-        <w:widowControl/>
-        <w:jc w:val="left"/>
-      </w:pPr>
-    </w:p>
-    <w:p>
-      <w:pPr>
-        <w:widowControl/>
-        <w:jc w:val="left"/>
-      </w:pPr>
-    </w:p>
-    <w:p>
-      <w:pPr>
-        <w:widowControl/>
-        <w:jc w:val="left"/>
-      </w:pPr>
-    </w:p>
-    <w:p>
-      <w:pPr>
-        <w:widowControl/>
-        <w:jc w:val="left"/>
-      </w:pPr>
-    </w:p>
-    <w:p>
-      <w:pPr>
-        <w:widowControl/>
-        <w:jc w:val="left"/>
-      </w:pPr>
-    </w:p>
-    <w:p>
-      <w:pPr>
-        <w:widowControl/>
-        <w:jc w:val="left"/>
-      </w:pPr>
-    </w:p>
-    <w:p>
-      <w:pPr>
-        <w:widowControl/>
-        <w:jc w:val="left"/>
-      </w:pPr>
-    </w:p>
-    <w:p>
-      <w:pPr>
-        <w:widowControl/>
-        <w:jc w:val="left"/>
-      </w:pPr>
-    </w:p>
-    <w:p>
-      <w:pPr>
-        <w:widowControl/>
-        <w:jc w:val="left"/>
-      </w:pPr>
-    </w:p>
-    <w:p>
-      <w:pPr>
-        <w:widowControl/>
-        <w:jc w:val="left"/>
-      </w:pPr>
-    </w:p>
-    <w:p>
-      <w:pPr>
-        <w:widowControl/>
-        <w:jc w:val="left"/>
-      </w:pPr>
-      <w:r>
-        <w:t xml:space="preserve">The minimum and maximum values for two types of datasets for </w:t>
-      </w:r>
-      <w:r>
-        <w:t>December, January, and February.</w:t>
-      </w:r>
       <w:r>
         <w:rPr>
           <w:noProof/>
         </w:rPr>
         <w:drawing>
-          <wp:anchor distT="0" distB="0" distL="114300" distR="114300" simplePos="0" relativeHeight="251673600" behindDoc="0" locked="0" layoutInCell="1" allowOverlap="1" wp14:anchorId="4FB37021" wp14:editId="43AA7616">
-            <wp:simplePos x="0" y="0"/>
-            <wp:positionH relativeFrom="margin">
-              <wp:posOffset>3193810</wp:posOffset>
-            </wp:positionH>
-            <wp:positionV relativeFrom="margin">
-              <wp:posOffset>7685501</wp:posOffset>
-            </wp:positionV>
-            <wp:extent cx="1950720" cy="715645"/>
-            <wp:effectExtent l="0" t="0" r="0" b="8255"/>
-            <wp:wrapSquare wrapText="bothSides"/>
-            <wp:docPr id="1293298176" name="图片 8" descr="Alt text"/>
+          <wp:inline distT="0" distB="0" distL="0" distR="0" wp14:anchorId="5C19B7C2" wp14:editId="370A0D35">
+            <wp:extent cx="2619158" cy="1746000"/>
+            <wp:effectExtent l="0" t="0" r="0" b="6985"/>
+            <wp:docPr id="195171179" name="图片 10" descr="Alt text"/>
             <wp:cNvGraphicFramePr>
               <a:graphicFrameLocks xmlns:a="http://schemas.openxmlformats.org/drawingml/2006/main" noChangeAspect="1"/>
             </wp:cNvGraphicFramePr>
@@ -6640,7 +6535,7 @@
               <a:graphicData uri="http://schemas.openxmlformats.org/drawingml/2006/picture">
                 <pic:pic xmlns:pic="http://schemas.openxmlformats.org/drawingml/2006/picture">
                   <pic:nvPicPr>
-                    <pic:cNvPr id="0" name="Picture 15" descr="Alt text"/>
+                    <pic:cNvPr id="0" name="Picture 22" descr="Alt text"/>
                     <pic:cNvPicPr>
                       <a:picLocks noChangeAspect="1" noChangeArrowheads="1"/>
                     </pic:cNvPicPr>
@@ -6661,7 +6556,7 @@
                   <pic:spPr bwMode="auto">
                     <a:xfrm>
                       <a:off x="0" y="0"/>
-                      <a:ext cx="1950720" cy="715645"/>
+                      <a:ext cx="2619158" cy="1746000"/>
                     </a:xfrm>
                     <a:prstGeom prst="rect">
                       <a:avLst/>
@@ -6674,59 +6569,18 @@
                 </pic:pic>
               </a:graphicData>
             </a:graphic>
-            <wp14:sizeRelH relativeFrom="margin">
-              <wp14:pctWidth>0</wp14:pctWidth>
-            </wp14:sizeRelH>
-            <wp14:sizeRelV relativeFrom="margin">
-              <wp14:pctHeight>0</wp14:pctHeight>
-            </wp14:sizeRelV>
-          </wp:anchor>
+          </wp:inline>
         </w:drawing>
       </w:r>
-    </w:p>
-    <w:p>
-      <w:pPr>
-        <w:widowControl/>
-        <w:jc w:val="left"/>
-      </w:pPr>
-    </w:p>
-    <w:p>
-      <w:pPr>
-        <w:widowControl/>
-        <w:jc w:val="left"/>
-      </w:pPr>
-    </w:p>
-    <w:p>
-      <w:pPr>
-        <w:widowControl/>
-        <w:jc w:val="left"/>
-      </w:pPr>
-    </w:p>
-    <w:p>
-      <w:pPr>
-        <w:widowControl/>
-        <w:jc w:val="left"/>
-      </w:pPr>
-      <w:r>
-        <w:br w:type="page"/>
-      </w:r>
-    </w:p>
-    <w:p>
-      <w:r>
-        <w:lastRenderedPageBreak/>
-        <w:t>The cumulative distribution like the picture below.</w:t>
-      </w:r>
-    </w:p>
-    <w:p>
       <w:r>
         <w:rPr>
           <w:noProof/>
         </w:rPr>
         <w:drawing>
-          <wp:inline distT="0" distB="0" distL="0" distR="0" wp14:anchorId="21A0B1F3" wp14:editId="4FFED865">
-            <wp:extent cx="5274310" cy="3279140"/>
-            <wp:effectExtent l="0" t="0" r="2540" b="0"/>
-            <wp:docPr id="1367134804" name="图片 9" descr="Alt text"/>
+          <wp:inline distT="0" distB="0" distL="0" distR="0" wp14:anchorId="6CB18BF1" wp14:editId="2427AC98">
+            <wp:extent cx="2619158" cy="1746000"/>
+            <wp:effectExtent l="0" t="0" r="0" b="6985"/>
+            <wp:docPr id="1722112218" name="图片 11" descr="Alt text"/>
             <wp:cNvGraphicFramePr>
               <a:graphicFrameLocks xmlns:a="http://schemas.openxmlformats.org/drawingml/2006/main" noChangeAspect="1"/>
             </wp:cNvGraphicFramePr>
@@ -6734,7 +6588,7 @@
               <a:graphicData uri="http://schemas.openxmlformats.org/drawingml/2006/picture">
                 <pic:pic xmlns:pic="http://schemas.openxmlformats.org/drawingml/2006/picture">
                   <pic:nvPicPr>
-                    <pic:cNvPr id="0" name="Picture 17" descr="Alt text"/>
+                    <pic:cNvPr id="0" name="Picture 24" descr="Alt text"/>
                     <pic:cNvPicPr>
                       <a:picLocks noChangeAspect="1" noChangeArrowheads="1"/>
                     </pic:cNvPicPr>
@@ -6755,7 +6609,7 @@
                   <pic:spPr bwMode="auto">
                     <a:xfrm>
                       <a:off x="0" y="0"/>
-                      <a:ext cx="5274310" cy="3279140"/>
+                      <a:ext cx="2619158" cy="1746000"/>
                     </a:xfrm>
                     <a:prstGeom prst="rect">
                       <a:avLst/>
@@ -6772,29 +6626,138 @@
         </w:drawing>
       </w:r>
     </w:p>
+    <w:p>
+      <w:pPr>
+        <w:pStyle w:val="2"/>
+        <w:numPr>
+          <w:ilvl w:val="1"/>
+          <w:numId w:val="5"/>
+        </w:numPr>
+        <w:spacing w:line="240" w:lineRule="auto"/>
+        <w:ind w:left="651" w:hangingChars="270" w:hanging="651"/>
+        <w:rPr>
+          <w:sz w:val="24"/>
+          <w:szCs w:val="24"/>
+        </w:rPr>
+      </w:pPr>
+      <w:bookmarkStart w:id="18" w:name="_Toc147606194"/>
+      <w:r>
+        <w:rPr>
+          <w:rFonts w:hint="eastAsia"/>
+          <w:sz w:val="24"/>
+          <w:szCs w:val="24"/>
+        </w:rPr>
+        <w:lastRenderedPageBreak/>
+        <w:t>S</w:t>
+      </w:r>
+      <w:r>
+        <w:rPr>
+          <w:sz w:val="24"/>
+          <w:szCs w:val="24"/>
+        </w:rPr>
+        <w:t>ynthetic and</w:t>
+      </w:r>
+      <w:r>
+        <w:rPr>
+          <w:rFonts w:hint="eastAsia"/>
+          <w:sz w:val="24"/>
+          <w:szCs w:val="24"/>
+        </w:rPr>
+        <w:t xml:space="preserve"> CDFs</w:t>
+      </w:r>
+      <w:r>
+        <w:rPr>
+          <w:sz w:val="24"/>
+          <w:szCs w:val="24"/>
+        </w:rPr>
+        <w:t> for July, August.</w:t>
+      </w:r>
+      <w:bookmarkEnd w:id="18"/>
+    </w:p>
+    <w:p>
+      <w:pPr>
+        <w:pStyle w:val="a8"/>
+        <w:shd w:val="clear" w:color="auto" w:fill="FFFFFF"/>
+        <w:jc w:val="both"/>
+        <w:rPr>
+          <w:rFonts w:asciiTheme="minorHAnsi" w:eastAsiaTheme="minorEastAsia" w:hAnsiTheme="minorHAnsi" w:cstheme="minorBidi"/>
+          <w:kern w:val="2"/>
+          <w:sz w:val="21"/>
+          <w:szCs w:val="22"/>
+        </w:rPr>
+      </w:pPr>
+      <w:r>
+        <w:rPr>
+          <w:rFonts w:asciiTheme="minorHAnsi" w:eastAsiaTheme="minorEastAsia" w:hAnsiTheme="minorHAnsi" w:cstheme="minorBidi"/>
+          <w:kern w:val="2"/>
+          <w:sz w:val="21"/>
+          <w:szCs w:val="22"/>
+        </w:rPr>
+        <w:t>The process for this question is the same with 2.4.</w:t>
+      </w:r>
+      <w:r>
+        <w:rPr>
+          <w:rFonts w:asciiTheme="minorHAnsi" w:eastAsiaTheme="minorEastAsia" w:hAnsiTheme="minorHAnsi" w:cstheme="minorBidi"/>
+          <w:kern w:val="2"/>
+          <w:sz w:val="21"/>
+          <w:szCs w:val="22"/>
+        </w:rPr>
+        <w:t xml:space="preserve"> The difference is the datasets of July and August follow normal distribution. When generate Synthetic data using normal distribution.</w:t>
+      </w:r>
+    </w:p>
+    <w:p>
+      <w:pPr>
+        <w:pStyle w:val="a8"/>
+        <w:shd w:val="clear" w:color="auto" w:fill="FFFFFF"/>
+        <w:jc w:val="both"/>
+        <w:rPr>
+          <w:rFonts w:asciiTheme="minorHAnsi" w:eastAsiaTheme="minorEastAsia" w:hAnsiTheme="minorHAnsi" w:cstheme="minorBidi"/>
+          <w:kern w:val="2"/>
+          <w:sz w:val="21"/>
+          <w:szCs w:val="22"/>
+        </w:rPr>
+      </w:pPr>
+      <w:r>
+        <w:rPr>
+          <w:rFonts w:asciiTheme="minorHAnsi" w:eastAsiaTheme="minorEastAsia" w:hAnsiTheme="minorHAnsi" w:cstheme="minorBidi" w:hint="eastAsia"/>
+          <w:kern w:val="2"/>
+          <w:sz w:val="21"/>
+          <w:szCs w:val="22"/>
+        </w:rPr>
+        <w:t>Test</w:t>
+      </w:r>
+      <w:r>
+        <w:rPr>
+          <w:rFonts w:asciiTheme="minorHAnsi" w:eastAsiaTheme="minorEastAsia" w:hAnsiTheme="minorHAnsi" w:cstheme="minorBidi"/>
+          <w:kern w:val="2"/>
+          <w:sz w:val="21"/>
+          <w:szCs w:val="22"/>
+        </w:rPr>
+        <w:t xml:space="preserve"> the total value of July and August, then to test the normality for it, details like the picture below.</w:t>
+      </w:r>
+    </w:p>
     <w:p/>
     <w:p>
-      <w:r>
-        <w:t xml:space="preserve">The visualization of </w:t>
-      </w:r>
-      <w:r>
-        <w:t xml:space="preserve">cumulative distribution </w:t>
-      </w:r>
-      <w:r>
-        <w:t>like the pictures below.</w:t>
-      </w:r>
-    </w:p>
-    <w:p/>
-    <w:p>
+      <w:pPr>
+        <w:widowControl/>
+        <w:jc w:val="center"/>
+        <w:rPr>
+          <w:color w:val="2C3E50"/>
+          <w:sz w:val="28"/>
+          <w:szCs w:val="28"/>
+          <w:shd w:val="clear" w:color="auto" w:fill="FFFFFF"/>
+        </w:rPr>
+      </w:pPr>
+      <w:bookmarkStart w:id="19" w:name="_Toc147606195"/>
       <w:r>
         <w:rPr>
           <w:noProof/>
         </w:rPr>
         <w:drawing>
-          <wp:inline distT="0" distB="0" distL="0" distR="0" wp14:anchorId="0218B036" wp14:editId="379AA2B6">
-            <wp:extent cx="2633448" cy="1584000"/>
+          <wp:inline distT="0" distB="0" distL="0" distR="0" wp14:anchorId="637AAD86" wp14:editId="633749FF">
+            <wp:extent cx="3240195" cy="2160000"/>
             <wp:effectExtent l="0" t="0" r="0" b="0"/>
-            <wp:docPr id="1163220461" name="图片 10" descr="Alt text"/>
+            <wp:docPr id="1191537328" name="图片 12" descr="Alt text"/>
             <wp:cNvGraphicFramePr>
               <a:graphicFrameLocks xmlns:a="http://schemas.openxmlformats.org/drawingml/2006/main" noChangeAspect="1"/>
             </wp:cNvGraphicFramePr>
@@ -6802,13 +6765,13 @@
               <a:graphicData uri="http://schemas.openxmlformats.org/drawingml/2006/picture">
                 <pic:pic xmlns:pic="http://schemas.openxmlformats.org/drawingml/2006/picture">
                   <pic:nvPicPr>
-                    <pic:cNvPr id="0" name="Picture 19" descr="Alt text"/>
+                    <pic:cNvPr id="0" name="Picture 26" descr="Alt text"/>
                     <pic:cNvPicPr>
                       <a:picLocks noChangeAspect="1" noChangeArrowheads="1"/>
                     </pic:cNvPicPr>
                   </pic:nvPicPr>
                   <pic:blipFill>
-                    <a:blip r:embed="rId38" cstate="print">
+                    <a:blip r:embed="rId38">
                       <a:extLst>
                         <a:ext uri="{28A0092B-C50C-407E-A947-70E740481C1C}">
                           <a14:useLocalDpi xmlns:a14="http://schemas.microsoft.com/office/drawing/2010/main" val="0"/>
@@ -6823,7 +6786,7 @@
                   <pic:spPr bwMode="auto">
                     <a:xfrm>
                       <a:off x="0" y="0"/>
-                      <a:ext cx="2633448" cy="1584000"/>
+                      <a:ext cx="3240195" cy="2160000"/>
                     </a:xfrm>
                     <a:prstGeom prst="rect">
                       <a:avLst/>
@@ -6839,15 +6802,89 @@
           </wp:inline>
         </w:drawing>
       </w:r>
+    </w:p>
+    <w:p>
+      <w:pPr>
+        <w:pStyle w:val="a8"/>
+        <w:shd w:val="clear" w:color="auto" w:fill="FFFFFF"/>
+        <w:jc w:val="both"/>
+        <w:rPr>
+          <w:rFonts w:asciiTheme="minorHAnsi" w:eastAsiaTheme="minorEastAsia" w:hAnsiTheme="minorHAnsi" w:cstheme="minorBidi"/>
+          <w:kern w:val="2"/>
+          <w:sz w:val="21"/>
+          <w:szCs w:val="22"/>
+        </w:rPr>
+      </w:pPr>
+      <w:r>
+        <w:rPr>
+          <w:rFonts w:asciiTheme="minorHAnsi" w:eastAsiaTheme="minorEastAsia" w:hAnsiTheme="minorHAnsi" w:cstheme="minorBidi"/>
+          <w:kern w:val="2"/>
+          <w:sz w:val="21"/>
+          <w:szCs w:val="22"/>
+        </w:rPr>
+        <w:t xml:space="preserve">According to the result above, we cannot reject the total data of July and August follows normal distribution because of the p-value is greater than 0.05. The next step is to do </w:t>
+      </w:r>
+      <w:r>
+        <w:rPr>
+          <w:rFonts w:asciiTheme="minorHAnsi" w:eastAsiaTheme="minorEastAsia" w:hAnsiTheme="minorHAnsi" w:cstheme="minorBidi"/>
+          <w:kern w:val="2"/>
+          <w:sz w:val="21"/>
+          <w:szCs w:val="22"/>
+        </w:rPr>
+        <w:t xml:space="preserve">empirical CDFs for the </w:t>
+      </w:r>
+      <w:r>
+        <w:rPr>
+          <w:rFonts w:asciiTheme="minorHAnsi" w:eastAsiaTheme="minorEastAsia" w:hAnsiTheme="minorHAnsi" w:cstheme="minorBidi"/>
+          <w:kern w:val="2"/>
+          <w:sz w:val="21"/>
+          <w:szCs w:val="22"/>
+        </w:rPr>
+        <w:t>three</w:t>
+      </w:r>
+      <w:r>
+        <w:rPr>
+          <w:rFonts w:asciiTheme="minorHAnsi" w:eastAsiaTheme="minorEastAsia" w:hAnsiTheme="minorHAnsi" w:cstheme="minorBidi"/>
+          <w:kern w:val="2"/>
+          <w:sz w:val="21"/>
+          <w:szCs w:val="22"/>
+        </w:rPr>
+        <w:t xml:space="preserve"> datasets</w:t>
+      </w:r>
+      <w:r>
+        <w:rPr>
+          <w:rFonts w:asciiTheme="minorHAnsi" w:eastAsiaTheme="minorEastAsia" w:hAnsiTheme="minorHAnsi" w:cstheme="minorBidi"/>
+          <w:kern w:val="2"/>
+          <w:sz w:val="21"/>
+          <w:szCs w:val="22"/>
+        </w:rPr>
+        <w:t>, details like the pictures below.</w:t>
+      </w:r>
+    </w:p>
+    <w:p/>
+    <w:p>
+      <w:pPr>
+        <w:widowControl/>
+        <w:jc w:val="left"/>
+        <w:rPr>
+          <w:b/>
+          <w:bCs/>
+          <w:color w:val="2C3E50"/>
+          <w:kern w:val="44"/>
+          <w:sz w:val="28"/>
+          <w:szCs w:val="28"/>
+          <w:shd w:val="clear" w:color="auto" w:fill="FFFFFF"/>
+        </w:rPr>
+      </w:pPr>
       <w:r>
         <w:rPr>
           <w:noProof/>
         </w:rPr>
         <w:drawing>
-          <wp:inline distT="0" distB="0" distL="0" distR="0" wp14:anchorId="33FF540B" wp14:editId="4A0EDF55">
-            <wp:extent cx="2627137" cy="1584000"/>
-            <wp:effectExtent l="0" t="0" r="1905" b="0"/>
-            <wp:docPr id="1126724069" name="图片 11" descr="Alt text"/>
+          <wp:inline distT="0" distB="0" distL="0" distR="0" wp14:anchorId="287E2C51" wp14:editId="368C7418">
+            <wp:extent cx="2619158" cy="1746000"/>
+            <wp:effectExtent l="0" t="0" r="0" b="6985"/>
+            <wp:docPr id="244205443" name="图片 13" descr="Alt text"/>
             <wp:cNvGraphicFramePr>
               <a:graphicFrameLocks xmlns:a="http://schemas.openxmlformats.org/drawingml/2006/main" noChangeAspect="1"/>
             </wp:cNvGraphicFramePr>
@@ -6855,13 +6892,13 @@
               <a:graphicData uri="http://schemas.openxmlformats.org/drawingml/2006/picture">
                 <pic:pic xmlns:pic="http://schemas.openxmlformats.org/drawingml/2006/picture">
                   <pic:nvPicPr>
-                    <pic:cNvPr id="0" name="Picture 21" descr="Alt text"/>
+                    <pic:cNvPr id="0" name="Picture 28" descr="Alt text"/>
                     <pic:cNvPicPr>
                       <a:picLocks noChangeAspect="1" noChangeArrowheads="1"/>
                     </pic:cNvPicPr>
                   </pic:nvPicPr>
                   <pic:blipFill>
-                    <a:blip r:embed="rId39" cstate="print">
+                    <a:blip r:embed="rId39">
                       <a:extLst>
                         <a:ext uri="{28A0092B-C50C-407E-A947-70E740481C1C}">
                           <a14:useLocalDpi xmlns:a14="http://schemas.microsoft.com/office/drawing/2010/main" val="0"/>
@@ -6876,7 +6913,7 @@
                   <pic:spPr bwMode="auto">
                     <a:xfrm>
                       <a:off x="0" y="0"/>
-                      <a:ext cx="2627137" cy="1584000"/>
+                      <a:ext cx="2619158" cy="1746000"/>
                     </a:xfrm>
                     <a:prstGeom prst="rect">
                       <a:avLst/>
@@ -6892,23 +6929,115 @@
           </wp:inline>
         </w:drawing>
       </w:r>
-    </w:p>
-    <w:p/>
-    <w:p>
-      <w:pPr>
-        <w:widowControl/>
-        <w:jc w:val="left"/>
-        <w:rPr>
-          <w:b/>
-          <w:bCs/>
-          <w:color w:val="2C3E50"/>
-          <w:kern w:val="44"/>
-          <w:sz w:val="28"/>
-          <w:szCs w:val="28"/>
-          <w:shd w:val="clear" w:color="auto" w:fill="FFFFFF"/>
-        </w:rPr>
-      </w:pPr>
-      <w:bookmarkStart w:id="19" w:name="_Toc147606195"/>
+      <w:r>
+        <w:rPr>
+          <w:noProof/>
+        </w:rPr>
+        <w:drawing>
+          <wp:inline distT="0" distB="0" distL="0" distR="0" wp14:anchorId="2D414264" wp14:editId="1ACC52B2">
+            <wp:extent cx="2619158" cy="1746000"/>
+            <wp:effectExtent l="0" t="0" r="0" b="6985"/>
+            <wp:docPr id="1478505910" name="图片 14" descr="Alt text"/>
+            <wp:cNvGraphicFramePr>
+              <a:graphicFrameLocks xmlns:a="http://schemas.openxmlformats.org/drawingml/2006/main" noChangeAspect="1"/>
+            </wp:cNvGraphicFramePr>
+            <a:graphic xmlns:a="http://schemas.openxmlformats.org/drawingml/2006/main">
+              <a:graphicData uri="http://schemas.openxmlformats.org/drawingml/2006/picture">
+                <pic:pic xmlns:pic="http://schemas.openxmlformats.org/drawingml/2006/picture">
+                  <pic:nvPicPr>
+                    <pic:cNvPr id="0" name="Picture 30" descr="Alt text"/>
+                    <pic:cNvPicPr>
+                      <a:picLocks noChangeAspect="1" noChangeArrowheads="1"/>
+                    </pic:cNvPicPr>
+                  </pic:nvPicPr>
+                  <pic:blipFill>
+                    <a:blip r:embed="rId40">
+                      <a:extLst>
+                        <a:ext uri="{28A0092B-C50C-407E-A947-70E740481C1C}">
+                          <a14:useLocalDpi xmlns:a14="http://schemas.microsoft.com/office/drawing/2010/main" val="0"/>
+                        </a:ext>
+                      </a:extLst>
+                    </a:blip>
+                    <a:srcRect/>
+                    <a:stretch>
+                      <a:fillRect/>
+                    </a:stretch>
+                  </pic:blipFill>
+                  <pic:spPr bwMode="auto">
+                    <a:xfrm>
+                      <a:off x="0" y="0"/>
+                      <a:ext cx="2619158" cy="1746000"/>
+                    </a:xfrm>
+                    <a:prstGeom prst="rect">
+                      <a:avLst/>
+                    </a:prstGeom>
+                    <a:noFill/>
+                    <a:ln>
+                      <a:noFill/>
+                    </a:ln>
+                  </pic:spPr>
+                </pic:pic>
+              </a:graphicData>
+            </a:graphic>
+          </wp:inline>
+        </w:drawing>
+      </w:r>
+      <w:r>
+        <w:t xml:space="preserve"> </w:t>
+      </w:r>
+      <w:r>
+        <w:rPr>
+          <w:noProof/>
+        </w:rPr>
+        <w:drawing>
+          <wp:inline distT="0" distB="0" distL="0" distR="0" wp14:anchorId="72BF098B" wp14:editId="055717AC">
+            <wp:extent cx="2619158" cy="1746000"/>
+            <wp:effectExtent l="0" t="0" r="0" b="6985"/>
+            <wp:docPr id="762050583" name="图片 15" descr="Alt text"/>
+            <wp:cNvGraphicFramePr>
+              <a:graphicFrameLocks xmlns:a="http://schemas.openxmlformats.org/drawingml/2006/main" noChangeAspect="1"/>
+            </wp:cNvGraphicFramePr>
+            <a:graphic xmlns:a="http://schemas.openxmlformats.org/drawingml/2006/main">
+              <a:graphicData uri="http://schemas.openxmlformats.org/drawingml/2006/picture">
+                <pic:pic xmlns:pic="http://schemas.openxmlformats.org/drawingml/2006/picture">
+                  <pic:nvPicPr>
+                    <pic:cNvPr id="0" name="Picture 32" descr="Alt text"/>
+                    <pic:cNvPicPr>
+                      <a:picLocks noChangeAspect="1" noChangeArrowheads="1"/>
+                    </pic:cNvPicPr>
+                  </pic:nvPicPr>
+                  <pic:blipFill>
+                    <a:blip r:embed="rId41">
+                      <a:extLst>
+                        <a:ext uri="{28A0092B-C50C-407E-A947-70E740481C1C}">
+                          <a14:useLocalDpi xmlns:a14="http://schemas.microsoft.com/office/drawing/2010/main" val="0"/>
+                        </a:ext>
+                      </a:extLst>
+                    </a:blip>
+                    <a:srcRect/>
+                    <a:stretch>
+                      <a:fillRect/>
+                    </a:stretch>
+                  </pic:blipFill>
+                  <pic:spPr bwMode="auto">
+                    <a:xfrm>
+                      <a:off x="0" y="0"/>
+                      <a:ext cx="2619158" cy="1746000"/>
+                    </a:xfrm>
+                    <a:prstGeom prst="rect">
+                      <a:avLst/>
+                    </a:prstGeom>
+                    <a:noFill/>
+                    <a:ln>
+                      <a:noFill/>
+                    </a:ln>
+                  </pic:spPr>
+                </pic:pic>
+              </a:graphicData>
+            </a:graphic>
+          </wp:inline>
+        </w:drawing>
+      </w:r>
       <w:r>
         <w:rPr>
           <w:color w:val="2C3E50"/>
@@ -7220,17 +7349,15 @@
         </w:rPr>
         <w:t xml:space="preserve">There are three steps for this question. The first step is to find the best frequencies, the second step is to find the proper parameters for </w:t>
       </w:r>
-      <w:proofErr w:type="spellStart"/>
-      <w:r>
-        <w:rPr>
-          <w:rFonts w:asciiTheme="minorHAnsi" w:eastAsiaTheme="minorEastAsia" w:hAnsiTheme="minorHAnsi" w:cstheme="minorBidi"/>
-          <w:kern w:val="2"/>
-          <w:sz w:val="21"/>
-          <w:szCs w:val="22"/>
-        </w:rPr>
-        <w:t>seasonalities</w:t>
-      </w:r>
-      <w:proofErr w:type="spellEnd"/>
+      <w:r>
+        <w:rPr>
+          <w:rFonts w:asciiTheme="minorHAnsi" w:eastAsiaTheme="minorEastAsia" w:hAnsiTheme="minorHAnsi" w:cstheme="minorBidi"/>
+          <w:kern w:val="2"/>
+          <w:sz w:val="21"/>
+          <w:szCs w:val="22"/>
+        </w:rPr>
+        <w:t>seasonality</w:t>
+      </w:r>
       <w:r>
         <w:rPr>
           <w:rFonts w:asciiTheme="minorHAnsi" w:eastAsiaTheme="minorEastAsia" w:hAnsiTheme="minorHAnsi" w:cstheme="minorBidi"/>
@@ -7298,7 +7425,7 @@
                     </pic:cNvPicPr>
                   </pic:nvPicPr>
                   <pic:blipFill>
-                    <a:blip r:embed="rId40">
+                    <a:blip r:embed="rId42">
                       <a:extLst>
                         <a:ext uri="{28A0092B-C50C-407E-A947-70E740481C1C}">
                           <a14:useLocalDpi xmlns:a14="http://schemas.microsoft.com/office/drawing/2010/main" val="0"/>
@@ -7387,7 +7514,7 @@
                     </pic:cNvPicPr>
                   </pic:nvPicPr>
                   <pic:blipFill>
-                    <a:blip r:embed="rId41">
+                    <a:blip r:embed="rId43">
                       <a:extLst>
                         <a:ext uri="{28A0092B-C50C-407E-A947-70E740481C1C}">
                           <a14:useLocalDpi xmlns:a14="http://schemas.microsoft.com/office/drawing/2010/main" val="0"/>
@@ -7483,7 +7610,7 @@
                     </pic:cNvPicPr>
                   </pic:nvPicPr>
                   <pic:blipFill>
-                    <a:blip r:embed="rId42">
+                    <a:blip r:embed="rId44">
                       <a:extLst>
                         <a:ext uri="{28A0092B-C50C-407E-A947-70E740481C1C}">
                           <a14:useLocalDpi xmlns:a14="http://schemas.microsoft.com/office/drawing/2010/main" val="0"/>
@@ -7578,58 +7705,71 @@
           <w:sz w:val="21"/>
           <w:szCs w:val="22"/>
         </w:rPr>
-        <w:t xml:space="preserve">For this question, I will show the results of four </w:t>
-      </w:r>
-      <w:r>
-        <w:rPr>
-          <w:rFonts w:asciiTheme="minorHAnsi" w:eastAsiaTheme="minorEastAsia" w:hAnsiTheme="minorHAnsi" w:cstheme="minorBidi" w:hint="eastAsia"/>
-          <w:kern w:val="2"/>
-          <w:sz w:val="21"/>
-          <w:szCs w:val="22"/>
-        </w:rPr>
-        <w:t xml:space="preserve">different </w:t>
-      </w:r>
-      <w:r>
-        <w:rPr>
-          <w:rFonts w:asciiTheme="minorHAnsi" w:eastAsiaTheme="minorEastAsia" w:hAnsiTheme="minorHAnsi" w:cstheme="minorBidi"/>
-          <w:kern w:val="2"/>
-          <w:sz w:val="21"/>
-          <w:szCs w:val="22"/>
-        </w:rPr>
-        <w:t xml:space="preserve">values for the α. Details </w:t>
-      </w:r>
-      <w:r>
-        <w:rPr>
-          <w:rFonts w:asciiTheme="minorHAnsi" w:eastAsiaTheme="minorEastAsia" w:hAnsiTheme="minorHAnsi" w:cstheme="minorBidi" w:hint="eastAsia"/>
-          <w:kern w:val="2"/>
-          <w:sz w:val="21"/>
-          <w:szCs w:val="22"/>
-        </w:rPr>
-        <w:t xml:space="preserve">of the results like the </w:t>
-      </w:r>
-      <w:r>
-        <w:rPr>
-          <w:rFonts w:asciiTheme="minorHAnsi" w:eastAsiaTheme="minorEastAsia" w:hAnsiTheme="minorHAnsi" w:cstheme="minorBidi"/>
-          <w:kern w:val="2"/>
-          <w:sz w:val="21"/>
-          <w:szCs w:val="22"/>
-        </w:rPr>
-        <w:t>pictures below.</w:t>
-      </w:r>
-    </w:p>
-    <w:p>
-      <w:pPr>
-        <w:jc w:val="center"/>
+        <w:t xml:space="preserve">For this question, I will </w:t>
+      </w:r>
+      <w:r>
+        <w:rPr>
+          <w:rFonts w:asciiTheme="minorHAnsi" w:eastAsiaTheme="minorEastAsia" w:hAnsiTheme="minorHAnsi" w:cstheme="minorBidi"/>
+          <w:kern w:val="2"/>
+          <w:sz w:val="21"/>
+          <w:szCs w:val="22"/>
+        </w:rPr>
+        <w:t>the dataset calculated using exponential smoothing with various values, then to visualize them.</w:t>
+      </w:r>
+    </w:p>
+    <w:p>
+      <w:pPr>
+        <w:pStyle w:val="a8"/>
+        <w:shd w:val="clear" w:color="auto" w:fill="FFFFFF"/>
+        <w:jc w:val="both"/>
+        <w:rPr>
+          <w:rFonts w:asciiTheme="minorHAnsi" w:eastAsiaTheme="minorEastAsia" w:hAnsiTheme="minorHAnsi" w:cstheme="minorBidi"/>
+          <w:kern w:val="2"/>
+          <w:sz w:val="21"/>
+          <w:szCs w:val="22"/>
+        </w:rPr>
+      </w:pPr>
+      <w:r>
+        <w:rPr>
+          <w:rFonts w:asciiTheme="minorHAnsi" w:eastAsiaTheme="minorEastAsia" w:hAnsiTheme="minorHAnsi" w:cstheme="minorBidi"/>
+          <w:kern w:val="2"/>
+          <w:sz w:val="21"/>
+          <w:szCs w:val="22"/>
+        </w:rPr>
+        <w:t xml:space="preserve">The datasets get from exponential smoothing with </w:t>
+      </w:r>
+      <w:r>
+        <w:rPr>
+          <w:rFonts w:asciiTheme="minorHAnsi" w:eastAsiaTheme="minorEastAsia" w:hAnsiTheme="minorHAnsi" w:cstheme="minorBidi"/>
+          <w:kern w:val="2"/>
+          <w:sz w:val="21"/>
+          <w:szCs w:val="22"/>
+        </w:rPr>
+        <w:t>different values like the pictures below.</w:t>
+      </w:r>
+    </w:p>
+    <w:p>
+      <w:pPr>
+        <w:pStyle w:val="a8"/>
+        <w:shd w:val="clear" w:color="auto" w:fill="FFFFFF"/>
+        <w:spacing w:before="0" w:beforeAutospacing="0" w:after="0" w:afterAutospacing="0"/>
+        <w:jc w:val="both"/>
+        <w:rPr>
+          <w:rFonts w:asciiTheme="minorHAnsi" w:eastAsiaTheme="minorEastAsia" w:hAnsiTheme="minorHAnsi" w:cstheme="minorBidi"/>
+          <w:kern w:val="2"/>
+          <w:sz w:val="21"/>
+          <w:szCs w:val="22"/>
+        </w:rPr>
       </w:pPr>
       <w:r>
         <w:rPr>
           <w:noProof/>
         </w:rPr>
         <w:drawing>
-          <wp:inline distT="0" distB="0" distL="0" distR="0" wp14:anchorId="01E820BE" wp14:editId="413CC6BB">
-            <wp:extent cx="3376275" cy="2520000"/>
-            <wp:effectExtent l="0" t="0" r="0" b="0"/>
-            <wp:docPr id="28" name="图片 28" descr="http://192.168.31.117:8080/data/unisa/AdvancedAnalytic1/assignment2/img/q3.smoothing_alpha_0.002.png"/>
+          <wp:inline distT="0" distB="0" distL="0" distR="0" wp14:anchorId="443D71B6" wp14:editId="467F8F7C">
+            <wp:extent cx="5274310" cy="2219325"/>
+            <wp:effectExtent l="0" t="0" r="2540" b="9525"/>
+            <wp:docPr id="324480173" name="图片 17" descr="Alt text"/>
             <wp:cNvGraphicFramePr>
               <a:graphicFrameLocks xmlns:a="http://schemas.openxmlformats.org/drawingml/2006/main" noChangeAspect="1"/>
             </wp:cNvGraphicFramePr>
@@ -7637,170 +7777,7 @@
               <a:graphicData uri="http://schemas.openxmlformats.org/drawingml/2006/picture">
                 <pic:pic xmlns:pic="http://schemas.openxmlformats.org/drawingml/2006/picture">
                   <pic:nvPicPr>
-                    <pic:cNvPr id="0" name="Picture 19" descr="http://192.168.31.117:8080/data/unisa/AdvancedAnalytic1/assignment2/img/q3.smoothing_alpha_0.002.png"/>
-                    <pic:cNvPicPr>
-                      <a:picLocks noChangeAspect="1" noChangeArrowheads="1"/>
-                    </pic:cNvPicPr>
-                  </pic:nvPicPr>
-                  <pic:blipFill>
-                    <a:blip r:embed="rId43">
-                      <a:extLst>
-                        <a:ext uri="{28A0092B-C50C-407E-A947-70E740481C1C}">
-                          <a14:useLocalDpi xmlns:a14="http://schemas.microsoft.com/office/drawing/2010/main" val="0"/>
-                        </a:ext>
-                      </a:extLst>
-                    </a:blip>
-                    <a:srcRect/>
-                    <a:stretch>
-                      <a:fillRect/>
-                    </a:stretch>
-                  </pic:blipFill>
-                  <pic:spPr bwMode="auto">
-                    <a:xfrm>
-                      <a:off x="0" y="0"/>
-                      <a:ext cx="3376275" cy="2520000"/>
-                    </a:xfrm>
-                    <a:prstGeom prst="rect">
-                      <a:avLst/>
-                    </a:prstGeom>
-                    <a:noFill/>
-                    <a:ln>
-                      <a:noFill/>
-                    </a:ln>
-                  </pic:spPr>
-                </pic:pic>
-              </a:graphicData>
-            </a:graphic>
-          </wp:inline>
-        </w:drawing>
-      </w:r>
-    </w:p>
-    <w:p>
-      <w:pPr>
-        <w:jc w:val="center"/>
-      </w:pPr>
-      <w:r>
-        <w:t>α</w:t>
-      </w:r>
-      <w:r>
-        <w:rPr>
-          <w:rFonts w:hint="eastAsia"/>
-        </w:rPr>
-        <w:t>=0.002</w:t>
-      </w:r>
-    </w:p>
-    <w:p>
-      <w:pPr>
-        <w:jc w:val="center"/>
-      </w:pPr>
-    </w:p>
-    <w:p>
-      <w:pPr>
-        <w:jc w:val="center"/>
-        <w:rPr>
-          <w:noProof/>
-        </w:rPr>
-      </w:pPr>
-      <w:r>
-        <w:rPr>
-          <w:noProof/>
-        </w:rPr>
-        <w:drawing>
-          <wp:inline distT="0" distB="0" distL="0" distR="0" wp14:anchorId="53A0C622" wp14:editId="59DDDACB">
-            <wp:extent cx="3406737" cy="2520000"/>
-            <wp:effectExtent l="0" t="0" r="3810" b="0"/>
-            <wp:docPr id="29" name="图片 29" descr="http://192.168.31.117:8080/data/unisa/AdvancedAnalytic1/assignment2/img/q3.smoothing_alpha_0.02.png"/>
-            <wp:cNvGraphicFramePr>
-              <a:graphicFrameLocks xmlns:a="http://schemas.openxmlformats.org/drawingml/2006/main" noChangeAspect="1"/>
-            </wp:cNvGraphicFramePr>
-            <a:graphic xmlns:a="http://schemas.openxmlformats.org/drawingml/2006/main">
-              <a:graphicData uri="http://schemas.openxmlformats.org/drawingml/2006/picture">
-                <pic:pic xmlns:pic="http://schemas.openxmlformats.org/drawingml/2006/picture">
-                  <pic:nvPicPr>
-                    <pic:cNvPr id="0" name="Picture 21" descr="http://192.168.31.117:8080/data/unisa/AdvancedAnalytic1/assignment2/img/q3.smoothing_alpha_0.02.png"/>
-                    <pic:cNvPicPr>
-                      <a:picLocks noChangeAspect="1" noChangeArrowheads="1"/>
-                    </pic:cNvPicPr>
-                  </pic:nvPicPr>
-                  <pic:blipFill>
-                    <a:blip r:embed="rId44">
-                      <a:extLst>
-                        <a:ext uri="{28A0092B-C50C-407E-A947-70E740481C1C}">
-                          <a14:useLocalDpi xmlns:a14="http://schemas.microsoft.com/office/drawing/2010/main" val="0"/>
-                        </a:ext>
-                      </a:extLst>
-                    </a:blip>
-                    <a:srcRect/>
-                    <a:stretch>
-                      <a:fillRect/>
-                    </a:stretch>
-                  </pic:blipFill>
-                  <pic:spPr bwMode="auto">
-                    <a:xfrm>
-                      <a:off x="0" y="0"/>
-                      <a:ext cx="3406737" cy="2520000"/>
-                    </a:xfrm>
-                    <a:prstGeom prst="rect">
-                      <a:avLst/>
-                    </a:prstGeom>
-                    <a:noFill/>
-                    <a:ln>
-                      <a:noFill/>
-                    </a:ln>
-                  </pic:spPr>
-                </pic:pic>
-              </a:graphicData>
-            </a:graphic>
-          </wp:inline>
-        </w:drawing>
-      </w:r>
-    </w:p>
-    <w:p>
-      <w:pPr>
-        <w:jc w:val="center"/>
-        <w:rPr>
-          <w:noProof/>
-        </w:rPr>
-      </w:pPr>
-      <w:r>
-        <w:rPr>
-          <w:noProof/>
-        </w:rPr>
-        <w:t>α</w:t>
-      </w:r>
-      <w:r>
-        <w:rPr>
-          <w:rFonts w:hint="eastAsia"/>
-          <w:noProof/>
-        </w:rPr>
-        <w:t xml:space="preserve"> = 0.02</w:t>
-      </w:r>
-    </w:p>
-    <w:p>
-      <w:pPr>
-        <w:jc w:val="center"/>
-        <w:rPr>
-          <w:noProof/>
-        </w:rPr>
-      </w:pPr>
-      <w:r>
-        <w:rPr>
-          <w:noProof/>
-        </w:rPr>
-        <w:lastRenderedPageBreak/>
-        <w:drawing>
-          <wp:inline distT="0" distB="0" distL="0" distR="0" wp14:anchorId="2F1F92C9" wp14:editId="694EF837">
-            <wp:extent cx="3396522" cy="2520000"/>
-            <wp:effectExtent l="0" t="0" r="0" b="0"/>
-            <wp:docPr id="30" name="图片 30" descr="http://192.168.31.117:8080/data/unisa/AdvancedAnalytic1/assignment2/img/q3.smoothing_alpha_0.1.png"/>
-            <wp:cNvGraphicFramePr>
-              <a:graphicFrameLocks xmlns:a="http://schemas.openxmlformats.org/drawingml/2006/main" noChangeAspect="1"/>
-            </wp:cNvGraphicFramePr>
-            <a:graphic xmlns:a="http://schemas.openxmlformats.org/drawingml/2006/main">
-              <a:graphicData uri="http://schemas.openxmlformats.org/drawingml/2006/picture">
-                <pic:pic xmlns:pic="http://schemas.openxmlformats.org/drawingml/2006/picture">
-                  <pic:nvPicPr>
-                    <pic:cNvPr id="0" name="Picture 23" descr="http://192.168.31.117:8080/data/unisa/AdvancedAnalytic1/assignment2/img/q3.smoothing_alpha_0.1.png"/>
+                    <pic:cNvPr id="0" name="Picture 36" descr="Alt text"/>
                     <pic:cNvPicPr>
                       <a:picLocks noChangeAspect="1" noChangeArrowheads="1"/>
                     </pic:cNvPicPr>
@@ -7821,7 +7798,7 @@
                   <pic:spPr bwMode="auto">
                     <a:xfrm>
                       <a:off x="0" y="0"/>
-                      <a:ext cx="3396522" cy="2520000"/>
+                      <a:ext cx="5274310" cy="2219325"/>
                     </a:xfrm>
                     <a:prstGeom prst="rect">
                       <a:avLst/>
@@ -7840,49 +7817,47 @@
     </w:p>
     <w:p>
       <w:pPr>
-        <w:jc w:val="center"/>
+        <w:pStyle w:val="a8"/>
+        <w:shd w:val="clear" w:color="auto" w:fill="FFFFFF"/>
+        <w:spacing w:before="120" w:beforeAutospacing="0" w:after="120" w:afterAutospacing="0"/>
+        <w:jc w:val="both"/>
+        <w:rPr>
+          <w:rFonts w:asciiTheme="minorHAnsi" w:eastAsiaTheme="minorEastAsia" w:hAnsiTheme="minorHAnsi" w:cstheme="minorBidi"/>
+          <w:kern w:val="2"/>
+          <w:sz w:val="21"/>
+          <w:szCs w:val="22"/>
+        </w:rPr>
+      </w:pPr>
+      <w:r>
+        <w:rPr>
+          <w:rFonts w:asciiTheme="minorHAnsi" w:eastAsiaTheme="minorEastAsia" w:hAnsiTheme="minorHAnsi" w:cstheme="minorBidi"/>
+          <w:kern w:val="2"/>
+          <w:sz w:val="21"/>
+          <w:szCs w:val="22"/>
+        </w:rPr>
+        <w:t>According to the picture above, five different values of alpha are used to calculate. Next step will show the overall trend based on the five parameters.</w:t>
+      </w:r>
+    </w:p>
+    <w:p>
+      <w:pPr>
+        <w:pStyle w:val="a8"/>
+        <w:shd w:val="clear" w:color="auto" w:fill="FFFFFF"/>
+        <w:spacing w:before="120" w:beforeAutospacing="0" w:after="120" w:afterAutospacing="0"/>
+        <w:jc w:val="both"/>
+        <w:rPr>
+          <w:b/>
+          <w:bCs/>
+        </w:rPr>
+      </w:pPr>
+      <w:r>
         <w:rPr>
           <w:noProof/>
         </w:rPr>
-      </w:pPr>
-      <w:r>
-        <w:rPr>
-          <w:noProof/>
-        </w:rPr>
-        <w:t>α</w:t>
-      </w:r>
-      <w:r>
-        <w:rPr>
-          <w:rFonts w:hint="eastAsia"/>
-          <w:noProof/>
-        </w:rPr>
-        <w:t xml:space="preserve"> = 0.1</w:t>
-      </w:r>
-    </w:p>
-    <w:p>
-      <w:pPr>
-        <w:jc w:val="center"/>
-        <w:rPr>
-          <w:noProof/>
-        </w:rPr>
-      </w:pPr>
-    </w:p>
-    <w:p>
-      <w:pPr>
-        <w:jc w:val="center"/>
-        <w:rPr>
-          <w:noProof/>
-        </w:rPr>
-      </w:pPr>
-      <w:r>
-        <w:rPr>
-          <w:noProof/>
-        </w:rPr>
         <w:drawing>
-          <wp:inline distT="0" distB="0" distL="0" distR="0" wp14:anchorId="159555F6" wp14:editId="1D0F7B23">
-            <wp:extent cx="3399158" cy="2520000"/>
+          <wp:inline distT="0" distB="0" distL="0" distR="0" wp14:anchorId="2DE67BC7" wp14:editId="7BBEA9DC">
+            <wp:extent cx="2617200" cy="2021351"/>
             <wp:effectExtent l="0" t="0" r="0" b="0"/>
-            <wp:docPr id="31" name="图片 31" descr="http://192.168.31.117:8080/data/unisa/AdvancedAnalytic1/assignment2/img/q3.smoothing_alpha_0.2.png"/>
+            <wp:docPr id="1450989745" name="图片 18" descr="Alt text"/>
             <wp:cNvGraphicFramePr>
               <a:graphicFrameLocks xmlns:a="http://schemas.openxmlformats.org/drawingml/2006/main" noChangeAspect="1"/>
             </wp:cNvGraphicFramePr>
@@ -7890,7 +7865,7 @@
               <a:graphicData uri="http://schemas.openxmlformats.org/drawingml/2006/picture">
                 <pic:pic xmlns:pic="http://schemas.openxmlformats.org/drawingml/2006/picture">
                   <pic:nvPicPr>
-                    <pic:cNvPr id="0" name="Picture 25" descr="http://192.168.31.117:8080/data/unisa/AdvancedAnalytic1/assignment2/img/q3.smoothing_alpha_0.2.png"/>
+                    <pic:cNvPr id="0" name="Picture 38" descr="Alt text"/>
                     <pic:cNvPicPr>
                       <a:picLocks noChangeAspect="1" noChangeArrowheads="1"/>
                     </pic:cNvPicPr>
@@ -7911,7 +7886,7 @@
                   <pic:spPr bwMode="auto">
                     <a:xfrm>
                       <a:off x="0" y="0"/>
-                      <a:ext cx="3399158" cy="2520000"/>
+                      <a:ext cx="2617200" cy="2021351"/>
                     </a:xfrm>
                     <a:prstGeom prst="rect">
                       <a:avLst/>
@@ -7927,296 +7902,15 @@
           </wp:inline>
         </w:drawing>
       </w:r>
-    </w:p>
-    <w:p>
-      <w:pPr>
-        <w:jc w:val="center"/>
+      <w:r>
         <w:rPr>
           <w:noProof/>
         </w:rPr>
-      </w:pPr>
-      <w:r>
-        <w:rPr>
-          <w:noProof/>
-        </w:rPr>
-        <w:t>α</w:t>
-      </w:r>
-      <w:r>
-        <w:rPr>
-          <w:rFonts w:hint="eastAsia"/>
-          <w:noProof/>
-        </w:rPr>
-        <w:t xml:space="preserve"> = 0.2</w:t>
-      </w:r>
-    </w:p>
-    <w:p>
-      <w:pPr>
-        <w:pStyle w:val="2"/>
-        <w:numPr>
-          <w:ilvl w:val="1"/>
-          <w:numId w:val="6"/>
-        </w:numPr>
-        <w:ind w:left="567"/>
-        <w:rPr>
-          <w:sz w:val="24"/>
-          <w:szCs w:val="24"/>
-        </w:rPr>
-      </w:pPr>
-      <w:bookmarkStart w:id="25" w:name="_Toc147606201"/>
-      <w:r>
-        <w:rPr>
-          <w:color w:val="FFA500"/>
-          <w:sz w:val="24"/>
-          <w:szCs w:val="24"/>
-        </w:rPr>
-        <w:t>Find the trend</w:t>
-      </w:r>
-      <w:r>
-        <w:rPr>
-          <w:rFonts w:hint="eastAsia"/>
-          <w:color w:val="FFA500"/>
-          <w:sz w:val="24"/>
-          <w:szCs w:val="24"/>
-        </w:rPr>
-        <w:t>s</w:t>
-      </w:r>
-      <w:r>
-        <w:rPr>
-          <w:sz w:val="24"/>
-          <w:szCs w:val="24"/>
-        </w:rPr>
-        <w:t> for </w:t>
-      </w:r>
-      <w:r>
-        <w:rPr>
-          <w:color w:val="FFA500"/>
-          <w:sz w:val="24"/>
-          <w:szCs w:val="24"/>
-        </w:rPr>
-        <w:t>the smoothed data</w:t>
-      </w:r>
-      <w:r>
-        <w:rPr>
-          <w:rFonts w:hint="eastAsia"/>
-          <w:color w:val="FFA500"/>
-          <w:sz w:val="24"/>
-          <w:szCs w:val="24"/>
-        </w:rPr>
-        <w:t xml:space="preserve"> of whole series and various sections</w:t>
-      </w:r>
-      <w:bookmarkEnd w:id="25"/>
-    </w:p>
-    <w:p>
-      <w:pPr>
-        <w:pStyle w:val="a8"/>
-        <w:shd w:val="clear" w:color="auto" w:fill="FFFFFF"/>
-        <w:jc w:val="both"/>
-        <w:rPr>
-          <w:rFonts w:asciiTheme="minorHAnsi" w:eastAsiaTheme="minorEastAsia" w:hAnsiTheme="minorHAnsi" w:cstheme="minorBidi"/>
-          <w:kern w:val="2"/>
-          <w:sz w:val="21"/>
-          <w:szCs w:val="22"/>
-        </w:rPr>
-      </w:pPr>
-      <w:r>
-        <w:rPr>
-          <w:rFonts w:asciiTheme="minorHAnsi" w:eastAsiaTheme="minorEastAsia" w:hAnsiTheme="minorHAnsi" w:cstheme="minorBidi"/>
-          <w:kern w:val="2"/>
-          <w:sz w:val="21"/>
-          <w:szCs w:val="22"/>
-        </w:rPr>
-        <w:t>I will set the parameter α</w:t>
-      </w:r>
-      <w:r>
-        <w:rPr>
-          <w:rFonts w:asciiTheme="minorHAnsi" w:eastAsiaTheme="minorEastAsia" w:hAnsiTheme="minorHAnsi" w:cstheme="minorBidi" w:hint="eastAsia"/>
-          <w:kern w:val="2"/>
-          <w:sz w:val="21"/>
-          <w:szCs w:val="22"/>
-        </w:rPr>
-        <w:t xml:space="preserve"> </w:t>
-      </w:r>
-      <w:r>
-        <w:rPr>
-          <w:rFonts w:asciiTheme="minorHAnsi" w:eastAsiaTheme="minorEastAsia" w:hAnsiTheme="minorHAnsi" w:cstheme="minorBidi"/>
-          <w:kern w:val="2"/>
-          <w:sz w:val="21"/>
-          <w:szCs w:val="22"/>
-        </w:rPr>
-        <w:t>equals 0.05 of smoothed data</w:t>
-      </w:r>
-      <w:r>
-        <w:rPr>
-          <w:rFonts w:asciiTheme="minorHAnsi" w:eastAsiaTheme="minorEastAsia" w:hAnsiTheme="minorHAnsi" w:cstheme="minorBidi" w:hint="eastAsia"/>
-          <w:kern w:val="2"/>
-          <w:sz w:val="21"/>
-          <w:szCs w:val="22"/>
-        </w:rPr>
-        <w:t>,</w:t>
-      </w:r>
-      <w:r>
-        <w:rPr>
-          <w:rFonts w:asciiTheme="minorHAnsi" w:eastAsiaTheme="minorEastAsia" w:hAnsiTheme="minorHAnsi" w:cstheme="minorBidi"/>
-          <w:kern w:val="2"/>
-          <w:sz w:val="21"/>
-          <w:szCs w:val="22"/>
-        </w:rPr>
-        <w:t xml:space="preserve"> </w:t>
-      </w:r>
-      <w:r>
-        <w:rPr>
-          <w:rFonts w:asciiTheme="minorHAnsi" w:eastAsiaTheme="minorEastAsia" w:hAnsiTheme="minorHAnsi" w:cstheme="minorBidi" w:hint="eastAsia"/>
-          <w:kern w:val="2"/>
-          <w:sz w:val="21"/>
-          <w:szCs w:val="22"/>
-        </w:rPr>
-        <w:t>a</w:t>
-      </w:r>
-      <w:r>
-        <w:rPr>
-          <w:rFonts w:asciiTheme="minorHAnsi" w:eastAsiaTheme="minorEastAsia" w:hAnsiTheme="minorHAnsi" w:cstheme="minorBidi"/>
-          <w:kern w:val="2"/>
-          <w:sz w:val="21"/>
-          <w:szCs w:val="22"/>
-        </w:rPr>
-        <w:t>nd then to process the smoothed data. There are 3 steps to do. The first step is to find the trend of the whole dataset. The second step is to split the dataset into multiple sections, and the last step is to find the trends for each section.</w:t>
-      </w:r>
-    </w:p>
-    <w:p>
-      <w:pPr>
-        <w:pStyle w:val="a4"/>
-        <w:widowControl/>
-        <w:numPr>
-          <w:ilvl w:val="0"/>
-          <w:numId w:val="8"/>
-        </w:numPr>
-        <w:shd w:val="clear" w:color="auto" w:fill="FFFFFF"/>
-        <w:spacing w:before="100" w:beforeAutospacing="1" w:after="100" w:afterAutospacing="1" w:line="360" w:lineRule="auto"/>
-        <w:ind w:firstLineChars="0"/>
-        <w:rPr>
-          <w:rStyle w:val="30"/>
-          <w:rFonts w:asciiTheme="majorHAnsi" w:eastAsia="宋体" w:hAnsiTheme="majorHAnsi" w:cs="宋体"/>
-          <w:vanish/>
-          <w:kern w:val="0"/>
-          <w:sz w:val="24"/>
-          <w:szCs w:val="24"/>
-        </w:rPr>
-      </w:pPr>
-    </w:p>
-    <w:p>
-      <w:pPr>
-        <w:pStyle w:val="a4"/>
-        <w:widowControl/>
-        <w:numPr>
-          <w:ilvl w:val="1"/>
-          <w:numId w:val="8"/>
-        </w:numPr>
-        <w:shd w:val="clear" w:color="auto" w:fill="FFFFFF"/>
-        <w:spacing w:before="100" w:beforeAutospacing="1" w:after="100" w:afterAutospacing="1" w:line="360" w:lineRule="auto"/>
-        <w:ind w:firstLineChars="0"/>
-        <w:rPr>
-          <w:rStyle w:val="30"/>
-          <w:rFonts w:asciiTheme="majorHAnsi" w:eastAsia="宋体" w:hAnsiTheme="majorHAnsi" w:cs="宋体"/>
-          <w:vanish/>
-          <w:kern w:val="0"/>
-          <w:sz w:val="24"/>
-          <w:szCs w:val="24"/>
-        </w:rPr>
-      </w:pPr>
-    </w:p>
-    <w:p>
-      <w:pPr>
-        <w:pStyle w:val="a4"/>
-        <w:widowControl/>
-        <w:numPr>
-          <w:ilvl w:val="1"/>
-          <w:numId w:val="8"/>
-        </w:numPr>
-        <w:shd w:val="clear" w:color="auto" w:fill="FFFFFF"/>
-        <w:spacing w:before="100" w:beforeAutospacing="1" w:after="100" w:afterAutospacing="1" w:line="360" w:lineRule="auto"/>
-        <w:ind w:firstLineChars="0"/>
-        <w:rPr>
-          <w:rStyle w:val="30"/>
-          <w:rFonts w:asciiTheme="majorHAnsi" w:eastAsia="宋体" w:hAnsiTheme="majorHAnsi" w:cs="宋体"/>
-          <w:vanish/>
-          <w:kern w:val="0"/>
-          <w:sz w:val="24"/>
-          <w:szCs w:val="24"/>
-        </w:rPr>
-      </w:pPr>
-    </w:p>
-    <w:p>
-      <w:pPr>
-        <w:pStyle w:val="a4"/>
-        <w:widowControl/>
-        <w:numPr>
-          <w:ilvl w:val="1"/>
-          <w:numId w:val="8"/>
-        </w:numPr>
-        <w:shd w:val="clear" w:color="auto" w:fill="FFFFFF"/>
-        <w:spacing w:before="100" w:beforeAutospacing="1" w:after="100" w:afterAutospacing="1" w:line="360" w:lineRule="auto"/>
-        <w:ind w:firstLineChars="0"/>
-        <w:rPr>
-          <w:rStyle w:val="30"/>
-          <w:rFonts w:asciiTheme="majorHAnsi" w:eastAsia="宋体" w:hAnsiTheme="majorHAnsi" w:cs="宋体"/>
-          <w:vanish/>
-          <w:kern w:val="0"/>
-          <w:sz w:val="24"/>
-          <w:szCs w:val="24"/>
-        </w:rPr>
-      </w:pPr>
-    </w:p>
-    <w:p>
-      <w:pPr>
-        <w:pStyle w:val="a8"/>
-        <w:numPr>
-          <w:ilvl w:val="2"/>
-          <w:numId w:val="8"/>
-        </w:numPr>
-        <w:shd w:val="clear" w:color="auto" w:fill="FFFFFF"/>
-        <w:spacing w:line="360" w:lineRule="auto"/>
-        <w:ind w:left="0" w:firstLine="0"/>
-        <w:jc w:val="both"/>
-        <w:rPr>
-          <w:rFonts w:asciiTheme="minorHAnsi" w:eastAsiaTheme="minorEastAsia" w:hAnsiTheme="minorHAnsi" w:cstheme="minorBidi"/>
-          <w:kern w:val="2"/>
-          <w:sz w:val="21"/>
-          <w:szCs w:val="22"/>
-        </w:rPr>
-      </w:pPr>
-      <w:bookmarkStart w:id="26" w:name="_Toc147606202"/>
-      <w:r>
-        <w:rPr>
-          <w:rStyle w:val="30"/>
-          <w:rFonts w:asciiTheme="majorHAnsi" w:hAnsiTheme="majorHAnsi"/>
-          <w:sz w:val="24"/>
-          <w:szCs w:val="24"/>
-        </w:rPr>
-        <w:t>Find the trend of whole dataset.</w:t>
-      </w:r>
-      <w:bookmarkEnd w:id="26"/>
-      <w:r>
-        <w:rPr>
-          <w:rFonts w:asciiTheme="minorHAnsi" w:eastAsiaTheme="minorEastAsia" w:hAnsiTheme="minorHAnsi" w:cstheme="minorBidi"/>
-          <w:kern w:val="2"/>
-          <w:sz w:val="21"/>
-          <w:szCs w:val="22"/>
-        </w:rPr>
-        <w:br/>
-        <w:t>I use the univariate linear regression to model the trend. The result like the picture below.</w:t>
-      </w:r>
-    </w:p>
-    <w:p>
-      <w:r>
-        <w:rPr>
-          <w:noProof/>
-        </w:rPr>
-        <w:lastRenderedPageBreak/>
         <w:drawing>
-          <wp:inline distT="0" distB="0" distL="0" distR="0" wp14:anchorId="75F3AD1A" wp14:editId="5DEF8D5C">
-            <wp:extent cx="5274310" cy="1554672"/>
-            <wp:effectExtent l="0" t="0" r="2540" b="7620"/>
-            <wp:docPr id="32" name="图片 32" descr="Trend of whole dataset"/>
+          <wp:inline distT="0" distB="0" distL="0" distR="0" wp14:anchorId="77B5772A" wp14:editId="010B7EAF">
+            <wp:extent cx="2617200" cy="2037736"/>
+            <wp:effectExtent l="0" t="0" r="0" b="635"/>
+            <wp:docPr id="471001344" name="图片 19" descr="Alt text"/>
             <wp:cNvGraphicFramePr>
               <a:graphicFrameLocks xmlns:a="http://schemas.openxmlformats.org/drawingml/2006/main" noChangeAspect="1"/>
             </wp:cNvGraphicFramePr>
@@ -8224,13 +7918,13 @@
               <a:graphicData uri="http://schemas.openxmlformats.org/drawingml/2006/picture">
                 <pic:pic xmlns:pic="http://schemas.openxmlformats.org/drawingml/2006/picture">
                   <pic:nvPicPr>
-                    <pic:cNvPr id="0" name="Picture 27" descr="Trend of whole dataset"/>
+                    <pic:cNvPr id="0" name="Picture 40" descr="Alt text"/>
                     <pic:cNvPicPr>
                       <a:picLocks noChangeAspect="1" noChangeArrowheads="1"/>
                     </pic:cNvPicPr>
                   </pic:nvPicPr>
                   <pic:blipFill>
-                    <a:blip r:embed="rId47" cstate="print">
+                    <a:blip r:embed="rId47">
                       <a:extLst>
                         <a:ext uri="{28A0092B-C50C-407E-A947-70E740481C1C}">
                           <a14:useLocalDpi xmlns:a14="http://schemas.microsoft.com/office/drawing/2010/main" val="0"/>
@@ -8245,7 +7939,7 @@
                   <pic:spPr bwMode="auto">
                     <a:xfrm>
                       <a:off x="0" y="0"/>
-                      <a:ext cx="5274310" cy="1554672"/>
+                      <a:ext cx="2617200" cy="2037736"/>
                     </a:xfrm>
                     <a:prstGeom prst="rect">
                       <a:avLst/>
@@ -8264,126 +7958,89 @@
     </w:p>
     <w:p>
       <w:pPr>
+        <w:spacing w:before="120" w:after="120"/>
+        <w:jc w:val="center"/>
+        <w:rPr>
+          <w:i/>
+          <w:iCs/>
+          <w:color w:val="FF0000"/>
+        </w:rPr>
+      </w:pPr>
+      <w:r>
+        <w:rPr>
+          <w:i/>
+          <w:iCs/>
+          <w:color w:val="FF0000"/>
+        </w:rPr>
+        <w:t>α</w:t>
+      </w:r>
+      <w:r>
+        <w:rPr>
+          <w:rFonts w:hint="eastAsia"/>
+          <w:i/>
+          <w:iCs/>
+          <w:color w:val="FF0000"/>
+        </w:rPr>
+        <w:t>=0.02</w:t>
+      </w:r>
+      <w:r>
+        <w:rPr>
+          <w:i/>
+          <w:iCs/>
+          <w:color w:val="FF0000"/>
+        </w:rPr>
+        <w:t xml:space="preserve">                               </w:t>
+      </w:r>
+      <w:r>
+        <w:rPr>
+          <w:i/>
+          <w:iCs/>
+          <w:color w:val="FF0000"/>
+        </w:rPr>
+        <w:t>α</w:t>
+      </w:r>
+      <w:r>
+        <w:rPr>
+          <w:rFonts w:hint="eastAsia"/>
+          <w:i/>
+          <w:iCs/>
+          <w:color w:val="FF0000"/>
+        </w:rPr>
+        <w:t>=0.0</w:t>
+      </w:r>
+      <w:r>
+        <w:rPr>
+          <w:i/>
+          <w:iCs/>
+          <w:color w:val="FF0000"/>
+        </w:rPr>
+        <w:t>5</w:t>
+      </w:r>
+    </w:p>
+    <w:p>
+      <w:pPr>
         <w:pStyle w:val="a8"/>
-        <w:numPr>
-          <w:ilvl w:val="2"/>
-          <w:numId w:val="8"/>
-        </w:numPr>
         <w:shd w:val="clear" w:color="auto" w:fill="FFFFFF"/>
-        <w:spacing w:line="360" w:lineRule="auto"/>
-        <w:ind w:left="0" w:firstLine="0"/>
         <w:jc w:val="both"/>
         <w:rPr>
-          <w:rFonts w:ascii="Segoe UI" w:hAnsi="Segoe UI" w:cs="Segoe UI"/>
-          <w:color w:val="2C3E50"/>
-          <w:sz w:val="26"/>
-          <w:szCs w:val="26"/>
-          <w:shd w:val="clear" w:color="auto" w:fill="FFFFFF"/>
-        </w:rPr>
-      </w:pPr>
-      <w:bookmarkStart w:id="27" w:name="_Toc147606203"/>
-      <w:r>
-        <w:rPr>
-          <w:rStyle w:val="30"/>
-          <w:rFonts w:asciiTheme="majorHAnsi" w:hAnsiTheme="majorHAnsi"/>
-          <w:sz w:val="24"/>
-          <w:szCs w:val="24"/>
-        </w:rPr>
-        <w:t>Split whole dataset into multiple sections.</w:t>
-      </w:r>
-      <w:bookmarkEnd w:id="27"/>
-      <w:r>
-        <w:rPr>
-          <w:rFonts w:ascii="Segoe UI" w:hAnsi="Segoe UI" w:cs="Segoe UI"/>
-          <w:color w:val="2C3E50"/>
-          <w:sz w:val="26"/>
-          <w:szCs w:val="26"/>
-        </w:rPr>
-        <w:br/>
-      </w:r>
-      <w:r>
-        <w:rPr>
-          <w:rFonts w:asciiTheme="minorHAnsi" w:eastAsiaTheme="minorEastAsia" w:hAnsiTheme="minorHAnsi" w:cstheme="minorBidi"/>
-          <w:kern w:val="2"/>
-          <w:sz w:val="21"/>
-          <w:szCs w:val="22"/>
-        </w:rPr>
-        <w:t>Accor</w:t>
-      </w:r>
-      <w:r>
-        <w:rPr>
-          <w:rFonts w:asciiTheme="minorHAnsi" w:eastAsiaTheme="minorEastAsia" w:hAnsiTheme="minorHAnsi" w:cstheme="minorBidi"/>
-          <w:kern w:val="2"/>
-          <w:sz w:val="21"/>
-          <w:szCs w:val="22"/>
-        </w:rPr>
-        <w:t>ding the visualization of the dataset, the dataset could be split into two sections, the first section</w:t>
-      </w:r>
-      <w:r>
-        <w:rPr>
-          <w:rFonts w:asciiTheme="minorHAnsi" w:eastAsiaTheme="minorEastAsia" w:hAnsiTheme="minorHAnsi" w:cstheme="minorBidi" w:hint="eastAsia"/>
-          <w:kern w:val="2"/>
-          <w:sz w:val="21"/>
-          <w:szCs w:val="22"/>
-        </w:rPr>
-        <w:t xml:space="preserve"> </w:t>
-      </w:r>
-      <w:r>
-        <w:rPr>
-          <w:rFonts w:asciiTheme="minorHAnsi" w:eastAsiaTheme="minorEastAsia" w:hAnsiTheme="minorHAnsi" w:cstheme="minorBidi"/>
-          <w:kern w:val="2"/>
-          <w:sz w:val="21"/>
-          <w:szCs w:val="22"/>
-        </w:rPr>
-        <w:t>(from the begin</w:t>
-      </w:r>
-      <w:r>
-        <w:rPr>
-          <w:rFonts w:asciiTheme="minorHAnsi" w:eastAsiaTheme="minorEastAsia" w:hAnsiTheme="minorHAnsi" w:cstheme="minorBidi" w:hint="eastAsia"/>
-          <w:kern w:val="2"/>
-          <w:sz w:val="21"/>
-          <w:szCs w:val="22"/>
-        </w:rPr>
-        <w:t>n</w:t>
-      </w:r>
-      <w:r>
-        <w:rPr>
-          <w:rFonts w:asciiTheme="minorHAnsi" w:eastAsiaTheme="minorEastAsia" w:hAnsiTheme="minorHAnsi" w:cstheme="minorBidi"/>
-          <w:kern w:val="2"/>
-          <w:sz w:val="21"/>
-          <w:szCs w:val="22"/>
-        </w:rPr>
-        <w:t>ing to 40) rise rapidly, and the second section oscillate around a variable. So the dataset could be split into two sections like the p</w:t>
-      </w:r>
-      <w:r>
-        <w:rPr>
-          <w:rFonts w:asciiTheme="minorHAnsi" w:eastAsiaTheme="minorEastAsia" w:hAnsiTheme="minorHAnsi" w:cstheme="minorBidi" w:hint="eastAsia"/>
-          <w:kern w:val="2"/>
-          <w:sz w:val="21"/>
-          <w:szCs w:val="22"/>
-        </w:rPr>
-        <w:t>i</w:t>
-      </w:r>
-      <w:r>
-        <w:rPr>
-          <w:rFonts w:asciiTheme="minorHAnsi" w:eastAsiaTheme="minorEastAsia" w:hAnsiTheme="minorHAnsi" w:cstheme="minorBidi"/>
-          <w:kern w:val="2"/>
-          <w:sz w:val="21"/>
-          <w:szCs w:val="22"/>
-        </w:rPr>
-        <w:t>cture below.</w:t>
-      </w:r>
-    </w:p>
-    <w:p>
+          <w:b/>
+          <w:bCs/>
+        </w:rPr>
+      </w:pPr>
+    </w:p>
+    <w:p>
+      <w:pPr>
+        <w:jc w:val="center"/>
+      </w:pPr>
       <w:r>
         <w:rPr>
           <w:noProof/>
         </w:rPr>
         <w:drawing>
-          <wp:inline distT="0" distB="0" distL="0" distR="0" wp14:anchorId="066A0E0A" wp14:editId="2DA959AB">
-            <wp:extent cx="5274310" cy="1451054"/>
-            <wp:effectExtent l="0" t="0" r="2540" b="0"/>
-            <wp:docPr id="33" name="图片 33" descr="Alt text"/>
+          <wp:inline distT="0" distB="0" distL="0" distR="0" wp14:anchorId="3C2A9EA8" wp14:editId="564D549A">
+            <wp:extent cx="2617200" cy="2030804"/>
+            <wp:effectExtent l="0" t="0" r="0" b="7620"/>
+            <wp:docPr id="1361829244" name="图片 20" descr="Alt text"/>
             <wp:cNvGraphicFramePr>
               <a:graphicFrameLocks xmlns:a="http://schemas.openxmlformats.org/drawingml/2006/main" noChangeAspect="1"/>
             </wp:cNvGraphicFramePr>
@@ -8391,7 +8048,7 @@
               <a:graphicData uri="http://schemas.openxmlformats.org/drawingml/2006/picture">
                 <pic:pic xmlns:pic="http://schemas.openxmlformats.org/drawingml/2006/picture">
                   <pic:nvPicPr>
-                    <pic:cNvPr id="0" name="Picture 29" descr="Alt text"/>
+                    <pic:cNvPr id="0" name="Picture 42" descr="Alt text"/>
                     <pic:cNvPicPr>
                       <a:picLocks noChangeAspect="1" noChangeArrowheads="1"/>
                     </pic:cNvPicPr>
@@ -8412,7 +8069,7 @@
                   <pic:spPr bwMode="auto">
                     <a:xfrm>
                       <a:off x="0" y="0"/>
-                      <a:ext cx="5274310" cy="1451054"/>
+                      <a:ext cx="2617200" cy="2030804"/>
                     </a:xfrm>
                     <a:prstGeom prst="rect">
                       <a:avLst/>
@@ -8428,66 +8085,15 @@
           </wp:inline>
         </w:drawing>
       </w:r>
-    </w:p>
-    <w:p>
-      <w:pPr>
-        <w:pStyle w:val="a8"/>
-        <w:numPr>
-          <w:ilvl w:val="2"/>
-          <w:numId w:val="8"/>
-        </w:numPr>
-        <w:shd w:val="clear" w:color="auto" w:fill="FFFFFF"/>
-        <w:spacing w:line="360" w:lineRule="auto"/>
-        <w:ind w:left="0" w:firstLine="0"/>
-        <w:jc w:val="both"/>
-        <w:rPr>
-          <w:rFonts w:ascii="Segoe UI" w:hAnsi="Segoe UI" w:cs="Segoe UI"/>
-          <w:color w:val="2C3E50"/>
-          <w:sz w:val="26"/>
-          <w:szCs w:val="26"/>
-          <w:shd w:val="clear" w:color="auto" w:fill="FFFFFF"/>
-        </w:rPr>
-      </w:pPr>
-      <w:bookmarkStart w:id="28" w:name="_Toc147606204"/>
-      <w:r>
-        <w:rPr>
-          <w:rStyle w:val="30"/>
-          <w:rFonts w:asciiTheme="majorHAnsi" w:hAnsiTheme="majorHAnsi"/>
-          <w:sz w:val="24"/>
-          <w:szCs w:val="24"/>
-        </w:rPr>
-        <w:t>find the trends for the two sections</w:t>
-      </w:r>
-      <w:bookmarkEnd w:id="28"/>
-      <w:r>
-        <w:rPr>
-          <w:rFonts w:ascii="Segoe UI" w:hAnsi="Segoe UI" w:cs="Segoe UI"/>
-          <w:color w:val="2C3E50"/>
-          <w:sz w:val="26"/>
-          <w:szCs w:val="26"/>
-        </w:rPr>
-        <w:br/>
-      </w:r>
-      <w:r>
-        <w:rPr>
-          <w:rFonts w:asciiTheme="minorHAnsi" w:eastAsiaTheme="minorEastAsia" w:hAnsiTheme="minorHAnsi" w:cstheme="minorBidi"/>
-          <w:kern w:val="2"/>
-          <w:sz w:val="21"/>
-          <w:szCs w:val="22"/>
-        </w:rPr>
-        <w:t>The trends of the two sections like the picture below</w:t>
-      </w:r>
-    </w:p>
-    <w:p>
       <w:r>
         <w:rPr>
           <w:noProof/>
         </w:rPr>
         <w:drawing>
-          <wp:inline distT="0" distB="0" distL="0" distR="0" wp14:anchorId="54E1CC43" wp14:editId="756609B1">
-            <wp:extent cx="5274310" cy="2624832"/>
-            <wp:effectExtent l="0" t="0" r="2540" b="4445"/>
-            <wp:docPr id="34" name="图片 34" descr="Alt text"/>
+          <wp:inline distT="0" distB="0" distL="0" distR="0" wp14:anchorId="3D63ECD2" wp14:editId="53FEB7A5">
+            <wp:extent cx="2617200" cy="2034585"/>
+            <wp:effectExtent l="0" t="0" r="0" b="3810"/>
+            <wp:docPr id="58429616" name="图片 21" descr="Alt text"/>
             <wp:cNvGraphicFramePr>
               <a:graphicFrameLocks xmlns:a="http://schemas.openxmlformats.org/drawingml/2006/main" noChangeAspect="1"/>
             </wp:cNvGraphicFramePr>
@@ -8495,7 +8101,7 @@
               <a:graphicData uri="http://schemas.openxmlformats.org/drawingml/2006/picture">
                 <pic:pic xmlns:pic="http://schemas.openxmlformats.org/drawingml/2006/picture">
                   <pic:nvPicPr>
-                    <pic:cNvPr id="0" name="Picture 31" descr="Alt text"/>
+                    <pic:cNvPr id="0" name="Picture 44" descr="Alt text"/>
                     <pic:cNvPicPr>
                       <a:picLocks noChangeAspect="1" noChangeArrowheads="1"/>
                     </pic:cNvPicPr>
@@ -8516,7 +8122,7 @@
                   <pic:spPr bwMode="auto">
                     <a:xfrm>
                       <a:off x="0" y="0"/>
-                      <a:ext cx="5274310" cy="2624832"/>
+                      <a:ext cx="2617200" cy="2034585"/>
                     </a:xfrm>
                     <a:prstGeom prst="rect">
                       <a:avLst/>
@@ -8531,6 +8137,1064 @@
             </a:graphic>
           </wp:inline>
         </w:drawing>
+      </w:r>
+    </w:p>
+    <w:p>
+      <w:pPr>
+        <w:spacing w:before="120" w:after="120"/>
+        <w:jc w:val="center"/>
+        <w:rPr>
+          <w:i/>
+          <w:iCs/>
+          <w:color w:val="FF0000"/>
+        </w:rPr>
+      </w:pPr>
+      <w:r>
+        <w:rPr>
+          <w:i/>
+          <w:iCs/>
+          <w:color w:val="FF0000"/>
+        </w:rPr>
+        <w:t>α</w:t>
+      </w:r>
+      <w:r>
+        <w:rPr>
+          <w:rFonts w:hint="eastAsia"/>
+          <w:i/>
+          <w:iCs/>
+          <w:color w:val="FF0000"/>
+        </w:rPr>
+        <w:t>=0.</w:t>
+      </w:r>
+      <w:r>
+        <w:rPr>
+          <w:i/>
+          <w:iCs/>
+          <w:color w:val="FF0000"/>
+        </w:rPr>
+        <w:t>1</w:t>
+      </w:r>
+      <w:r>
+        <w:rPr>
+          <w:i/>
+          <w:iCs/>
+          <w:color w:val="FF0000"/>
+        </w:rPr>
+        <w:t xml:space="preserve">                               α</w:t>
+      </w:r>
+      <w:r>
+        <w:rPr>
+          <w:rFonts w:hint="eastAsia"/>
+          <w:i/>
+          <w:iCs/>
+          <w:color w:val="FF0000"/>
+        </w:rPr>
+        <w:t>=0.</w:t>
+      </w:r>
+      <w:r>
+        <w:rPr>
+          <w:i/>
+          <w:iCs/>
+          <w:color w:val="FF0000"/>
+        </w:rPr>
+        <w:t>1</w:t>
+      </w:r>
+      <w:r>
+        <w:rPr>
+          <w:i/>
+          <w:iCs/>
+          <w:color w:val="FF0000"/>
+        </w:rPr>
+        <w:t>5</w:t>
+      </w:r>
+    </w:p>
+    <w:p>
+      <w:pPr>
+        <w:jc w:val="center"/>
+        <w:rPr>
+          <w:b/>
+          <w:bCs/>
+        </w:rPr>
+      </w:pPr>
+      <w:r>
+        <w:rPr>
+          <w:noProof/>
+        </w:rPr>
+        <w:drawing>
+          <wp:inline distT="0" distB="0" distL="0" distR="0" wp14:anchorId="2EF8C10F" wp14:editId="3F562039">
+            <wp:extent cx="2617200" cy="2023556"/>
+            <wp:effectExtent l="0" t="0" r="0" b="0"/>
+            <wp:docPr id="1588670706" name="图片 22" descr="Alt text"/>
+            <wp:cNvGraphicFramePr>
+              <a:graphicFrameLocks xmlns:a="http://schemas.openxmlformats.org/drawingml/2006/main" noChangeAspect="1"/>
+            </wp:cNvGraphicFramePr>
+            <a:graphic xmlns:a="http://schemas.openxmlformats.org/drawingml/2006/main">
+              <a:graphicData uri="http://schemas.openxmlformats.org/drawingml/2006/picture">
+                <pic:pic xmlns:pic="http://schemas.openxmlformats.org/drawingml/2006/picture">
+                  <pic:nvPicPr>
+                    <pic:cNvPr id="0" name="Picture 46" descr="Alt text"/>
+                    <pic:cNvPicPr>
+                      <a:picLocks noChangeAspect="1" noChangeArrowheads="1"/>
+                    </pic:cNvPicPr>
+                  </pic:nvPicPr>
+                  <pic:blipFill>
+                    <a:blip r:embed="rId50">
+                      <a:extLst>
+                        <a:ext uri="{28A0092B-C50C-407E-A947-70E740481C1C}">
+                          <a14:useLocalDpi xmlns:a14="http://schemas.microsoft.com/office/drawing/2010/main" val="0"/>
+                        </a:ext>
+                      </a:extLst>
+                    </a:blip>
+                    <a:srcRect/>
+                    <a:stretch>
+                      <a:fillRect/>
+                    </a:stretch>
+                  </pic:blipFill>
+                  <pic:spPr bwMode="auto">
+                    <a:xfrm>
+                      <a:off x="0" y="0"/>
+                      <a:ext cx="2617200" cy="2023556"/>
+                    </a:xfrm>
+                    <a:prstGeom prst="rect">
+                      <a:avLst/>
+                    </a:prstGeom>
+                    <a:noFill/>
+                    <a:ln>
+                      <a:noFill/>
+                    </a:ln>
+                  </pic:spPr>
+                </pic:pic>
+              </a:graphicData>
+            </a:graphic>
+          </wp:inline>
+        </w:drawing>
+      </w:r>
+    </w:p>
+    <w:p>
+      <w:pPr>
+        <w:spacing w:before="120" w:after="120"/>
+        <w:jc w:val="center"/>
+        <w:rPr>
+          <w:i/>
+          <w:iCs/>
+          <w:color w:val="FF0000"/>
+        </w:rPr>
+      </w:pPr>
+      <w:r>
+        <w:rPr>
+          <w:i/>
+          <w:iCs/>
+          <w:color w:val="FF0000"/>
+        </w:rPr>
+        <w:t>α</w:t>
+      </w:r>
+      <w:r>
+        <w:rPr>
+          <w:rFonts w:hint="eastAsia"/>
+          <w:i/>
+          <w:iCs/>
+          <w:color w:val="FF0000"/>
+        </w:rPr>
+        <w:t>=0.2</w:t>
+      </w:r>
+      <w:r>
+        <w:rPr>
+          <w:i/>
+          <w:iCs/>
+          <w:color w:val="FF0000"/>
+        </w:rPr>
+        <w:t xml:space="preserve"> </w:t>
+      </w:r>
+    </w:p>
+    <w:p>
+      <w:pPr>
+        <w:jc w:val="left"/>
+      </w:pPr>
+      <w:r>
+        <w:rPr>
+          <w:rFonts w:hint="eastAsia"/>
+        </w:rPr>
+        <w:t>According</w:t>
+      </w:r>
+      <w:r>
+        <w:t xml:space="preserve"> to the graphs, it is much easier to extract the trend when the </w:t>
+      </w:r>
+      <w:r>
+        <w:t>α</w:t>
+      </w:r>
+      <w:r>
+        <w:rPr>
+          <w:rFonts w:hint="eastAsia"/>
+        </w:rPr>
+        <w:t>=0.</w:t>
+      </w:r>
+      <w:r>
+        <w:t>1</w:t>
+      </w:r>
+      <w:r>
+        <w:t>.</w:t>
+      </w:r>
+    </w:p>
+    <w:p>
+      <w:pPr>
+        <w:widowControl/>
+        <w:jc w:val="left"/>
+      </w:pPr>
+      <w:r>
+        <w:br w:type="page"/>
+      </w:r>
+    </w:p>
+    <w:p>
+      <w:pPr>
+        <w:pStyle w:val="2"/>
+        <w:numPr>
+          <w:ilvl w:val="1"/>
+          <w:numId w:val="6"/>
+        </w:numPr>
+        <w:ind w:left="567"/>
+        <w:rPr>
+          <w:sz w:val="24"/>
+          <w:szCs w:val="24"/>
+        </w:rPr>
+      </w:pPr>
+      <w:bookmarkStart w:id="25" w:name="_Toc147606201"/>
+      <w:r>
+        <w:rPr>
+          <w:color w:val="FFA500"/>
+          <w:sz w:val="24"/>
+          <w:szCs w:val="24"/>
+        </w:rPr>
+        <w:lastRenderedPageBreak/>
+        <w:t>Find the trend</w:t>
+      </w:r>
+      <w:r>
+        <w:rPr>
+          <w:rFonts w:hint="eastAsia"/>
+          <w:color w:val="FFA500"/>
+          <w:sz w:val="24"/>
+          <w:szCs w:val="24"/>
+        </w:rPr>
+        <w:t>s</w:t>
+      </w:r>
+      <w:r>
+        <w:rPr>
+          <w:sz w:val="24"/>
+          <w:szCs w:val="24"/>
+        </w:rPr>
+        <w:t> for </w:t>
+      </w:r>
+      <w:r>
+        <w:rPr>
+          <w:color w:val="FFA500"/>
+          <w:sz w:val="24"/>
+          <w:szCs w:val="24"/>
+        </w:rPr>
+        <w:t>the smoothed data</w:t>
+      </w:r>
+      <w:r>
+        <w:rPr>
+          <w:rFonts w:hint="eastAsia"/>
+          <w:color w:val="FFA500"/>
+          <w:sz w:val="24"/>
+          <w:szCs w:val="24"/>
+        </w:rPr>
+        <w:t xml:space="preserve"> of whole series and various </w:t>
+      </w:r>
+      <w:proofErr w:type="gramStart"/>
+      <w:r>
+        <w:rPr>
+          <w:rFonts w:hint="eastAsia"/>
+          <w:color w:val="FFA500"/>
+          <w:sz w:val="24"/>
+          <w:szCs w:val="24"/>
+        </w:rPr>
+        <w:t>sections</w:t>
+      </w:r>
+      <w:bookmarkEnd w:id="25"/>
+      <w:proofErr w:type="gramEnd"/>
+    </w:p>
+    <w:p>
+      <w:pPr>
+        <w:pStyle w:val="a8"/>
+        <w:shd w:val="clear" w:color="auto" w:fill="FFFFFF"/>
+        <w:jc w:val="both"/>
+        <w:rPr>
+          <w:rFonts w:asciiTheme="minorHAnsi" w:eastAsiaTheme="minorEastAsia" w:hAnsiTheme="minorHAnsi" w:cstheme="minorBidi"/>
+          <w:kern w:val="2"/>
+          <w:sz w:val="21"/>
+          <w:szCs w:val="22"/>
+        </w:rPr>
+      </w:pPr>
+      <w:r>
+        <w:rPr>
+          <w:rFonts w:asciiTheme="minorHAnsi" w:eastAsiaTheme="minorEastAsia" w:hAnsiTheme="minorHAnsi" w:cstheme="minorBidi"/>
+          <w:kern w:val="2"/>
+          <w:sz w:val="21"/>
+          <w:szCs w:val="22"/>
+        </w:rPr>
+        <w:t>I will set the parameter α</w:t>
+      </w:r>
+      <w:r>
+        <w:rPr>
+          <w:rFonts w:asciiTheme="minorHAnsi" w:eastAsiaTheme="minorEastAsia" w:hAnsiTheme="minorHAnsi" w:cstheme="minorBidi" w:hint="eastAsia"/>
+          <w:kern w:val="2"/>
+          <w:sz w:val="21"/>
+          <w:szCs w:val="22"/>
+        </w:rPr>
+        <w:t xml:space="preserve"> </w:t>
+      </w:r>
+      <w:r>
+        <w:rPr>
+          <w:rFonts w:asciiTheme="minorHAnsi" w:eastAsiaTheme="minorEastAsia" w:hAnsiTheme="minorHAnsi" w:cstheme="minorBidi"/>
+          <w:kern w:val="2"/>
+          <w:sz w:val="21"/>
+          <w:szCs w:val="22"/>
+        </w:rPr>
+        <w:t>equals 0.0</w:t>
+      </w:r>
+      <w:r>
+        <w:rPr>
+          <w:rFonts w:asciiTheme="minorHAnsi" w:eastAsiaTheme="minorEastAsia" w:hAnsiTheme="minorHAnsi" w:cstheme="minorBidi"/>
+          <w:kern w:val="2"/>
+          <w:sz w:val="21"/>
+          <w:szCs w:val="22"/>
+        </w:rPr>
+        <w:t>2</w:t>
+      </w:r>
+      <w:r>
+        <w:rPr>
+          <w:rFonts w:asciiTheme="minorHAnsi" w:eastAsiaTheme="minorEastAsia" w:hAnsiTheme="minorHAnsi" w:cstheme="minorBidi"/>
+          <w:kern w:val="2"/>
+          <w:sz w:val="21"/>
+          <w:szCs w:val="22"/>
+        </w:rPr>
+        <w:t xml:space="preserve"> of smoothed data</w:t>
+      </w:r>
+      <w:r>
+        <w:rPr>
+          <w:rFonts w:asciiTheme="minorHAnsi" w:eastAsiaTheme="minorEastAsia" w:hAnsiTheme="minorHAnsi" w:cstheme="minorBidi" w:hint="eastAsia"/>
+          <w:kern w:val="2"/>
+          <w:sz w:val="21"/>
+          <w:szCs w:val="22"/>
+        </w:rPr>
+        <w:t>,</w:t>
+      </w:r>
+      <w:r>
+        <w:rPr>
+          <w:rFonts w:asciiTheme="minorHAnsi" w:eastAsiaTheme="minorEastAsia" w:hAnsiTheme="minorHAnsi" w:cstheme="minorBidi"/>
+          <w:kern w:val="2"/>
+          <w:sz w:val="21"/>
+          <w:szCs w:val="22"/>
+        </w:rPr>
+        <w:t xml:space="preserve"> </w:t>
+      </w:r>
+      <w:r>
+        <w:rPr>
+          <w:rFonts w:asciiTheme="minorHAnsi" w:eastAsiaTheme="minorEastAsia" w:hAnsiTheme="minorHAnsi" w:cstheme="minorBidi" w:hint="eastAsia"/>
+          <w:kern w:val="2"/>
+          <w:sz w:val="21"/>
+          <w:szCs w:val="22"/>
+        </w:rPr>
+        <w:t>a</w:t>
+      </w:r>
+      <w:r>
+        <w:rPr>
+          <w:rFonts w:asciiTheme="minorHAnsi" w:eastAsiaTheme="minorEastAsia" w:hAnsiTheme="minorHAnsi" w:cstheme="minorBidi"/>
+          <w:kern w:val="2"/>
+          <w:sz w:val="21"/>
+          <w:szCs w:val="22"/>
+        </w:rPr>
+        <w:t>nd then to process the smoothed data. There are 3 steps to do. The first step is to find the trend of the whole dataset. The second step is to split the dataset into multiple sections, and the last step is to find the trends for each section.</w:t>
+      </w:r>
+    </w:p>
+    <w:p>
+      <w:pPr>
+        <w:pStyle w:val="a4"/>
+        <w:widowControl/>
+        <w:numPr>
+          <w:ilvl w:val="0"/>
+          <w:numId w:val="8"/>
+        </w:numPr>
+        <w:shd w:val="clear" w:color="auto" w:fill="FFFFFF"/>
+        <w:spacing w:before="100" w:beforeAutospacing="1" w:after="100" w:afterAutospacing="1" w:line="360" w:lineRule="auto"/>
+        <w:ind w:firstLineChars="0"/>
+        <w:rPr>
+          <w:rStyle w:val="30"/>
+          <w:rFonts w:asciiTheme="majorHAnsi" w:eastAsia="宋体" w:hAnsiTheme="majorHAnsi" w:cs="宋体"/>
+          <w:vanish/>
+          <w:kern w:val="0"/>
+          <w:sz w:val="24"/>
+          <w:szCs w:val="24"/>
+        </w:rPr>
+      </w:pPr>
+    </w:p>
+    <w:p>
+      <w:pPr>
+        <w:pStyle w:val="a4"/>
+        <w:widowControl/>
+        <w:numPr>
+          <w:ilvl w:val="1"/>
+          <w:numId w:val="8"/>
+        </w:numPr>
+        <w:shd w:val="clear" w:color="auto" w:fill="FFFFFF"/>
+        <w:spacing w:before="100" w:beforeAutospacing="1" w:after="100" w:afterAutospacing="1" w:line="360" w:lineRule="auto"/>
+        <w:ind w:firstLineChars="0"/>
+        <w:rPr>
+          <w:rStyle w:val="30"/>
+          <w:rFonts w:asciiTheme="majorHAnsi" w:eastAsia="宋体" w:hAnsiTheme="majorHAnsi" w:cs="宋体"/>
+          <w:vanish/>
+          <w:kern w:val="0"/>
+          <w:sz w:val="24"/>
+          <w:szCs w:val="24"/>
+        </w:rPr>
+      </w:pPr>
+    </w:p>
+    <w:p>
+      <w:pPr>
+        <w:pStyle w:val="a4"/>
+        <w:widowControl/>
+        <w:numPr>
+          <w:ilvl w:val="1"/>
+          <w:numId w:val="8"/>
+        </w:numPr>
+        <w:shd w:val="clear" w:color="auto" w:fill="FFFFFF"/>
+        <w:spacing w:before="100" w:beforeAutospacing="1" w:after="100" w:afterAutospacing="1" w:line="360" w:lineRule="auto"/>
+        <w:ind w:firstLineChars="0"/>
+        <w:rPr>
+          <w:rStyle w:val="30"/>
+          <w:rFonts w:asciiTheme="majorHAnsi" w:eastAsia="宋体" w:hAnsiTheme="majorHAnsi" w:cs="宋体"/>
+          <w:vanish/>
+          <w:kern w:val="0"/>
+          <w:sz w:val="24"/>
+          <w:szCs w:val="24"/>
+        </w:rPr>
+      </w:pPr>
+    </w:p>
+    <w:p>
+      <w:pPr>
+        <w:pStyle w:val="a4"/>
+        <w:widowControl/>
+        <w:numPr>
+          <w:ilvl w:val="1"/>
+          <w:numId w:val="8"/>
+        </w:numPr>
+        <w:shd w:val="clear" w:color="auto" w:fill="FFFFFF"/>
+        <w:spacing w:before="100" w:beforeAutospacing="1" w:after="100" w:afterAutospacing="1" w:line="360" w:lineRule="auto"/>
+        <w:ind w:firstLineChars="0"/>
+        <w:rPr>
+          <w:rStyle w:val="30"/>
+          <w:rFonts w:asciiTheme="majorHAnsi" w:eastAsia="宋体" w:hAnsiTheme="majorHAnsi" w:cs="宋体"/>
+          <w:vanish/>
+          <w:kern w:val="0"/>
+          <w:sz w:val="24"/>
+          <w:szCs w:val="24"/>
+        </w:rPr>
+      </w:pPr>
+    </w:p>
+    <w:p>
+      <w:pPr>
+        <w:pStyle w:val="a8"/>
+        <w:numPr>
+          <w:ilvl w:val="2"/>
+          <w:numId w:val="8"/>
+        </w:numPr>
+        <w:shd w:val="clear" w:color="auto" w:fill="FFFFFF"/>
+        <w:spacing w:line="360" w:lineRule="auto"/>
+        <w:ind w:left="0" w:firstLine="0"/>
+        <w:jc w:val="both"/>
+        <w:rPr>
+          <w:rFonts w:asciiTheme="minorHAnsi" w:eastAsiaTheme="minorEastAsia" w:hAnsiTheme="minorHAnsi" w:cstheme="minorBidi"/>
+          <w:kern w:val="2"/>
+          <w:sz w:val="21"/>
+          <w:szCs w:val="22"/>
+        </w:rPr>
+      </w:pPr>
+      <w:bookmarkStart w:id="26" w:name="_Toc147606202"/>
+      <w:r>
+        <w:rPr>
+          <w:rStyle w:val="30"/>
+          <w:rFonts w:asciiTheme="majorHAnsi" w:hAnsiTheme="majorHAnsi"/>
+          <w:sz w:val="24"/>
+          <w:szCs w:val="24"/>
+        </w:rPr>
+        <w:t>Find the trend of whole dataset.</w:t>
+      </w:r>
+      <w:bookmarkEnd w:id="26"/>
+      <w:r>
+        <w:rPr>
+          <w:rFonts w:asciiTheme="minorHAnsi" w:eastAsiaTheme="minorEastAsia" w:hAnsiTheme="minorHAnsi" w:cstheme="minorBidi"/>
+          <w:kern w:val="2"/>
+          <w:sz w:val="21"/>
+          <w:szCs w:val="22"/>
+        </w:rPr>
+        <w:br/>
+        <w:t>I use the univariate linear regression to model the trend. The result like the picture below.</w:t>
+      </w:r>
+    </w:p>
+    <w:p>
+      <w:r>
+        <w:rPr>
+          <w:noProof/>
+        </w:rPr>
+        <w:drawing>
+          <wp:inline distT="0" distB="0" distL="0" distR="0" wp14:anchorId="4F8C2473" wp14:editId="1D6FEC0C">
+            <wp:extent cx="5274310" cy="2667000"/>
+            <wp:effectExtent l="0" t="0" r="2540" b="0"/>
+            <wp:docPr id="1969016535" name="图片 24" descr="Trend of whole dataset"/>
+            <wp:cNvGraphicFramePr>
+              <a:graphicFrameLocks xmlns:a="http://schemas.openxmlformats.org/drawingml/2006/main" noChangeAspect="1"/>
+            </wp:cNvGraphicFramePr>
+            <a:graphic xmlns:a="http://schemas.openxmlformats.org/drawingml/2006/main">
+              <a:graphicData uri="http://schemas.openxmlformats.org/drawingml/2006/picture">
+                <pic:pic xmlns:pic="http://schemas.openxmlformats.org/drawingml/2006/picture">
+                  <pic:nvPicPr>
+                    <pic:cNvPr id="0" name="Picture 53" descr="Trend of whole dataset"/>
+                    <pic:cNvPicPr>
+                      <a:picLocks noChangeAspect="1" noChangeArrowheads="1"/>
+                    </pic:cNvPicPr>
+                  </pic:nvPicPr>
+                  <pic:blipFill>
+                    <a:blip r:embed="rId51">
+                      <a:extLst>
+                        <a:ext uri="{28A0092B-C50C-407E-A947-70E740481C1C}">
+                          <a14:useLocalDpi xmlns:a14="http://schemas.microsoft.com/office/drawing/2010/main" val="0"/>
+                        </a:ext>
+                      </a:extLst>
+                    </a:blip>
+                    <a:srcRect/>
+                    <a:stretch>
+                      <a:fillRect/>
+                    </a:stretch>
+                  </pic:blipFill>
+                  <pic:spPr bwMode="auto">
+                    <a:xfrm>
+                      <a:off x="0" y="0"/>
+                      <a:ext cx="5274310" cy="2667000"/>
+                    </a:xfrm>
+                    <a:prstGeom prst="rect">
+                      <a:avLst/>
+                    </a:prstGeom>
+                    <a:noFill/>
+                    <a:ln>
+                      <a:noFill/>
+                    </a:ln>
+                  </pic:spPr>
+                </pic:pic>
+              </a:graphicData>
+            </a:graphic>
+          </wp:inline>
+        </w:drawing>
+      </w:r>
+    </w:p>
+    <w:p>
+      <w:pPr>
+        <w:pStyle w:val="a8"/>
+        <w:numPr>
+          <w:ilvl w:val="2"/>
+          <w:numId w:val="8"/>
+        </w:numPr>
+        <w:shd w:val="clear" w:color="auto" w:fill="FFFFFF"/>
+        <w:spacing w:after="240" w:afterAutospacing="0"/>
+        <w:ind w:left="0" w:firstLine="0"/>
+        <w:jc w:val="both"/>
+        <w:rPr>
+          <w:rFonts w:ascii="Segoe UI" w:hAnsi="Segoe UI" w:cs="Segoe UI"/>
+          <w:color w:val="2C3E50"/>
+          <w:sz w:val="26"/>
+          <w:szCs w:val="26"/>
+          <w:shd w:val="clear" w:color="auto" w:fill="FFFFFF"/>
+        </w:rPr>
+      </w:pPr>
+      <w:bookmarkStart w:id="27" w:name="_Toc147606203"/>
+      <w:r>
+        <w:rPr>
+          <w:rStyle w:val="30"/>
+          <w:rFonts w:asciiTheme="majorHAnsi" w:hAnsiTheme="majorHAnsi"/>
+          <w:sz w:val="24"/>
+          <w:szCs w:val="24"/>
+        </w:rPr>
+        <w:t>Split whole dataset into multiple sections.</w:t>
+      </w:r>
+      <w:bookmarkEnd w:id="27"/>
+      <w:r>
+        <w:rPr>
+          <w:rFonts w:ascii="Segoe UI" w:hAnsi="Segoe UI" w:cs="Segoe UI"/>
+          <w:color w:val="2C3E50"/>
+          <w:sz w:val="26"/>
+          <w:szCs w:val="26"/>
+        </w:rPr>
+        <w:br/>
+      </w:r>
+      <w:r>
+        <w:rPr>
+          <w:rFonts w:asciiTheme="minorHAnsi" w:eastAsiaTheme="minorEastAsia" w:hAnsiTheme="minorHAnsi" w:cstheme="minorBidi"/>
+          <w:kern w:val="2"/>
+          <w:sz w:val="21"/>
+          <w:szCs w:val="22"/>
+        </w:rPr>
+        <w:t>Accor</w:t>
+      </w:r>
+      <w:r>
+        <w:rPr>
+          <w:rFonts w:asciiTheme="minorHAnsi" w:eastAsiaTheme="minorEastAsia" w:hAnsiTheme="minorHAnsi" w:cstheme="minorBidi"/>
+          <w:kern w:val="2"/>
+          <w:sz w:val="21"/>
+          <w:szCs w:val="22"/>
+        </w:rPr>
+        <w:t>ding the visualization of the dataset, the dataset could be split into two sections, the first section</w:t>
+      </w:r>
+      <w:r>
+        <w:rPr>
+          <w:rFonts w:asciiTheme="minorHAnsi" w:eastAsiaTheme="minorEastAsia" w:hAnsiTheme="minorHAnsi" w:cstheme="minorBidi" w:hint="eastAsia"/>
+          <w:kern w:val="2"/>
+          <w:sz w:val="21"/>
+          <w:szCs w:val="22"/>
+        </w:rPr>
+        <w:t xml:space="preserve"> </w:t>
+      </w:r>
+      <w:r>
+        <w:rPr>
+          <w:rFonts w:asciiTheme="minorHAnsi" w:eastAsiaTheme="minorEastAsia" w:hAnsiTheme="minorHAnsi" w:cstheme="minorBidi"/>
+          <w:kern w:val="2"/>
+          <w:sz w:val="21"/>
+          <w:szCs w:val="22"/>
+        </w:rPr>
+        <w:t>(from the begin</w:t>
+      </w:r>
+      <w:r>
+        <w:rPr>
+          <w:rFonts w:asciiTheme="minorHAnsi" w:eastAsiaTheme="minorEastAsia" w:hAnsiTheme="minorHAnsi" w:cstheme="minorBidi" w:hint="eastAsia"/>
+          <w:kern w:val="2"/>
+          <w:sz w:val="21"/>
+          <w:szCs w:val="22"/>
+        </w:rPr>
+        <w:t>n</w:t>
+      </w:r>
+      <w:r>
+        <w:rPr>
+          <w:rFonts w:asciiTheme="minorHAnsi" w:eastAsiaTheme="minorEastAsia" w:hAnsiTheme="minorHAnsi" w:cstheme="minorBidi"/>
+          <w:kern w:val="2"/>
+          <w:sz w:val="21"/>
+          <w:szCs w:val="22"/>
+        </w:rPr>
+        <w:t xml:space="preserve">ing to </w:t>
+      </w:r>
+      <w:r>
+        <w:rPr>
+          <w:rFonts w:asciiTheme="minorHAnsi" w:eastAsiaTheme="minorEastAsia" w:hAnsiTheme="minorHAnsi" w:cstheme="minorBidi"/>
+          <w:kern w:val="2"/>
+          <w:sz w:val="21"/>
+          <w:szCs w:val="22"/>
+        </w:rPr>
+        <w:t>60</w:t>
+      </w:r>
+      <w:r>
+        <w:rPr>
+          <w:rFonts w:asciiTheme="minorHAnsi" w:eastAsiaTheme="minorEastAsia" w:hAnsiTheme="minorHAnsi" w:cstheme="minorBidi"/>
+          <w:kern w:val="2"/>
+          <w:sz w:val="21"/>
+          <w:szCs w:val="22"/>
+        </w:rPr>
+        <w:t xml:space="preserve">) rise rapidly, and the second section oscillate around a variable. </w:t>
+      </w:r>
+      <w:proofErr w:type="gramStart"/>
+      <w:r>
+        <w:rPr>
+          <w:rFonts w:asciiTheme="minorHAnsi" w:eastAsiaTheme="minorEastAsia" w:hAnsiTheme="minorHAnsi" w:cstheme="minorBidi"/>
+          <w:kern w:val="2"/>
+          <w:sz w:val="21"/>
+          <w:szCs w:val="22"/>
+        </w:rPr>
+        <w:t>So</w:t>
+      </w:r>
+      <w:proofErr w:type="gramEnd"/>
+      <w:r>
+        <w:rPr>
+          <w:rFonts w:asciiTheme="minorHAnsi" w:eastAsiaTheme="minorEastAsia" w:hAnsiTheme="minorHAnsi" w:cstheme="minorBidi"/>
+          <w:kern w:val="2"/>
+          <w:sz w:val="21"/>
+          <w:szCs w:val="22"/>
+        </w:rPr>
+        <w:t xml:space="preserve"> the dataset could be split into two sections like the p</w:t>
+      </w:r>
+      <w:r>
+        <w:rPr>
+          <w:rFonts w:asciiTheme="minorHAnsi" w:eastAsiaTheme="minorEastAsia" w:hAnsiTheme="minorHAnsi" w:cstheme="minorBidi" w:hint="eastAsia"/>
+          <w:kern w:val="2"/>
+          <w:sz w:val="21"/>
+          <w:szCs w:val="22"/>
+        </w:rPr>
+        <w:t>i</w:t>
+      </w:r>
+      <w:r>
+        <w:rPr>
+          <w:rFonts w:asciiTheme="minorHAnsi" w:eastAsiaTheme="minorEastAsia" w:hAnsiTheme="minorHAnsi" w:cstheme="minorBidi"/>
+          <w:kern w:val="2"/>
+          <w:sz w:val="21"/>
+          <w:szCs w:val="22"/>
+        </w:rPr>
+        <w:t>cture below.</w:t>
+      </w:r>
+    </w:p>
+    <w:p>
+      <w:r>
+        <w:rPr>
+          <w:noProof/>
+        </w:rPr>
+        <w:drawing>
+          <wp:inline distT="0" distB="0" distL="0" distR="0" wp14:anchorId="5B03086F" wp14:editId="1E821B6D">
+            <wp:extent cx="5274310" cy="1901190"/>
+            <wp:effectExtent l="0" t="0" r="2540" b="3810"/>
+            <wp:docPr id="503148896" name="图片 25" descr="Alt text"/>
+            <wp:cNvGraphicFramePr>
+              <a:graphicFrameLocks xmlns:a="http://schemas.openxmlformats.org/drawingml/2006/main" noChangeAspect="1"/>
+            </wp:cNvGraphicFramePr>
+            <a:graphic xmlns:a="http://schemas.openxmlformats.org/drawingml/2006/main">
+              <a:graphicData uri="http://schemas.openxmlformats.org/drawingml/2006/picture">
+                <pic:pic xmlns:pic="http://schemas.openxmlformats.org/drawingml/2006/picture">
+                  <pic:nvPicPr>
+                    <pic:cNvPr id="0" name="Picture 55" descr="Alt text"/>
+                    <pic:cNvPicPr>
+                      <a:picLocks noChangeAspect="1" noChangeArrowheads="1"/>
+                    </pic:cNvPicPr>
+                  </pic:nvPicPr>
+                  <pic:blipFill>
+                    <a:blip r:embed="rId52">
+                      <a:extLst>
+                        <a:ext uri="{28A0092B-C50C-407E-A947-70E740481C1C}">
+                          <a14:useLocalDpi xmlns:a14="http://schemas.microsoft.com/office/drawing/2010/main" val="0"/>
+                        </a:ext>
+                      </a:extLst>
+                    </a:blip>
+                    <a:srcRect/>
+                    <a:stretch>
+                      <a:fillRect/>
+                    </a:stretch>
+                  </pic:blipFill>
+                  <pic:spPr bwMode="auto">
+                    <a:xfrm>
+                      <a:off x="0" y="0"/>
+                      <a:ext cx="5274310" cy="1901190"/>
+                    </a:xfrm>
+                    <a:prstGeom prst="rect">
+                      <a:avLst/>
+                    </a:prstGeom>
+                    <a:noFill/>
+                    <a:ln>
+                      <a:noFill/>
+                    </a:ln>
+                  </pic:spPr>
+                </pic:pic>
+              </a:graphicData>
+            </a:graphic>
+          </wp:inline>
+        </w:drawing>
+      </w:r>
+    </w:p>
+    <w:p>
+      <w:pPr>
+        <w:pStyle w:val="a8"/>
+        <w:numPr>
+          <w:ilvl w:val="2"/>
+          <w:numId w:val="8"/>
+        </w:numPr>
+        <w:shd w:val="clear" w:color="auto" w:fill="FFFFFF"/>
+        <w:spacing w:line="360" w:lineRule="auto"/>
+        <w:ind w:left="0" w:firstLine="0"/>
+        <w:jc w:val="both"/>
+        <w:rPr>
+          <w:rFonts w:ascii="Segoe UI" w:hAnsi="Segoe UI" w:cs="Segoe UI"/>
+          <w:color w:val="2C3E50"/>
+          <w:sz w:val="26"/>
+          <w:szCs w:val="26"/>
+          <w:shd w:val="clear" w:color="auto" w:fill="FFFFFF"/>
+        </w:rPr>
+      </w:pPr>
+      <w:bookmarkStart w:id="28" w:name="_Toc147606204"/>
+      <w:r>
+        <w:rPr>
+          <w:rStyle w:val="30"/>
+          <w:rFonts w:asciiTheme="majorHAnsi" w:hAnsiTheme="majorHAnsi"/>
+          <w:sz w:val="24"/>
+          <w:szCs w:val="24"/>
+        </w:rPr>
+        <w:lastRenderedPageBreak/>
+        <w:t>find the trends for the two sections</w:t>
+      </w:r>
+      <w:bookmarkEnd w:id="28"/>
+      <w:r>
+        <w:rPr>
+          <w:rFonts w:ascii="Segoe UI" w:hAnsi="Segoe UI" w:cs="Segoe UI"/>
+          <w:color w:val="2C3E50"/>
+          <w:sz w:val="26"/>
+          <w:szCs w:val="26"/>
+        </w:rPr>
+        <w:br/>
+      </w:r>
+      <w:r>
+        <w:rPr>
+          <w:rFonts w:asciiTheme="minorHAnsi" w:eastAsiaTheme="minorEastAsia" w:hAnsiTheme="minorHAnsi" w:cstheme="minorBidi"/>
+          <w:kern w:val="2"/>
+          <w:sz w:val="21"/>
+          <w:szCs w:val="22"/>
+        </w:rPr>
+        <w:t xml:space="preserve">The trends of the two sections </w:t>
+      </w:r>
+      <w:r>
+        <w:rPr>
+          <w:rFonts w:asciiTheme="minorHAnsi" w:eastAsiaTheme="minorEastAsia" w:hAnsiTheme="minorHAnsi" w:cstheme="minorBidi" w:hint="eastAsia"/>
+          <w:kern w:val="2"/>
+          <w:sz w:val="21"/>
+          <w:szCs w:val="22"/>
+        </w:rPr>
+        <w:t>wi</w:t>
+      </w:r>
+      <w:r>
+        <w:rPr>
+          <w:rFonts w:asciiTheme="minorHAnsi" w:eastAsiaTheme="minorEastAsia" w:hAnsiTheme="minorHAnsi" w:cstheme="minorBidi"/>
+          <w:kern w:val="2"/>
+          <w:sz w:val="21"/>
+          <w:szCs w:val="22"/>
+        </w:rPr>
+        <w:t xml:space="preserve">ll use </w:t>
+      </w:r>
+      <w:r>
+        <w:rPr>
+          <w:rFonts w:asciiTheme="minorHAnsi" w:eastAsiaTheme="minorEastAsia" w:hAnsiTheme="minorHAnsi" w:cstheme="minorBidi"/>
+          <w:kern w:val="2"/>
+          <w:sz w:val="21"/>
+          <w:szCs w:val="22"/>
+        </w:rPr>
+        <w:t>univariate linear regression to model</w:t>
+      </w:r>
+      <w:r>
+        <w:rPr>
+          <w:rFonts w:asciiTheme="minorHAnsi" w:eastAsiaTheme="minorEastAsia" w:hAnsiTheme="minorHAnsi" w:cstheme="minorBidi"/>
+          <w:kern w:val="2"/>
+          <w:sz w:val="21"/>
+          <w:szCs w:val="22"/>
+        </w:rPr>
+        <w:t xml:space="preserve">, details </w:t>
+      </w:r>
+      <w:r>
+        <w:rPr>
+          <w:rFonts w:asciiTheme="minorHAnsi" w:eastAsiaTheme="minorEastAsia" w:hAnsiTheme="minorHAnsi" w:cstheme="minorBidi"/>
+          <w:kern w:val="2"/>
+          <w:sz w:val="21"/>
+          <w:szCs w:val="22"/>
+        </w:rPr>
+        <w:t xml:space="preserve">like the picture </w:t>
+      </w:r>
+      <w:r>
+        <w:rPr>
+          <w:rFonts w:asciiTheme="minorHAnsi" w:eastAsiaTheme="minorEastAsia" w:hAnsiTheme="minorHAnsi" w:cstheme="minorBidi"/>
+          <w:kern w:val="2"/>
+          <w:sz w:val="21"/>
+          <w:szCs w:val="22"/>
+        </w:rPr>
+        <w:t>below.</w:t>
+      </w:r>
+    </w:p>
+    <w:p>
+      <w:pPr>
+        <w:pStyle w:val="a8"/>
+        <w:shd w:val="clear" w:color="auto" w:fill="FFFFFF"/>
+        <w:spacing w:line="360" w:lineRule="auto"/>
+        <w:jc w:val="center"/>
+        <w:rPr>
+          <w:rFonts w:ascii="Segoe UI" w:hAnsi="Segoe UI" w:cs="Segoe UI"/>
+          <w:color w:val="2C3E50"/>
+          <w:sz w:val="26"/>
+          <w:szCs w:val="26"/>
+          <w:shd w:val="clear" w:color="auto" w:fill="FFFFFF"/>
+        </w:rPr>
+      </w:pPr>
+      <w:r>
+        <w:rPr>
+          <w:noProof/>
+        </w:rPr>
+        <w:drawing>
+          <wp:inline distT="0" distB="0" distL="0" distR="0" wp14:anchorId="0405532E" wp14:editId="5B54C46E">
+            <wp:extent cx="2190750" cy="1447800"/>
+            <wp:effectExtent l="0" t="0" r="0" b="0"/>
+            <wp:docPr id="609884546" name="图片 1"/>
+            <wp:cNvGraphicFramePr>
+              <a:graphicFrameLocks xmlns:a="http://schemas.openxmlformats.org/drawingml/2006/main" noChangeAspect="1"/>
+            </wp:cNvGraphicFramePr>
+            <a:graphic xmlns:a="http://schemas.openxmlformats.org/drawingml/2006/main">
+              <a:graphicData uri="http://schemas.openxmlformats.org/drawingml/2006/picture">
+                <pic:pic xmlns:pic="http://schemas.openxmlformats.org/drawingml/2006/picture">
+                  <pic:nvPicPr>
+                    <pic:cNvPr id="609884546" name=""/>
+                    <pic:cNvPicPr/>
+                  </pic:nvPicPr>
+                  <pic:blipFill>
+                    <a:blip r:embed="rId53"/>
+                    <a:stretch>
+                      <a:fillRect/>
+                    </a:stretch>
+                  </pic:blipFill>
+                  <pic:spPr>
+                    <a:xfrm>
+                      <a:off x="0" y="0"/>
+                      <a:ext cx="2190750" cy="1447800"/>
+                    </a:xfrm>
+                    <a:prstGeom prst="rect">
+                      <a:avLst/>
+                    </a:prstGeom>
+                  </pic:spPr>
+                </pic:pic>
+              </a:graphicData>
+            </a:graphic>
+          </wp:inline>
+        </w:drawing>
+      </w:r>
+    </w:p>
+    <w:p>
+      <w:pPr>
+        <w:jc w:val="center"/>
+        <w:rPr>
+          <w:b/>
+          <w:bCs/>
+          <w:i/>
+          <w:iCs/>
+        </w:rPr>
+      </w:pPr>
+      <w:r>
+        <w:rPr>
+          <w:b/>
+          <w:bCs/>
+          <w:i/>
+          <w:iCs/>
+        </w:rPr>
+        <w:t>The trends</w:t>
+      </w:r>
+      <w:r>
+        <w:rPr>
+          <w:b/>
+          <w:bCs/>
+          <w:i/>
+          <w:iCs/>
+        </w:rPr>
+        <w:t xml:space="preserve"> parameters</w:t>
+      </w:r>
+      <w:r>
+        <w:rPr>
+          <w:b/>
+          <w:bCs/>
+          <w:i/>
+          <w:iCs/>
+        </w:rPr>
+        <w:t xml:space="preserve"> for the two sections</w:t>
+      </w:r>
+    </w:p>
+    <w:p>
+      <w:pPr>
+        <w:pStyle w:val="a8"/>
+        <w:shd w:val="clear" w:color="auto" w:fill="FFFFFF"/>
+        <w:spacing w:line="360" w:lineRule="auto"/>
+        <w:jc w:val="both"/>
+        <w:rPr>
+          <w:rFonts w:ascii="Segoe UI" w:hAnsi="Segoe UI" w:cs="Segoe UI"/>
+          <w:color w:val="2C3E50"/>
+          <w:sz w:val="26"/>
+          <w:szCs w:val="26"/>
+          <w:shd w:val="clear" w:color="auto" w:fill="FFFFFF"/>
+        </w:rPr>
+      </w:pPr>
+      <w:r>
+        <w:rPr>
+          <w:noProof/>
+        </w:rPr>
+        <w:drawing>
+          <wp:inline distT="0" distB="0" distL="0" distR="0" wp14:anchorId="5DEC50AA" wp14:editId="202CED1B">
+            <wp:extent cx="5274310" cy="2674620"/>
+            <wp:effectExtent l="0" t="0" r="2540" b="0"/>
+            <wp:docPr id="554932390" name="图片 26" descr="Alt text"/>
+            <wp:cNvGraphicFramePr>
+              <a:graphicFrameLocks xmlns:a="http://schemas.openxmlformats.org/drawingml/2006/main" noChangeAspect="1"/>
+            </wp:cNvGraphicFramePr>
+            <a:graphic xmlns:a="http://schemas.openxmlformats.org/drawingml/2006/main">
+              <a:graphicData uri="http://schemas.openxmlformats.org/drawingml/2006/picture">
+                <pic:pic xmlns:pic="http://schemas.openxmlformats.org/drawingml/2006/picture">
+                  <pic:nvPicPr>
+                    <pic:cNvPr id="0" name="Picture 57" descr="Alt text"/>
+                    <pic:cNvPicPr>
+                      <a:picLocks noChangeAspect="1" noChangeArrowheads="1"/>
+                    </pic:cNvPicPr>
+                  </pic:nvPicPr>
+                  <pic:blipFill>
+                    <a:blip r:embed="rId54">
+                      <a:extLst>
+                        <a:ext uri="{28A0092B-C50C-407E-A947-70E740481C1C}">
+                          <a14:useLocalDpi xmlns:a14="http://schemas.microsoft.com/office/drawing/2010/main" val="0"/>
+                        </a:ext>
+                      </a:extLst>
+                    </a:blip>
+                    <a:srcRect/>
+                    <a:stretch>
+                      <a:fillRect/>
+                    </a:stretch>
+                  </pic:blipFill>
+                  <pic:spPr bwMode="auto">
+                    <a:xfrm>
+                      <a:off x="0" y="0"/>
+                      <a:ext cx="5274310" cy="2674620"/>
+                    </a:xfrm>
+                    <a:prstGeom prst="rect">
+                      <a:avLst/>
+                    </a:prstGeom>
+                    <a:noFill/>
+                    <a:ln>
+                      <a:noFill/>
+                    </a:ln>
+                  </pic:spPr>
+                </pic:pic>
+              </a:graphicData>
+            </a:graphic>
+          </wp:inline>
+        </w:drawing>
+      </w:r>
+    </w:p>
+    <w:p>
+      <w:pPr>
+        <w:jc w:val="center"/>
+        <w:rPr>
+          <w:b/>
+          <w:bCs/>
+          <w:i/>
+          <w:iCs/>
+        </w:rPr>
+      </w:pPr>
+      <w:r>
+        <w:rPr>
+          <w:b/>
+          <w:bCs/>
+          <w:i/>
+          <w:iCs/>
+        </w:rPr>
+        <w:t>The trends for the two sections</w:t>
+      </w:r>
+    </w:p>
+    <w:p>
+      <w:pPr>
+        <w:widowControl/>
+        <w:jc w:val="left"/>
+        <w:rPr>
+          <w:b/>
+          <w:bCs/>
+          <w:i/>
+          <w:iCs/>
+        </w:rPr>
+      </w:pPr>
+      <w:r>
+        <w:rPr>
+          <w:b/>
+          <w:bCs/>
+          <w:i/>
+          <w:iCs/>
+        </w:rPr>
+        <w:br w:type="page"/>
       </w:r>
     </w:p>
     <w:p>
@@ -8674,7 +9338,7 @@
                     </pic:cNvPicPr>
                   </pic:nvPicPr>
                   <pic:blipFill>
-                    <a:blip r:embed="rId50">
+                    <a:blip r:embed="rId55">
                       <a:extLst>
                         <a:ext uri="{28A0092B-C50C-407E-A947-70E740481C1C}">
                           <a14:useLocalDpi xmlns:a14="http://schemas.microsoft.com/office/drawing/2010/main" val="0"/>
@@ -8746,19 +9410,7 @@
     </w:p>
     <w:p>
       <w:r>
-        <w:t xml:space="preserve">According to the result from the last step, the mean temperature changed over time should be calculated via the linear regression parameters with the whole 73 </w:t>
-      </w:r>
-      <w:r>
-        <w:t>year</w:t>
-      </w:r>
-      <w:r>
-        <w:t>s</w:t>
-      </w:r>
-      <w:r>
-        <w:t xml:space="preserve"> on this dataset</w:t>
-      </w:r>
-      <w:r>
-        <w:t xml:space="preserve">. </w:t>
+        <w:t xml:space="preserve">According to the result from the last step, the mean temperature changed over time should be calculated via the linear regression parameters with the whole 73 years on this dataset. </w:t>
       </w:r>
     </w:p>
     <w:p>
@@ -8782,13 +9434,7 @@
     </w:p>
     <w:p>
       <w:r>
-        <w:t>The temperature changed over time for December should be</w:t>
-      </w:r>
-      <w:r>
-        <w:t>,</w:t>
-      </w:r>
-      <w:r>
-        <w:t xml:space="preserve"> </w:t>
+        <w:t xml:space="preserve">The temperature changed over time for December should be, </w:t>
       </w:r>
     </w:p>
     <w:p>
@@ -8796,16 +9442,7 @@
         <w:jc w:val="center"/>
       </w:pPr>
       <w:r>
-        <w:t>a*year = 0.0</w:t>
-      </w:r>
-      <w:r>
-        <w:t>18201</w:t>
-      </w:r>
-      <w:r>
-        <w:t xml:space="preserve"> * </w:t>
-      </w:r>
-      <w:r>
-        <w:t xml:space="preserve">73 = </w:t>
+        <w:t xml:space="preserve">a*year = 0.018201 * 73 = </w:t>
       </w:r>
       <w:r>
         <w:rPr>
@@ -10251,7 +10888,6 @@
     <w:name w:val="Normal (Web)"/>
     <w:basedOn w:val="a"/>
     <w:uiPriority w:val="99"/>
-    <w:semiHidden/>
     <w:unhideWhenUsed/>
     <w:rsid w:val="00DD35A2"/>
     <w:pPr>

</xml_diff>

<commit_message>
The notes of Thuc's course from week 7-11
</commit_message>
<xml_diff>
--- a/src/.vuepress/public/data/unisa/AdvancedAnalytic1/assignment2/assign2_report.docx
+++ b/src/.vuepress/public/data/unisa/AdvancedAnalytic1/assignment2/assign2_report.docx
@@ -824,7 +824,7 @@
                 <w:noProof/>
                 <w:webHidden/>
               </w:rPr>
-              <w:t>7</w:t>
+              <w:t>6</w:t>
             </w:r>
             <w:r>
               <w:rPr>
@@ -906,7 +906,7 @@
                 <w:noProof/>
                 <w:webHidden/>
               </w:rPr>
-              <w:t>8</w:t>
+              <w:t>7</w:t>
             </w:r>
             <w:r>
               <w:rPr>
@@ -975,7 +975,7 @@
                 <w:noProof/>
                 <w:webHidden/>
               </w:rPr>
-              <w:t>9</w:t>
+              <w:t>8</w:t>
             </w:r>
             <w:r>
               <w:rPr>
@@ -1057,7 +1057,7 @@
                 <w:noProof/>
                 <w:webHidden/>
               </w:rPr>
-              <w:t>9</w:t>
+              <w:t>8</w:t>
             </w:r>
             <w:r>
               <w:rPr>
@@ -1139,7 +1139,7 @@
                 <w:noProof/>
                 <w:webHidden/>
               </w:rPr>
-              <w:t>9</w:t>
+              <w:t>8</w:t>
             </w:r>
             <w:r>
               <w:rPr>
@@ -1224,7 +1224,7 @@
                 <w:noProof/>
                 <w:webHidden/>
               </w:rPr>
-              <w:t>9</w:t>
+              <w:t>8</w:t>
             </w:r>
             <w:r>
               <w:rPr>
@@ -1310,7 +1310,7 @@
                 <w:noProof/>
                 <w:webHidden/>
               </w:rPr>
-              <w:t>10</w:t>
+              <w:t>9</w:t>
             </w:r>
             <w:r>
               <w:rPr>
@@ -1392,7 +1392,7 @@
                 <w:noProof/>
                 <w:webHidden/>
               </w:rPr>
-              <w:t>10</w:t>
+              <w:t>9</w:t>
             </w:r>
             <w:r>
               <w:rPr>
@@ -1722,7 +1722,7 @@
                 <w:noProof/>
                 <w:webHidden/>
               </w:rPr>
-              <w:t>11</w:t>
+              <w:t>12</w:t>
             </w:r>
             <w:r>
               <w:rPr>
@@ -1804,7 +1804,7 @@
                 <w:noProof/>
                 <w:webHidden/>
               </w:rPr>
-              <w:t>12</w:t>
+              <w:t>13</w:t>
             </w:r>
             <w:r>
               <w:rPr>
@@ -1886,7 +1886,7 @@
                 <w:noProof/>
                 <w:webHidden/>
               </w:rPr>
-              <w:t>13</w:t>
+              <w:t>15</w:t>
             </w:r>
             <w:r>
               <w:rPr>
@@ -1971,7 +1971,7 @@
                 <w:noProof/>
                 <w:webHidden/>
               </w:rPr>
-              <w:t>13</w:t>
+              <w:t>15</w:t>
             </w:r>
             <w:r>
               <w:rPr>
@@ -2057,7 +2057,7 @@
                 <w:noProof/>
                 <w:webHidden/>
               </w:rPr>
-              <w:t>14</w:t>
+              <w:t>15</w:t>
             </w:r>
             <w:r>
               <w:rPr>
@@ -2143,7 +2143,7 @@
                 <w:noProof/>
                 <w:webHidden/>
               </w:rPr>
-              <w:t>14</w:t>
+              <w:t>16</w:t>
             </w:r>
             <w:r>
               <w:rPr>
@@ -2240,7 +2240,7 @@
                 <w:noProof/>
                 <w:webHidden/>
               </w:rPr>
-              <w:t>15</w:t>
+              <w:t>17</w:t>
             </w:r>
             <w:r>
               <w:rPr>
@@ -2322,7 +2322,7 @@
                 <w:noProof/>
                 <w:webHidden/>
               </w:rPr>
-              <w:t>15</w:t>
+              <w:t>17</w:t>
             </w:r>
             <w:r>
               <w:rPr>
@@ -2643,7 +2643,7 @@
           <w:noProof/>
         </w:rPr>
         <w:drawing>
-          <wp:inline distT="0" distB="0" distL="0" distR="0" wp14:anchorId="31AC0227" wp14:editId="4BE0BFB6">
+          <wp:inline distT="0" distB="0" distL="0" distR="0" wp14:anchorId="31AC0227" wp14:editId="4BA3EDCE">
             <wp:extent cx="2618997" cy="1746000"/>
             <wp:effectExtent l="0" t="0" r="0" b="6985"/>
             <wp:docPr id="2" name="图片 2" descr="Question 1 - Output PACF"/>
@@ -2701,7 +2701,7 @@
           <w:noProof/>
         </w:rPr>
         <w:drawing>
-          <wp:anchor distT="0" distB="0" distL="114300" distR="114300" simplePos="0" relativeHeight="251654656" behindDoc="0" locked="0" layoutInCell="1" allowOverlap="1" wp14:anchorId="2EFCE63E" wp14:editId="30F1EB68">
+          <wp:anchor distT="0" distB="0" distL="114300" distR="114300" simplePos="0" relativeHeight="251654656" behindDoc="0" locked="0" layoutInCell="1" allowOverlap="1" wp14:anchorId="2EFCE63E" wp14:editId="393544FA">
             <wp:simplePos x="0" y="0"/>
             <wp:positionH relativeFrom="column">
               <wp:posOffset>4022354</wp:posOffset>
@@ -3529,7 +3529,7 @@
           <w:noProof/>
         </w:rPr>
         <w:drawing>
-          <wp:inline distT="0" distB="0" distL="0" distR="0" wp14:anchorId="4F765045" wp14:editId="4B1648C1">
+          <wp:inline distT="0" distB="0" distL="0" distR="0" wp14:anchorId="4F765045" wp14:editId="57D24887">
             <wp:extent cx="2619000" cy="1746000"/>
             <wp:effectExtent l="0" t="0" r="0" b="6985"/>
             <wp:docPr id="7" name="图片 7" descr="ARCH SACF"/>
@@ -3582,7 +3582,7 @@
           <w:noProof/>
         </w:rPr>
         <w:drawing>
-          <wp:inline distT="0" distB="0" distL="0" distR="0" wp14:anchorId="50B3B5D3" wp14:editId="44BABDF5">
+          <wp:inline distT="0" distB="0" distL="0" distR="0" wp14:anchorId="50B3B5D3" wp14:editId="7A6A3724">
             <wp:extent cx="2618999" cy="1746000"/>
             <wp:effectExtent l="0" t="0" r="0" b="6985"/>
             <wp:docPr id="8" name="图片 8" descr="ARCH SPACF"/>
@@ -3863,7 +3863,7 @@
           <w:noProof/>
         </w:rPr>
         <w:drawing>
-          <wp:inline distT="0" distB="0" distL="0" distR="0" wp14:anchorId="776AFEDA" wp14:editId="082D163C">
+          <wp:inline distT="0" distB="0" distL="0" distR="0" wp14:anchorId="776AFEDA" wp14:editId="1760DF7B">
             <wp:extent cx="5274310" cy="1563102"/>
             <wp:effectExtent l="0" t="0" r="2540" b="0"/>
             <wp:docPr id="14" name="图片 14" descr="GARCH Coverage Rate"/>
@@ -3998,14 +3998,17 @@
       </w:r>
     </w:p>
     <w:p>
+      <w:pPr>
+        <w:spacing w:before="120" w:after="120"/>
+      </w:pPr>
       <w:r>
         <w:rPr>
           <w:noProof/>
         </w:rPr>
         <w:drawing>
-          <wp:inline distT="0" distB="0" distL="0" distR="0" wp14:anchorId="05715E3C" wp14:editId="6938DFBD">
-            <wp:extent cx="5274310" cy="1992133"/>
-            <wp:effectExtent l="0" t="0" r="2540" b="8255"/>
+          <wp:inline distT="0" distB="0" distL="0" distR="0" wp14:anchorId="05715E3C" wp14:editId="5A24928E">
+            <wp:extent cx="5127296" cy="1936605"/>
+            <wp:effectExtent l="0" t="0" r="0" b="6985"/>
             <wp:docPr id="15" name="图片 15" descr="2011 model apply to 2012 dataset 95%"/>
             <wp:cNvGraphicFramePr>
               <a:graphicFrameLocks xmlns:a="http://schemas.openxmlformats.org/drawingml/2006/main" noChangeAspect="1"/>
@@ -4035,7 +4038,7 @@
                   <pic:spPr bwMode="auto">
                     <a:xfrm>
                       <a:off x="0" y="0"/>
-                      <a:ext cx="5274310" cy="1992133"/>
+                      <a:ext cx="5135535" cy="1939717"/>
                     </a:xfrm>
                     <a:prstGeom prst="rect">
                       <a:avLst/>
@@ -4053,6 +4056,9 @@
       </w:r>
     </w:p>
     <w:p>
+      <w:pPr>
+        <w:spacing w:before="120" w:after="120"/>
+      </w:pPr>
       <w:r>
         <w:t>According to the result of coverage also approaches 95% that means quite well.</w:t>
       </w:r>
@@ -4064,7 +4070,7 @@
           <w:ilvl w:val="1"/>
           <w:numId w:val="2"/>
         </w:numPr>
-        <w:spacing w:before="120" w:after="120" w:line="360" w:lineRule="auto"/>
+        <w:spacing w:before="120" w:after="120" w:line="240" w:lineRule="auto"/>
         <w:ind w:left="567" w:hanging="425"/>
         <w:rPr>
           <w:sz w:val="24"/>
@@ -4111,14 +4117,17 @@
       </w:r>
     </w:p>
     <w:p>
+      <w:pPr>
+        <w:spacing w:before="120" w:after="120"/>
+      </w:pPr>
       <w:r>
         <w:rPr>
           <w:noProof/>
         </w:rPr>
         <w:drawing>
-          <wp:inline distT="0" distB="0" distL="0" distR="0" wp14:anchorId="45EC3B7D" wp14:editId="12B2FE7C">
-            <wp:extent cx="5274310" cy="1992133"/>
-            <wp:effectExtent l="0" t="0" r="2540" b="8255"/>
+          <wp:inline distT="0" distB="0" distL="0" distR="0" wp14:anchorId="45EC3B7D" wp14:editId="3904AA03">
+            <wp:extent cx="5204933" cy="1965929"/>
+            <wp:effectExtent l="0" t="0" r="0" b="0"/>
             <wp:docPr id="16" name="图片 16" descr="2011 model apply to 2012 dataset 95%"/>
             <wp:cNvGraphicFramePr>
               <a:graphicFrameLocks xmlns:a="http://schemas.openxmlformats.org/drawingml/2006/main" noChangeAspect="1"/>
@@ -4148,7 +4157,7 @@
                   <pic:spPr bwMode="auto">
                     <a:xfrm>
                       <a:off x="0" y="0"/>
-                      <a:ext cx="5274310" cy="1992133"/>
+                      <a:ext cx="5208495" cy="1967274"/>
                     </a:xfrm>
                     <a:prstGeom prst="rect">
                       <a:avLst/>
@@ -4177,24 +4186,17 @@
       <w:pPr>
         <w:pStyle w:val="a8"/>
         <w:shd w:val="clear" w:color="auto" w:fill="FFFFFF"/>
-        <w:spacing w:before="0" w:beforeAutospacing="0" w:after="0" w:afterAutospacing="0"/>
+        <w:spacing w:before="120" w:beforeAutospacing="0" w:after="120" w:afterAutospacing="0"/>
         <w:jc w:val="both"/>
-        <w:rPr>
-          <w:rFonts w:ascii="Segoe UI" w:hAnsi="Segoe UI" w:cs="Segoe UI"/>
-          <w:color w:val="2C3E50"/>
-          <w:sz w:val="26"/>
-          <w:szCs w:val="26"/>
-        </w:rPr>
       </w:pPr>
       <w:r>
         <w:rPr>
           <w:noProof/>
         </w:rPr>
-        <w:lastRenderedPageBreak/>
         <w:drawing>
-          <wp:inline distT="0" distB="0" distL="0" distR="0" wp14:anchorId="77D986E0" wp14:editId="6F18498A">
-            <wp:extent cx="5274310" cy="2120139"/>
-            <wp:effectExtent l="0" t="0" r="2540" b="0"/>
+          <wp:inline distT="0" distB="0" distL="0" distR="0" wp14:anchorId="77D986E0" wp14:editId="6B7742BC">
+            <wp:extent cx="5160900" cy="2074551"/>
+            <wp:effectExtent l="0" t="0" r="1905" b="1905"/>
             <wp:docPr id="17" name="图片 17" descr="2011 model apply to 2012 dataset 90%"/>
             <wp:cNvGraphicFramePr>
               <a:graphicFrameLocks xmlns:a="http://schemas.openxmlformats.org/drawingml/2006/main" noChangeAspect="1"/>
@@ -4224,7 +4226,7 @@
                   <pic:spPr bwMode="auto">
                     <a:xfrm>
                       <a:off x="0" y="0"/>
-                      <a:ext cx="5274310" cy="2120139"/>
+                      <a:ext cx="5165867" cy="2076548"/>
                     </a:xfrm>
                     <a:prstGeom prst="rect">
                       <a:avLst/>
@@ -4240,12 +4242,6 @@
           </wp:inline>
         </w:drawing>
       </w:r>
-    </w:p>
-    <w:p>
-      <w:pPr>
-        <w:widowControl/>
-        <w:jc w:val="left"/>
-      </w:pPr>
       <w:r>
         <w:br w:type="page"/>
       </w:r>
@@ -4765,7 +4761,7 @@
           <w:noProof/>
         </w:rPr>
         <w:drawing>
-          <wp:inline distT="0" distB="0" distL="0" distR="0" wp14:anchorId="229C3BEB" wp14:editId="28D82C6D">
+          <wp:inline distT="0" distB="0" distL="0" distR="0" wp14:anchorId="229C3BEB" wp14:editId="42B791CB">
             <wp:extent cx="5274310" cy="1921308"/>
             <wp:effectExtent l="0" t="0" r="2540" b="3175"/>
             <wp:docPr id="212049755" name="图片 212049755" descr="Quantile Error Bounds"/>
@@ -7420,7 +7416,7 @@
           <w:noProof/>
         </w:rPr>
         <w:drawing>
-          <wp:anchor distT="0" distB="0" distL="114300" distR="114300" simplePos="0" relativeHeight="251659776" behindDoc="0" locked="0" layoutInCell="1" allowOverlap="1" wp14:anchorId="0971EE94" wp14:editId="0B35C521">
+          <wp:anchor distT="0" distB="0" distL="114300" distR="114300" simplePos="0" relativeHeight="251659776" behindDoc="0" locked="0" layoutInCell="1" allowOverlap="1" wp14:anchorId="0971EE94" wp14:editId="12B8483A">
             <wp:simplePos x="0" y="0"/>
             <wp:positionH relativeFrom="margin">
               <wp:posOffset>1384935</wp:posOffset>

</xml_diff>